<commit_message>
Park3c external to internal data
</commit_message>
<xml_diff>
--- a/Docs/Парк.docx
+++ b/Docs/Парк.docx
@@ -234,6 +234,3252 @@
         <w:tblLook w:val="04A0" w:firstRow="1" w:lastRow="0" w:firstColumn="1" w:lastColumn="0" w:noHBand="0" w:noVBand="1"/>
       </w:tblPr>
       <w:tblGrid>
+        <w:gridCol w:w="9345"/>
+      </w:tblGrid>
+      <w:tr>
+        <w:tc>
+          <w:tcPr>
+            <w:tcW w:w="5000" w:type="pct"/>
+          </w:tcPr>
+          <w:p>
+            <w:pPr>
+              <w:rPr>
+                <w:rFonts w:eastAsiaTheme="minorEastAsia"/>
+                <w:b/>
+                <w:bCs/>
+              </w:rPr>
+            </w:pPr>
+            <w:proofErr w:type="spellStart"/>
+            <w:r>
+              <w:rPr>
+                <w:rFonts w:eastAsiaTheme="minorEastAsia"/>
+                <w:b/>
+                <w:bCs/>
+                <w:lang w:val="en-US"/>
+              </w:rPr>
+              <w:t>Kundur</w:t>
+            </w:r>
+            <w:proofErr w:type="spellEnd"/>
+            <w:r>
+              <w:rPr>
+                <w:rFonts w:eastAsiaTheme="minorEastAsia"/>
+                <w:b/>
+                <w:bCs/>
+              </w:rPr>
+              <w:t xml:space="preserve"> 3.64-3.69 (ось </w:t>
+            </w:r>
+            <w:r>
+              <w:rPr>
+                <w:rFonts w:eastAsiaTheme="minorEastAsia"/>
+                <w:b/>
+                <w:bCs/>
+                <w:i/>
+                <w:iCs/>
+                <w:lang w:val="en-US"/>
+              </w:rPr>
+              <w:t>q</w:t>
+            </w:r>
+            <w:r>
+              <w:rPr>
+                <w:rFonts w:eastAsiaTheme="minorEastAsia"/>
+                <w:b/>
+                <w:bCs/>
+              </w:rPr>
+              <w:t xml:space="preserve"> опережает </w:t>
+            </w:r>
+            <w:r>
+              <w:rPr>
+                <w:rFonts w:eastAsiaTheme="minorEastAsia"/>
+                <w:b/>
+                <w:bCs/>
+                <w:i/>
+                <w:iCs/>
+                <w:lang w:val="en-US"/>
+              </w:rPr>
+              <w:t>d</w:t>
+            </w:r>
+            <w:r>
+              <w:rPr>
+                <w:rFonts w:eastAsiaTheme="minorEastAsia"/>
+                <w:b/>
+                <w:bCs/>
+              </w:rPr>
+              <w:t>)</w:t>
+            </w:r>
+          </w:p>
+        </w:tc>
+      </w:tr>
+      <w:tr>
+        <w:tc>
+          <w:tcPr>
+            <w:tcW w:w="5000" w:type="pct"/>
+          </w:tcPr>
+          <w:p>
+            <w:pPr>
+              <w:spacing w:before="120" w:after="120"/>
+              <w:rPr>
+                <w:rFonts w:eastAsiaTheme="minorEastAsia"/>
+                <w:i/>
+                <w:lang w:val="en-US"/>
+              </w:rPr>
+            </w:pPr>
+            <m:oMathPara>
+              <m:oMath>
+                <m:sSub>
+                  <m:sSubPr>
+                    <m:ctrlPr>
+                      <w:rPr>
+                        <w:rFonts w:ascii="Cambria Math" w:hAnsi="Cambria Math"/>
+                        <w:i/>
+                        <w:lang w:val="en-US"/>
+                      </w:rPr>
+                    </m:ctrlPr>
+                  </m:sSubPr>
+                  <m:e>
+                    <m:r>
+                      <w:rPr>
+                        <w:rFonts w:ascii="Cambria Math" w:hAnsi="Cambria Math"/>
+                        <w:lang w:val="en-US"/>
+                      </w:rPr>
+                      <m:t>Ψ</m:t>
+                    </m:r>
+                  </m:e>
+                  <m:sub>
+                    <m:r>
+                      <w:rPr>
+                        <w:rFonts w:ascii="Cambria Math" w:hAnsi="Cambria Math"/>
+                        <w:lang w:val="en-US"/>
+                      </w:rPr>
+                      <m:t>d</m:t>
+                    </m:r>
+                  </m:sub>
+                </m:sSub>
+                <m:r>
+                  <w:rPr>
+                    <w:rFonts w:ascii="Cambria Math" w:hAnsi="Cambria Math"/>
+                    <w:lang w:val="en-US"/>
+                  </w:rPr>
+                  <m:t>=-</m:t>
+                </m:r>
+                <m:sSub>
+                  <m:sSubPr>
+                    <m:ctrlPr>
+                      <w:rPr>
+                        <w:rFonts w:ascii="Cambria Math" w:hAnsi="Cambria Math"/>
+                        <w:i/>
+                        <w:lang w:val="en-US"/>
+                      </w:rPr>
+                    </m:ctrlPr>
+                  </m:sSubPr>
+                  <m:e>
+                    <m:r>
+                      <w:rPr>
+                        <w:rFonts w:ascii="Cambria Math" w:hAnsi="Cambria Math"/>
+                        <w:lang w:val="en-US"/>
+                      </w:rPr>
+                      <m:t>L</m:t>
+                    </m:r>
+                  </m:e>
+                  <m:sub>
+                    <m:r>
+                      <w:rPr>
+                        <w:rFonts w:ascii="Cambria Math" w:hAnsi="Cambria Math"/>
+                        <w:lang w:val="en-US"/>
+                      </w:rPr>
+                      <m:t>d</m:t>
+                    </m:r>
+                  </m:sub>
+                </m:sSub>
+                <m:sSub>
+                  <m:sSubPr>
+                    <m:ctrlPr>
+                      <w:rPr>
+                        <w:rFonts w:ascii="Cambria Math" w:hAnsi="Cambria Math"/>
+                        <w:i/>
+                        <w:lang w:val="en-US"/>
+                      </w:rPr>
+                    </m:ctrlPr>
+                  </m:sSubPr>
+                  <m:e>
+                    <m:r>
+                      <w:rPr>
+                        <w:rFonts w:ascii="Cambria Math" w:hAnsi="Cambria Math"/>
+                        <w:lang w:val="en-US"/>
+                      </w:rPr>
+                      <m:t>i</m:t>
+                    </m:r>
+                  </m:e>
+                  <m:sub>
+                    <m:r>
+                      <w:rPr>
+                        <w:rFonts w:ascii="Cambria Math" w:hAnsi="Cambria Math"/>
+                        <w:lang w:val="en-US"/>
+                      </w:rPr>
+                      <m:t>d</m:t>
+                    </m:r>
+                  </m:sub>
+                </m:sSub>
+                <m:r>
+                  <w:rPr>
+                    <w:rFonts w:ascii="Cambria Math" w:hAnsi="Cambria Math"/>
+                    <w:lang w:val="en-US"/>
+                  </w:rPr>
+                  <m:t>+</m:t>
+                </m:r>
+                <m:sSub>
+                  <m:sSubPr>
+                    <m:ctrlPr>
+                      <w:rPr>
+                        <w:rFonts w:ascii="Cambria Math" w:hAnsi="Cambria Math"/>
+                        <w:i/>
+                        <w:lang w:val="en-US"/>
+                      </w:rPr>
+                    </m:ctrlPr>
+                  </m:sSubPr>
+                  <m:e>
+                    <m:r>
+                      <w:rPr>
+                        <w:rFonts w:ascii="Cambria Math" w:hAnsi="Cambria Math"/>
+                        <w:lang w:val="en-US"/>
+                      </w:rPr>
+                      <m:t>L</m:t>
+                    </m:r>
+                  </m:e>
+                  <m:sub>
+                    <m:r>
+                      <w:rPr>
+                        <w:rFonts w:ascii="Cambria Math" w:hAnsi="Cambria Math"/>
+                        <w:lang w:val="en-US"/>
+                      </w:rPr>
+                      <m:t>afd</m:t>
+                    </m:r>
+                  </m:sub>
+                </m:sSub>
+                <m:sSub>
+                  <m:sSubPr>
+                    <m:ctrlPr>
+                      <w:rPr>
+                        <w:rFonts w:ascii="Cambria Math" w:hAnsi="Cambria Math"/>
+                        <w:i/>
+                        <w:lang w:val="en-US"/>
+                      </w:rPr>
+                    </m:ctrlPr>
+                  </m:sSubPr>
+                  <m:e>
+                    <m:r>
+                      <w:rPr>
+                        <w:rFonts w:ascii="Cambria Math" w:hAnsi="Cambria Math"/>
+                        <w:lang w:val="en-US"/>
+                      </w:rPr>
+                      <m:t>i</m:t>
+                    </m:r>
+                  </m:e>
+                  <m:sub>
+                    <m:r>
+                      <w:rPr>
+                        <w:rFonts w:ascii="Cambria Math" w:hAnsi="Cambria Math"/>
+                        <w:lang w:val="en-US"/>
+                      </w:rPr>
+                      <m:t>fd</m:t>
+                    </m:r>
+                  </m:sub>
+                </m:sSub>
+                <m:r>
+                  <w:rPr>
+                    <w:rFonts w:ascii="Cambria Math" w:hAnsi="Cambria Math"/>
+                    <w:lang w:val="en-US"/>
+                  </w:rPr>
+                  <m:t>+</m:t>
+                </m:r>
+                <m:sSub>
+                  <m:sSubPr>
+                    <m:ctrlPr>
+                      <w:rPr>
+                        <w:rFonts w:ascii="Cambria Math" w:hAnsi="Cambria Math"/>
+                        <w:i/>
+                        <w:lang w:val="en-US"/>
+                      </w:rPr>
+                    </m:ctrlPr>
+                  </m:sSubPr>
+                  <m:e>
+                    <m:r>
+                      <w:rPr>
+                        <w:rFonts w:ascii="Cambria Math" w:hAnsi="Cambria Math"/>
+                        <w:lang w:val="en-US"/>
+                      </w:rPr>
+                      <m:t>L</m:t>
+                    </m:r>
+                  </m:e>
+                  <m:sub>
+                    <m:r>
+                      <w:rPr>
+                        <w:rFonts w:ascii="Cambria Math" w:hAnsi="Cambria Math"/>
+                        <w:lang w:val="en-US"/>
+                      </w:rPr>
+                      <m:t>akd</m:t>
+                    </m:r>
+                  </m:sub>
+                </m:sSub>
+                <m:sSub>
+                  <m:sSubPr>
+                    <m:ctrlPr>
+                      <w:rPr>
+                        <w:rFonts w:ascii="Cambria Math" w:hAnsi="Cambria Math"/>
+                        <w:i/>
+                        <w:lang w:val="en-US"/>
+                      </w:rPr>
+                    </m:ctrlPr>
+                  </m:sSubPr>
+                  <m:e>
+                    <m:r>
+                      <w:rPr>
+                        <w:rFonts w:ascii="Cambria Math" w:hAnsi="Cambria Math"/>
+                        <w:lang w:val="en-US"/>
+                      </w:rPr>
+                      <m:t>i</m:t>
+                    </m:r>
+                  </m:e>
+                  <m:sub>
+                    <m:r>
+                      <w:rPr>
+                        <w:rFonts w:ascii="Cambria Math" w:hAnsi="Cambria Math"/>
+                        <w:lang w:val="en-US"/>
+                      </w:rPr>
+                      <m:t>kd</m:t>
+                    </m:r>
+                  </m:sub>
+                </m:sSub>
+              </m:oMath>
+            </m:oMathPara>
+          </w:p>
+        </w:tc>
+      </w:tr>
+      <w:tr>
+        <w:tc>
+          <w:tcPr>
+            <w:tcW w:w="5000" w:type="pct"/>
+          </w:tcPr>
+          <w:p>
+            <w:pPr>
+              <w:spacing w:before="120" w:after="120"/>
+              <w:rPr>
+                <w:rFonts w:eastAsiaTheme="minorEastAsia"/>
+                <w:i/>
+                <w:lang w:val="en-US"/>
+              </w:rPr>
+            </w:pPr>
+            <m:oMathPara>
+              <m:oMath>
+                <m:sSub>
+                  <m:sSubPr>
+                    <m:ctrlPr>
+                      <w:rPr>
+                        <w:rFonts w:ascii="Cambria Math" w:hAnsi="Cambria Math"/>
+                        <w:i/>
+                        <w:lang w:val="en-US"/>
+                      </w:rPr>
+                    </m:ctrlPr>
+                  </m:sSubPr>
+                  <m:e>
+                    <m:r>
+                      <w:rPr>
+                        <w:rFonts w:ascii="Cambria Math" w:hAnsi="Cambria Math"/>
+                        <w:lang w:val="en-US"/>
+                      </w:rPr>
+                      <m:t>Ψ</m:t>
+                    </m:r>
+                  </m:e>
+                  <m:sub>
+                    <m:r>
+                      <w:rPr>
+                        <w:rFonts w:ascii="Cambria Math" w:hAnsi="Cambria Math"/>
+                        <w:lang w:val="en-US"/>
+                      </w:rPr>
+                      <m:t>q</m:t>
+                    </m:r>
+                  </m:sub>
+                </m:sSub>
+                <m:r>
+                  <w:rPr>
+                    <w:rFonts w:ascii="Cambria Math" w:hAnsi="Cambria Math"/>
+                    <w:lang w:val="en-US"/>
+                  </w:rPr>
+                  <m:t>=-</m:t>
+                </m:r>
+                <m:sSub>
+                  <m:sSubPr>
+                    <m:ctrlPr>
+                      <w:rPr>
+                        <w:rFonts w:ascii="Cambria Math" w:hAnsi="Cambria Math"/>
+                        <w:i/>
+                        <w:lang w:val="en-US"/>
+                      </w:rPr>
+                    </m:ctrlPr>
+                  </m:sSubPr>
+                  <m:e>
+                    <m:r>
+                      <w:rPr>
+                        <w:rFonts w:ascii="Cambria Math" w:hAnsi="Cambria Math"/>
+                        <w:lang w:val="en-US"/>
+                      </w:rPr>
+                      <m:t>L</m:t>
+                    </m:r>
+                  </m:e>
+                  <m:sub>
+                    <m:r>
+                      <w:rPr>
+                        <w:rFonts w:ascii="Cambria Math" w:hAnsi="Cambria Math"/>
+                        <w:lang w:val="en-US"/>
+                      </w:rPr>
+                      <m:t>q</m:t>
+                    </m:r>
+                  </m:sub>
+                </m:sSub>
+                <m:sSub>
+                  <m:sSubPr>
+                    <m:ctrlPr>
+                      <w:rPr>
+                        <w:rFonts w:ascii="Cambria Math" w:hAnsi="Cambria Math"/>
+                        <w:i/>
+                        <w:lang w:val="en-US"/>
+                      </w:rPr>
+                    </m:ctrlPr>
+                  </m:sSubPr>
+                  <m:e>
+                    <m:r>
+                      <w:rPr>
+                        <w:rFonts w:ascii="Cambria Math" w:hAnsi="Cambria Math"/>
+                        <w:lang w:val="en-US"/>
+                      </w:rPr>
+                      <m:t>i</m:t>
+                    </m:r>
+                  </m:e>
+                  <m:sub>
+                    <m:r>
+                      <w:rPr>
+                        <w:rFonts w:ascii="Cambria Math" w:hAnsi="Cambria Math"/>
+                        <w:lang w:val="en-US"/>
+                      </w:rPr>
+                      <m:t>q</m:t>
+                    </m:r>
+                  </m:sub>
+                </m:sSub>
+                <m:r>
+                  <w:rPr>
+                    <w:rFonts w:ascii="Cambria Math" w:hAnsi="Cambria Math"/>
+                    <w:lang w:val="en-US"/>
+                  </w:rPr>
+                  <m:t>+</m:t>
+                </m:r>
+                <m:sSub>
+                  <m:sSubPr>
+                    <m:ctrlPr>
+                      <w:rPr>
+                        <w:rFonts w:ascii="Cambria Math" w:hAnsi="Cambria Math"/>
+                        <w:i/>
+                        <w:lang w:val="en-US"/>
+                      </w:rPr>
+                    </m:ctrlPr>
+                  </m:sSubPr>
+                  <m:e>
+                    <m:r>
+                      <w:rPr>
+                        <w:rFonts w:ascii="Cambria Math" w:hAnsi="Cambria Math"/>
+                        <w:lang w:val="en-US"/>
+                      </w:rPr>
+                      <m:t>L</m:t>
+                    </m:r>
+                  </m:e>
+                  <m:sub>
+                    <m:r>
+                      <w:rPr>
+                        <w:rFonts w:ascii="Cambria Math" w:hAnsi="Cambria Math"/>
+                        <w:lang w:val="en-US"/>
+                      </w:rPr>
+                      <m:t>akq</m:t>
+                    </m:r>
+                  </m:sub>
+                </m:sSub>
+                <m:sSub>
+                  <m:sSubPr>
+                    <m:ctrlPr>
+                      <w:rPr>
+                        <w:rFonts w:ascii="Cambria Math" w:hAnsi="Cambria Math"/>
+                        <w:i/>
+                        <w:lang w:val="en-US"/>
+                      </w:rPr>
+                    </m:ctrlPr>
+                  </m:sSubPr>
+                  <m:e>
+                    <m:r>
+                      <w:rPr>
+                        <w:rFonts w:ascii="Cambria Math" w:hAnsi="Cambria Math"/>
+                        <w:lang w:val="en-US"/>
+                      </w:rPr>
+                      <m:t>i</m:t>
+                    </m:r>
+                  </m:e>
+                  <m:sub>
+                    <m:r>
+                      <w:rPr>
+                        <w:rFonts w:ascii="Cambria Math" w:hAnsi="Cambria Math"/>
+                        <w:lang w:val="en-US"/>
+                      </w:rPr>
+                      <m:t>kq</m:t>
+                    </m:r>
+                  </m:sub>
+                </m:sSub>
+              </m:oMath>
+            </m:oMathPara>
+          </w:p>
+        </w:tc>
+      </w:tr>
+      <w:tr>
+        <w:tc>
+          <w:tcPr>
+            <w:tcW w:w="5000" w:type="pct"/>
+          </w:tcPr>
+          <w:p>
+            <w:pPr>
+              <w:spacing w:before="120" w:after="120"/>
+              <w:rPr>
+                <w:rFonts w:eastAsiaTheme="minorEastAsia"/>
+                <w:i/>
+                <w:lang w:val="en-US"/>
+              </w:rPr>
+            </w:pPr>
+            <m:oMathPara>
+              <m:oMath>
+                <m:sSub>
+                  <m:sSubPr>
+                    <m:ctrlPr>
+                      <w:rPr>
+                        <w:rFonts w:ascii="Cambria Math" w:hAnsi="Cambria Math"/>
+                        <w:i/>
+                        <w:lang w:val="en-US"/>
+                      </w:rPr>
+                    </m:ctrlPr>
+                  </m:sSubPr>
+                  <m:e>
+                    <m:r>
+                      <w:rPr>
+                        <w:rFonts w:ascii="Cambria Math" w:hAnsi="Cambria Math"/>
+                        <w:lang w:val="en-US"/>
+                      </w:rPr>
+                      <m:t>Ψ</m:t>
+                    </m:r>
+                  </m:e>
+                  <m:sub>
+                    <m:r>
+                      <w:rPr>
+                        <w:rFonts w:ascii="Cambria Math" w:hAnsi="Cambria Math"/>
+                        <w:lang w:val="en-US"/>
+                      </w:rPr>
+                      <m:t>0</m:t>
+                    </m:r>
+                  </m:sub>
+                </m:sSub>
+                <m:r>
+                  <w:rPr>
+                    <w:rFonts w:ascii="Cambria Math" w:hAnsi="Cambria Math"/>
+                    <w:lang w:val="en-US"/>
+                  </w:rPr>
+                  <m:t>=-</m:t>
+                </m:r>
+                <m:sSub>
+                  <m:sSubPr>
+                    <m:ctrlPr>
+                      <w:rPr>
+                        <w:rFonts w:ascii="Cambria Math" w:hAnsi="Cambria Math"/>
+                        <w:i/>
+                        <w:lang w:val="en-US"/>
+                      </w:rPr>
+                    </m:ctrlPr>
+                  </m:sSubPr>
+                  <m:e>
+                    <m:r>
+                      <w:rPr>
+                        <w:rFonts w:ascii="Cambria Math" w:hAnsi="Cambria Math"/>
+                        <w:lang w:val="en-US"/>
+                      </w:rPr>
+                      <m:t>L</m:t>
+                    </m:r>
+                  </m:e>
+                  <m:sub>
+                    <m:r>
+                      <w:rPr>
+                        <w:rFonts w:ascii="Cambria Math" w:hAnsi="Cambria Math"/>
+                        <w:lang w:val="en-US"/>
+                      </w:rPr>
+                      <m:t>0</m:t>
+                    </m:r>
+                  </m:sub>
+                </m:sSub>
+                <m:sSub>
+                  <m:sSubPr>
+                    <m:ctrlPr>
+                      <w:rPr>
+                        <w:rFonts w:ascii="Cambria Math" w:hAnsi="Cambria Math"/>
+                        <w:i/>
+                        <w:lang w:val="en-US"/>
+                      </w:rPr>
+                    </m:ctrlPr>
+                  </m:sSubPr>
+                  <m:e>
+                    <m:r>
+                      <w:rPr>
+                        <w:rFonts w:ascii="Cambria Math" w:hAnsi="Cambria Math"/>
+                        <w:lang w:val="en-US"/>
+                      </w:rPr>
+                      <m:t>i</m:t>
+                    </m:r>
+                  </m:e>
+                  <m:sub>
+                    <m:r>
+                      <w:rPr>
+                        <w:rFonts w:ascii="Cambria Math" w:hAnsi="Cambria Math"/>
+                        <w:lang w:val="en-US"/>
+                      </w:rPr>
+                      <m:t>0</m:t>
+                    </m:r>
+                  </m:sub>
+                </m:sSub>
+              </m:oMath>
+            </m:oMathPara>
+          </w:p>
+        </w:tc>
+      </w:tr>
+      <w:tr>
+        <w:tc>
+          <w:tcPr>
+            <w:tcW w:w="5000" w:type="pct"/>
+          </w:tcPr>
+          <w:p>
+            <w:pPr>
+              <w:spacing w:before="120" w:after="120"/>
+              <w:rPr>
+                <w:rFonts w:eastAsiaTheme="minorEastAsia"/>
+                <w:i/>
+                <w:lang w:val="en-US"/>
+              </w:rPr>
+            </w:pPr>
+            <m:oMathPara>
+              <m:oMath>
+                <m:sSub>
+                  <m:sSubPr>
+                    <m:ctrlPr>
+                      <w:rPr>
+                        <w:rFonts w:ascii="Cambria Math" w:hAnsi="Cambria Math"/>
+                        <w:i/>
+                        <w:lang w:val="en-US"/>
+                      </w:rPr>
+                    </m:ctrlPr>
+                  </m:sSubPr>
+                  <m:e>
+                    <m:r>
+                      <w:rPr>
+                        <w:rFonts w:ascii="Cambria Math" w:hAnsi="Cambria Math"/>
+                        <w:lang w:val="en-US"/>
+                      </w:rPr>
+                      <m:t>Ψ</m:t>
+                    </m:r>
+                  </m:e>
+                  <m:sub>
+                    <m:r>
+                      <w:rPr>
+                        <w:rFonts w:ascii="Cambria Math" w:hAnsi="Cambria Math"/>
+                        <w:lang w:val="en-US"/>
+                      </w:rPr>
+                      <m:t>fd</m:t>
+                    </m:r>
+                  </m:sub>
+                </m:sSub>
+                <m:r>
+                  <w:rPr>
+                    <w:rFonts w:ascii="Cambria Math" w:hAnsi="Cambria Math"/>
+                    <w:lang w:val="en-US"/>
+                  </w:rPr>
+                  <m:t>=</m:t>
+                </m:r>
+                <m:sSub>
+                  <m:sSubPr>
+                    <m:ctrlPr>
+                      <w:rPr>
+                        <w:rFonts w:ascii="Cambria Math" w:hAnsi="Cambria Math"/>
+                        <w:i/>
+                        <w:lang w:val="en-US"/>
+                      </w:rPr>
+                    </m:ctrlPr>
+                  </m:sSubPr>
+                  <m:e>
+                    <m:r>
+                      <w:rPr>
+                        <w:rFonts w:ascii="Cambria Math" w:hAnsi="Cambria Math"/>
+                        <w:lang w:val="en-US"/>
+                      </w:rPr>
+                      <m:t>L</m:t>
+                    </m:r>
+                  </m:e>
+                  <m:sub>
+                    <m:r>
+                      <w:rPr>
+                        <w:rFonts w:ascii="Cambria Math" w:hAnsi="Cambria Math"/>
+                        <w:lang w:val="en-US"/>
+                      </w:rPr>
+                      <m:t>ffd</m:t>
+                    </m:r>
+                  </m:sub>
+                </m:sSub>
+                <m:sSub>
+                  <m:sSubPr>
+                    <m:ctrlPr>
+                      <w:rPr>
+                        <w:rFonts w:ascii="Cambria Math" w:hAnsi="Cambria Math"/>
+                        <w:i/>
+                        <w:lang w:val="en-US"/>
+                      </w:rPr>
+                    </m:ctrlPr>
+                  </m:sSubPr>
+                  <m:e>
+                    <m:r>
+                      <w:rPr>
+                        <w:rFonts w:ascii="Cambria Math" w:hAnsi="Cambria Math"/>
+                        <w:lang w:val="en-US"/>
+                      </w:rPr>
+                      <m:t>i</m:t>
+                    </m:r>
+                  </m:e>
+                  <m:sub>
+                    <m:r>
+                      <w:rPr>
+                        <w:rFonts w:ascii="Cambria Math" w:hAnsi="Cambria Math"/>
+                        <w:lang w:val="en-US"/>
+                      </w:rPr>
+                      <m:t>fd</m:t>
+                    </m:r>
+                  </m:sub>
+                </m:sSub>
+                <m:r>
+                  <w:rPr>
+                    <w:rFonts w:ascii="Cambria Math" w:hAnsi="Cambria Math"/>
+                    <w:lang w:val="en-US"/>
+                  </w:rPr>
+                  <m:t>+</m:t>
+                </m:r>
+                <m:sSub>
+                  <m:sSubPr>
+                    <m:ctrlPr>
+                      <w:rPr>
+                        <w:rFonts w:ascii="Cambria Math" w:hAnsi="Cambria Math"/>
+                        <w:i/>
+                        <w:lang w:val="en-US"/>
+                      </w:rPr>
+                    </m:ctrlPr>
+                  </m:sSubPr>
+                  <m:e>
+                    <m:r>
+                      <w:rPr>
+                        <w:rFonts w:ascii="Cambria Math" w:hAnsi="Cambria Math"/>
+                        <w:lang w:val="en-US"/>
+                      </w:rPr>
+                      <m:t>L</m:t>
+                    </m:r>
+                  </m:e>
+                  <m:sub>
+                    <m:r>
+                      <w:rPr>
+                        <w:rFonts w:ascii="Cambria Math" w:hAnsi="Cambria Math"/>
+                        <w:lang w:val="en-US"/>
+                      </w:rPr>
+                      <m:t>fkd</m:t>
+                    </m:r>
+                  </m:sub>
+                </m:sSub>
+                <m:sSub>
+                  <m:sSubPr>
+                    <m:ctrlPr>
+                      <w:rPr>
+                        <w:rFonts w:ascii="Cambria Math" w:hAnsi="Cambria Math"/>
+                        <w:i/>
+                        <w:lang w:val="en-US"/>
+                      </w:rPr>
+                    </m:ctrlPr>
+                  </m:sSubPr>
+                  <m:e>
+                    <m:r>
+                      <w:rPr>
+                        <w:rFonts w:ascii="Cambria Math" w:hAnsi="Cambria Math"/>
+                        <w:lang w:val="en-US"/>
+                      </w:rPr>
+                      <m:t>i</m:t>
+                    </m:r>
+                  </m:e>
+                  <m:sub>
+                    <m:r>
+                      <w:rPr>
+                        <w:rFonts w:ascii="Cambria Math" w:hAnsi="Cambria Math"/>
+                        <w:lang w:val="en-US"/>
+                      </w:rPr>
+                      <m:t>kd</m:t>
+                    </m:r>
+                  </m:sub>
+                </m:sSub>
+                <m:r>
+                  <w:rPr>
+                    <w:rFonts w:ascii="Cambria Math" w:hAnsi="Cambria Math"/>
+                    <w:lang w:val="en-US"/>
+                  </w:rPr>
+                  <m:t>-</m:t>
+                </m:r>
+                <m:f>
+                  <m:fPr>
+                    <m:ctrlPr>
+                      <w:rPr>
+                        <w:rFonts w:ascii="Cambria Math" w:hAnsi="Cambria Math"/>
+                        <w:i/>
+                        <w:lang w:val="en-US"/>
+                      </w:rPr>
+                    </m:ctrlPr>
+                  </m:fPr>
+                  <m:num>
+                    <m:r>
+                      <w:rPr>
+                        <w:rFonts w:ascii="Cambria Math" w:hAnsi="Cambria Math"/>
+                        <w:lang w:val="en-US"/>
+                      </w:rPr>
+                      <m:t>3</m:t>
+                    </m:r>
+                  </m:num>
+                  <m:den>
+                    <m:r>
+                      <w:rPr>
+                        <w:rFonts w:ascii="Cambria Math" w:hAnsi="Cambria Math"/>
+                        <w:lang w:val="en-US"/>
+                      </w:rPr>
+                      <m:t>2</m:t>
+                    </m:r>
+                  </m:den>
+                </m:f>
+                <m:sSub>
+                  <m:sSubPr>
+                    <m:ctrlPr>
+                      <w:rPr>
+                        <w:rFonts w:ascii="Cambria Math" w:hAnsi="Cambria Math"/>
+                        <w:i/>
+                        <w:lang w:val="en-US"/>
+                      </w:rPr>
+                    </m:ctrlPr>
+                  </m:sSubPr>
+                  <m:e>
+                    <m:r>
+                      <w:rPr>
+                        <w:rFonts w:ascii="Cambria Math" w:hAnsi="Cambria Math"/>
+                        <w:lang w:val="en-US"/>
+                      </w:rPr>
+                      <m:t>L</m:t>
+                    </m:r>
+                  </m:e>
+                  <m:sub>
+                    <m:r>
+                      <w:rPr>
+                        <w:rFonts w:ascii="Cambria Math" w:hAnsi="Cambria Math"/>
+                        <w:lang w:val="en-US"/>
+                      </w:rPr>
+                      <m:t>afd</m:t>
+                    </m:r>
+                  </m:sub>
+                </m:sSub>
+                <m:sSub>
+                  <m:sSubPr>
+                    <m:ctrlPr>
+                      <w:rPr>
+                        <w:rFonts w:ascii="Cambria Math" w:hAnsi="Cambria Math"/>
+                        <w:i/>
+                        <w:lang w:val="en-US"/>
+                      </w:rPr>
+                    </m:ctrlPr>
+                  </m:sSubPr>
+                  <m:e>
+                    <m:r>
+                      <w:rPr>
+                        <w:rFonts w:ascii="Cambria Math" w:hAnsi="Cambria Math"/>
+                        <w:lang w:val="en-US"/>
+                      </w:rPr>
+                      <m:t>i</m:t>
+                    </m:r>
+                  </m:e>
+                  <m:sub>
+                    <m:r>
+                      <w:rPr>
+                        <w:rFonts w:ascii="Cambria Math" w:hAnsi="Cambria Math"/>
+                        <w:lang w:val="en-US"/>
+                      </w:rPr>
+                      <m:t>d</m:t>
+                    </m:r>
+                  </m:sub>
+                </m:sSub>
+              </m:oMath>
+            </m:oMathPara>
+          </w:p>
+        </w:tc>
+      </w:tr>
+      <w:tr>
+        <w:tc>
+          <w:tcPr>
+            <w:tcW w:w="5000" w:type="pct"/>
+          </w:tcPr>
+          <w:p>
+            <w:pPr>
+              <w:spacing w:before="120" w:after="120"/>
+              <w:rPr>
+                <w:rFonts w:eastAsiaTheme="minorEastAsia"/>
+                <w:i/>
+                <w:lang w:val="en-US"/>
+              </w:rPr>
+            </w:pPr>
+            <m:oMathPara>
+              <m:oMath>
+                <m:sSub>
+                  <m:sSubPr>
+                    <m:ctrlPr>
+                      <w:rPr>
+                        <w:rFonts w:ascii="Cambria Math" w:hAnsi="Cambria Math"/>
+                        <w:i/>
+                        <w:lang w:val="en-US"/>
+                      </w:rPr>
+                    </m:ctrlPr>
+                  </m:sSubPr>
+                  <m:e>
+                    <m:r>
+                      <w:rPr>
+                        <w:rFonts w:ascii="Cambria Math" w:hAnsi="Cambria Math"/>
+                        <w:lang w:val="en-US"/>
+                      </w:rPr>
+                      <m:t>Ψ</m:t>
+                    </m:r>
+                  </m:e>
+                  <m:sub>
+                    <m:r>
+                      <w:rPr>
+                        <w:rFonts w:ascii="Cambria Math" w:hAnsi="Cambria Math"/>
+                        <w:lang w:val="en-US"/>
+                      </w:rPr>
+                      <m:t>kd</m:t>
+                    </m:r>
+                  </m:sub>
+                </m:sSub>
+                <m:r>
+                  <w:rPr>
+                    <w:rFonts w:ascii="Cambria Math" w:hAnsi="Cambria Math"/>
+                    <w:lang w:val="en-US"/>
+                  </w:rPr>
+                  <m:t>=</m:t>
+                </m:r>
+                <m:sSub>
+                  <m:sSubPr>
+                    <m:ctrlPr>
+                      <w:rPr>
+                        <w:rFonts w:ascii="Cambria Math" w:hAnsi="Cambria Math"/>
+                        <w:i/>
+                        <w:lang w:val="en-US"/>
+                      </w:rPr>
+                    </m:ctrlPr>
+                  </m:sSubPr>
+                  <m:e>
+                    <m:r>
+                      <w:rPr>
+                        <w:rFonts w:ascii="Cambria Math" w:hAnsi="Cambria Math"/>
+                        <w:lang w:val="en-US"/>
+                      </w:rPr>
+                      <m:t>L</m:t>
+                    </m:r>
+                  </m:e>
+                  <m:sub>
+                    <m:r>
+                      <w:rPr>
+                        <w:rFonts w:ascii="Cambria Math" w:hAnsi="Cambria Math"/>
+                        <w:lang w:val="en-US"/>
+                      </w:rPr>
+                      <m:t>fkd</m:t>
+                    </m:r>
+                  </m:sub>
+                </m:sSub>
+                <m:sSub>
+                  <m:sSubPr>
+                    <m:ctrlPr>
+                      <w:rPr>
+                        <w:rFonts w:ascii="Cambria Math" w:hAnsi="Cambria Math"/>
+                        <w:i/>
+                        <w:lang w:val="en-US"/>
+                      </w:rPr>
+                    </m:ctrlPr>
+                  </m:sSubPr>
+                  <m:e>
+                    <m:r>
+                      <w:rPr>
+                        <w:rFonts w:ascii="Cambria Math" w:hAnsi="Cambria Math"/>
+                        <w:lang w:val="en-US"/>
+                      </w:rPr>
+                      <m:t>i</m:t>
+                    </m:r>
+                  </m:e>
+                  <m:sub>
+                    <m:r>
+                      <w:rPr>
+                        <w:rFonts w:ascii="Cambria Math" w:hAnsi="Cambria Math"/>
+                        <w:lang w:val="en-US"/>
+                      </w:rPr>
+                      <m:t>fd</m:t>
+                    </m:r>
+                  </m:sub>
+                </m:sSub>
+                <m:r>
+                  <w:rPr>
+                    <w:rFonts w:ascii="Cambria Math" w:hAnsi="Cambria Math"/>
+                    <w:lang w:val="en-US"/>
+                  </w:rPr>
+                  <m:t>+</m:t>
+                </m:r>
+                <m:sSub>
+                  <m:sSubPr>
+                    <m:ctrlPr>
+                      <w:rPr>
+                        <w:rFonts w:ascii="Cambria Math" w:hAnsi="Cambria Math"/>
+                        <w:i/>
+                        <w:lang w:val="en-US"/>
+                      </w:rPr>
+                    </m:ctrlPr>
+                  </m:sSubPr>
+                  <m:e>
+                    <m:r>
+                      <w:rPr>
+                        <w:rFonts w:ascii="Cambria Math" w:hAnsi="Cambria Math"/>
+                        <w:lang w:val="en-US"/>
+                      </w:rPr>
+                      <m:t>L</m:t>
+                    </m:r>
+                  </m:e>
+                  <m:sub>
+                    <m:r>
+                      <w:rPr>
+                        <w:rFonts w:ascii="Cambria Math" w:hAnsi="Cambria Math"/>
+                        <w:lang w:val="en-US"/>
+                      </w:rPr>
+                      <m:t>kkd</m:t>
+                    </m:r>
+                  </m:sub>
+                </m:sSub>
+                <m:sSub>
+                  <m:sSubPr>
+                    <m:ctrlPr>
+                      <w:rPr>
+                        <w:rFonts w:ascii="Cambria Math" w:hAnsi="Cambria Math"/>
+                        <w:i/>
+                        <w:lang w:val="en-US"/>
+                      </w:rPr>
+                    </m:ctrlPr>
+                  </m:sSubPr>
+                  <m:e>
+                    <m:r>
+                      <w:rPr>
+                        <w:rFonts w:ascii="Cambria Math" w:hAnsi="Cambria Math"/>
+                        <w:lang w:val="en-US"/>
+                      </w:rPr>
+                      <m:t>i</m:t>
+                    </m:r>
+                  </m:e>
+                  <m:sub>
+                    <m:r>
+                      <w:rPr>
+                        <w:rFonts w:ascii="Cambria Math" w:hAnsi="Cambria Math"/>
+                        <w:lang w:val="en-US"/>
+                      </w:rPr>
+                      <m:t>kd</m:t>
+                    </m:r>
+                  </m:sub>
+                </m:sSub>
+                <m:r>
+                  <w:rPr>
+                    <w:rFonts w:ascii="Cambria Math" w:hAnsi="Cambria Math"/>
+                    <w:lang w:val="en-US"/>
+                  </w:rPr>
+                  <m:t>-</m:t>
+                </m:r>
+                <m:f>
+                  <m:fPr>
+                    <m:ctrlPr>
+                      <w:rPr>
+                        <w:rFonts w:ascii="Cambria Math" w:hAnsi="Cambria Math"/>
+                        <w:i/>
+                        <w:lang w:val="en-US"/>
+                      </w:rPr>
+                    </m:ctrlPr>
+                  </m:fPr>
+                  <m:num>
+                    <m:r>
+                      <w:rPr>
+                        <w:rFonts w:ascii="Cambria Math" w:hAnsi="Cambria Math"/>
+                        <w:lang w:val="en-US"/>
+                      </w:rPr>
+                      <m:t>3</m:t>
+                    </m:r>
+                  </m:num>
+                  <m:den>
+                    <m:r>
+                      <w:rPr>
+                        <w:rFonts w:ascii="Cambria Math" w:hAnsi="Cambria Math"/>
+                        <w:lang w:val="en-US"/>
+                      </w:rPr>
+                      <m:t>2</m:t>
+                    </m:r>
+                  </m:den>
+                </m:f>
+                <m:sSub>
+                  <m:sSubPr>
+                    <m:ctrlPr>
+                      <w:rPr>
+                        <w:rFonts w:ascii="Cambria Math" w:hAnsi="Cambria Math"/>
+                        <w:i/>
+                        <w:lang w:val="en-US"/>
+                      </w:rPr>
+                    </m:ctrlPr>
+                  </m:sSubPr>
+                  <m:e>
+                    <m:r>
+                      <w:rPr>
+                        <w:rFonts w:ascii="Cambria Math" w:hAnsi="Cambria Math"/>
+                        <w:lang w:val="en-US"/>
+                      </w:rPr>
+                      <m:t>L</m:t>
+                    </m:r>
+                  </m:e>
+                  <m:sub>
+                    <m:r>
+                      <w:rPr>
+                        <w:rFonts w:ascii="Cambria Math" w:hAnsi="Cambria Math"/>
+                        <w:lang w:val="en-US"/>
+                      </w:rPr>
+                      <m:t>akd</m:t>
+                    </m:r>
+                  </m:sub>
+                </m:sSub>
+                <m:sSub>
+                  <m:sSubPr>
+                    <m:ctrlPr>
+                      <w:rPr>
+                        <w:rFonts w:ascii="Cambria Math" w:hAnsi="Cambria Math"/>
+                        <w:i/>
+                        <w:lang w:val="en-US"/>
+                      </w:rPr>
+                    </m:ctrlPr>
+                  </m:sSubPr>
+                  <m:e>
+                    <m:r>
+                      <w:rPr>
+                        <w:rFonts w:ascii="Cambria Math" w:hAnsi="Cambria Math"/>
+                        <w:lang w:val="en-US"/>
+                      </w:rPr>
+                      <m:t>i</m:t>
+                    </m:r>
+                  </m:e>
+                  <m:sub>
+                    <m:r>
+                      <w:rPr>
+                        <w:rFonts w:ascii="Cambria Math" w:hAnsi="Cambria Math"/>
+                        <w:lang w:val="en-US"/>
+                      </w:rPr>
+                      <m:t>d</m:t>
+                    </m:r>
+                  </m:sub>
+                </m:sSub>
+              </m:oMath>
+            </m:oMathPara>
+          </w:p>
+        </w:tc>
+      </w:tr>
+      <w:tr>
+        <w:tc>
+          <w:tcPr>
+            <w:tcW w:w="5000" w:type="pct"/>
+          </w:tcPr>
+          <w:p>
+            <w:pPr>
+              <w:spacing w:before="120" w:after="120"/>
+              <w:rPr>
+                <w:rFonts w:eastAsiaTheme="minorEastAsia"/>
+                <w:i/>
+                <w:lang w:val="en-US"/>
+              </w:rPr>
+            </w:pPr>
+            <m:oMathPara>
+              <m:oMath>
+                <m:sSub>
+                  <m:sSubPr>
+                    <m:ctrlPr>
+                      <w:rPr>
+                        <w:rFonts w:ascii="Cambria Math" w:hAnsi="Cambria Math"/>
+                        <w:i/>
+                        <w:lang w:val="en-US"/>
+                      </w:rPr>
+                    </m:ctrlPr>
+                  </m:sSubPr>
+                  <m:e>
+                    <m:r>
+                      <w:rPr>
+                        <w:rFonts w:ascii="Cambria Math" w:hAnsi="Cambria Math"/>
+                        <w:lang w:val="en-US"/>
+                      </w:rPr>
+                      <m:t>Ψ</m:t>
+                    </m:r>
+                  </m:e>
+                  <m:sub>
+                    <m:r>
+                      <w:rPr>
+                        <w:rFonts w:ascii="Cambria Math" w:hAnsi="Cambria Math"/>
+                        <w:lang w:val="en-US"/>
+                      </w:rPr>
+                      <m:t>kq</m:t>
+                    </m:r>
+                  </m:sub>
+                </m:sSub>
+                <m:r>
+                  <w:rPr>
+                    <w:rFonts w:ascii="Cambria Math" w:hAnsi="Cambria Math"/>
+                    <w:lang w:val="en-US"/>
+                  </w:rPr>
+                  <m:t>=</m:t>
+                </m:r>
+                <m:sSub>
+                  <m:sSubPr>
+                    <m:ctrlPr>
+                      <w:rPr>
+                        <w:rFonts w:ascii="Cambria Math" w:hAnsi="Cambria Math"/>
+                        <w:i/>
+                        <w:lang w:val="en-US"/>
+                      </w:rPr>
+                    </m:ctrlPr>
+                  </m:sSubPr>
+                  <m:e>
+                    <m:r>
+                      <w:rPr>
+                        <w:rFonts w:ascii="Cambria Math" w:hAnsi="Cambria Math"/>
+                        <w:lang w:val="en-US"/>
+                      </w:rPr>
+                      <m:t>L</m:t>
+                    </m:r>
+                  </m:e>
+                  <m:sub>
+                    <m:r>
+                      <w:rPr>
+                        <w:rFonts w:ascii="Cambria Math" w:hAnsi="Cambria Math"/>
+                        <w:lang w:val="en-US"/>
+                      </w:rPr>
+                      <m:t>kkq</m:t>
+                    </m:r>
+                  </m:sub>
+                </m:sSub>
+                <m:sSub>
+                  <m:sSubPr>
+                    <m:ctrlPr>
+                      <w:rPr>
+                        <w:rFonts w:ascii="Cambria Math" w:hAnsi="Cambria Math"/>
+                        <w:i/>
+                        <w:lang w:val="en-US"/>
+                      </w:rPr>
+                    </m:ctrlPr>
+                  </m:sSubPr>
+                  <m:e>
+                    <m:r>
+                      <w:rPr>
+                        <w:rFonts w:ascii="Cambria Math" w:hAnsi="Cambria Math"/>
+                        <w:lang w:val="en-US"/>
+                      </w:rPr>
+                      <m:t>i</m:t>
+                    </m:r>
+                  </m:e>
+                  <m:sub>
+                    <m:r>
+                      <w:rPr>
+                        <w:rFonts w:ascii="Cambria Math" w:hAnsi="Cambria Math"/>
+                        <w:lang w:val="en-US"/>
+                      </w:rPr>
+                      <m:t>kq</m:t>
+                    </m:r>
+                  </m:sub>
+                </m:sSub>
+                <m:r>
+                  <w:rPr>
+                    <w:rFonts w:ascii="Cambria Math" w:hAnsi="Cambria Math"/>
+                    <w:lang w:val="en-US"/>
+                  </w:rPr>
+                  <m:t>-</m:t>
+                </m:r>
+                <m:f>
+                  <m:fPr>
+                    <m:ctrlPr>
+                      <w:rPr>
+                        <w:rFonts w:ascii="Cambria Math" w:hAnsi="Cambria Math"/>
+                        <w:i/>
+                        <w:lang w:val="en-US"/>
+                      </w:rPr>
+                    </m:ctrlPr>
+                  </m:fPr>
+                  <m:num>
+                    <m:r>
+                      <w:rPr>
+                        <w:rFonts w:ascii="Cambria Math" w:hAnsi="Cambria Math"/>
+                        <w:lang w:val="en-US"/>
+                      </w:rPr>
+                      <m:t>3</m:t>
+                    </m:r>
+                  </m:num>
+                  <m:den>
+                    <m:r>
+                      <w:rPr>
+                        <w:rFonts w:ascii="Cambria Math" w:hAnsi="Cambria Math"/>
+                        <w:lang w:val="en-US"/>
+                      </w:rPr>
+                      <m:t>2</m:t>
+                    </m:r>
+                  </m:den>
+                </m:f>
+                <m:sSub>
+                  <m:sSubPr>
+                    <m:ctrlPr>
+                      <w:rPr>
+                        <w:rFonts w:ascii="Cambria Math" w:hAnsi="Cambria Math"/>
+                        <w:i/>
+                        <w:lang w:val="en-US"/>
+                      </w:rPr>
+                    </m:ctrlPr>
+                  </m:sSubPr>
+                  <m:e>
+                    <m:r>
+                      <w:rPr>
+                        <w:rFonts w:ascii="Cambria Math" w:hAnsi="Cambria Math"/>
+                        <w:lang w:val="en-US"/>
+                      </w:rPr>
+                      <m:t>L</m:t>
+                    </m:r>
+                  </m:e>
+                  <m:sub>
+                    <m:r>
+                      <w:rPr>
+                        <w:rFonts w:ascii="Cambria Math" w:hAnsi="Cambria Math"/>
+                        <w:lang w:val="en-US"/>
+                      </w:rPr>
+                      <m:t>akq</m:t>
+                    </m:r>
+                  </m:sub>
+                </m:sSub>
+                <m:sSub>
+                  <m:sSubPr>
+                    <m:ctrlPr>
+                      <w:rPr>
+                        <w:rFonts w:ascii="Cambria Math" w:hAnsi="Cambria Math"/>
+                        <w:i/>
+                        <w:lang w:val="en-US"/>
+                      </w:rPr>
+                    </m:ctrlPr>
+                  </m:sSubPr>
+                  <m:e>
+                    <m:r>
+                      <w:rPr>
+                        <w:rFonts w:ascii="Cambria Math" w:hAnsi="Cambria Math"/>
+                        <w:lang w:val="en-US"/>
+                      </w:rPr>
+                      <m:t>i</m:t>
+                    </m:r>
+                  </m:e>
+                  <m:sub>
+                    <m:r>
+                      <w:rPr>
+                        <w:rFonts w:ascii="Cambria Math" w:hAnsi="Cambria Math"/>
+                        <w:lang w:val="en-US"/>
+                      </w:rPr>
+                      <m:t>q</m:t>
+                    </m:r>
+                  </m:sub>
+                </m:sSub>
+              </m:oMath>
+            </m:oMathPara>
+          </w:p>
+        </w:tc>
+      </w:tr>
+    </w:tbl>
+    <w:p>
+      <w:pPr>
+        <w:rPr>
+          <w:rFonts w:eastAsiaTheme="minorEastAsia"/>
+          <w:i/>
+          <w:lang w:val="en-US"/>
+        </w:rPr>
+      </w:pPr>
+    </w:p>
+    <w:tbl>
+      <w:tblPr>
+        <w:tblStyle w:val="a3"/>
+        <w:tblW w:w="5000" w:type="pct"/>
+        <w:tblLook w:val="04A0" w:firstRow="1" w:lastRow="0" w:firstColumn="1" w:lastColumn="0" w:noHBand="0" w:noVBand="1"/>
+      </w:tblPr>
+      <w:tblGrid>
+        <w:gridCol w:w="9345"/>
+      </w:tblGrid>
+      <w:tr>
+        <w:tc>
+          <w:tcPr>
+            <w:tcW w:w="5000" w:type="pct"/>
+          </w:tcPr>
+          <w:p>
+            <w:pPr>
+              <w:rPr>
+                <w:rFonts w:eastAsiaTheme="minorEastAsia"/>
+                <w:b/>
+                <w:bCs/>
+                <w:lang w:val="en-US"/>
+              </w:rPr>
+            </w:pPr>
+            <w:proofErr w:type="spellStart"/>
+            <w:r>
+              <w:rPr>
+                <w:rFonts w:eastAsiaTheme="minorEastAsia"/>
+                <w:b/>
+                <w:bCs/>
+                <w:lang w:val="en-US"/>
+              </w:rPr>
+              <w:t>Kundur</w:t>
+            </w:r>
+            <w:proofErr w:type="spellEnd"/>
+            <w:r>
+              <w:rPr>
+                <w:rFonts w:eastAsiaTheme="minorEastAsia"/>
+                <w:b/>
+                <w:bCs/>
+                <w:lang w:val="en-US"/>
+              </w:rPr>
+              <w:t xml:space="preserve"> 3.70-3.72</w:t>
+            </w:r>
+          </w:p>
+        </w:tc>
+      </w:tr>
+      <w:tr>
+        <w:tc>
+          <w:tcPr>
+            <w:tcW w:w="5000" w:type="pct"/>
+          </w:tcPr>
+          <w:p>
+            <w:pPr>
+              <w:spacing w:before="120" w:after="120"/>
+              <w:rPr>
+                <w:rFonts w:eastAsiaTheme="minorEastAsia"/>
+                <w:i/>
+                <w:lang w:val="en-US"/>
+              </w:rPr>
+            </w:pPr>
+            <m:oMathPara>
+              <m:oMath>
+                <m:sSub>
+                  <m:sSubPr>
+                    <m:ctrlPr>
+                      <w:rPr>
+                        <w:rFonts w:ascii="Cambria Math" w:hAnsi="Cambria Math"/>
+                        <w:i/>
+                        <w:lang w:val="en-US"/>
+                      </w:rPr>
+                    </m:ctrlPr>
+                  </m:sSubPr>
+                  <m:e>
+                    <m:r>
+                      <w:rPr>
+                        <w:rFonts w:ascii="Cambria Math" w:hAnsi="Cambria Math"/>
+                        <w:lang w:val="en-US"/>
+                      </w:rPr>
+                      <m:t>e</m:t>
+                    </m:r>
+                  </m:e>
+                  <m:sub>
+                    <m:r>
+                      <w:rPr>
+                        <w:rFonts w:ascii="Cambria Math" w:hAnsi="Cambria Math"/>
+                        <w:lang w:val="en-US"/>
+                      </w:rPr>
+                      <m:t>d</m:t>
+                    </m:r>
+                  </m:sub>
+                </m:sSub>
+                <m:r>
+                  <w:rPr>
+                    <w:rFonts w:ascii="Cambria Math" w:hAnsi="Cambria Math"/>
+                    <w:lang w:val="en-US"/>
+                  </w:rPr>
+                  <m:t>=p</m:t>
+                </m:r>
+                <m:sSub>
+                  <m:sSubPr>
+                    <m:ctrlPr>
+                      <w:rPr>
+                        <w:rFonts w:ascii="Cambria Math" w:hAnsi="Cambria Math"/>
+                        <w:i/>
+                        <w:lang w:val="en-US"/>
+                      </w:rPr>
+                    </m:ctrlPr>
+                  </m:sSubPr>
+                  <m:e>
+                    <m:r>
+                      <w:rPr>
+                        <w:rFonts w:ascii="Cambria Math" w:hAnsi="Cambria Math"/>
+                        <w:lang w:val="en-US"/>
+                      </w:rPr>
+                      <m:t>Ψ</m:t>
+                    </m:r>
+                  </m:e>
+                  <m:sub>
+                    <m:r>
+                      <w:rPr>
+                        <w:rFonts w:ascii="Cambria Math" w:hAnsi="Cambria Math"/>
+                        <w:lang w:val="en-US"/>
+                      </w:rPr>
+                      <m:t>d</m:t>
+                    </m:r>
+                  </m:sub>
+                </m:sSub>
+                <m:r>
+                  <w:rPr>
+                    <w:rFonts w:ascii="Cambria Math" w:hAnsi="Cambria Math"/>
+                    <w:lang w:val="en-US"/>
+                  </w:rPr>
+                  <m:t>-</m:t>
+                </m:r>
+                <m:sSub>
+                  <m:sSubPr>
+                    <m:ctrlPr>
+                      <w:rPr>
+                        <w:rFonts w:ascii="Cambria Math" w:hAnsi="Cambria Math"/>
+                        <w:i/>
+                        <w:lang w:val="en-US"/>
+                      </w:rPr>
+                    </m:ctrlPr>
+                  </m:sSubPr>
+                  <m:e>
+                    <m:r>
+                      <w:rPr>
+                        <w:rFonts w:ascii="Cambria Math" w:hAnsi="Cambria Math"/>
+                        <w:lang w:val="en-US"/>
+                      </w:rPr>
+                      <m:t>Ψ</m:t>
+                    </m:r>
+                  </m:e>
+                  <m:sub>
+                    <m:r>
+                      <w:rPr>
+                        <w:rFonts w:ascii="Cambria Math" w:hAnsi="Cambria Math"/>
+                        <w:lang w:val="en-US"/>
+                      </w:rPr>
+                      <m:t>q</m:t>
+                    </m:r>
+                  </m:sub>
+                </m:sSub>
+                <m:r>
+                  <w:rPr>
+                    <w:rFonts w:ascii="Cambria Math" w:hAnsi="Cambria Math"/>
+                    <w:lang w:val="en-US"/>
+                  </w:rPr>
+                  <m:t>p</m:t>
+                </m:r>
+                <m:sSub>
+                  <m:sSubPr>
+                    <m:ctrlPr>
+                      <w:rPr>
+                        <w:rFonts w:ascii="Cambria Math" w:hAnsi="Cambria Math"/>
+                        <w:i/>
+                        <w:lang w:val="en-US"/>
+                      </w:rPr>
+                    </m:ctrlPr>
+                  </m:sSubPr>
+                  <m:e>
+                    <m:r>
+                      <w:rPr>
+                        <w:rFonts w:ascii="Cambria Math" w:hAnsi="Cambria Math"/>
+                        <w:lang w:val="en-US"/>
+                      </w:rPr>
+                      <m:t>δ</m:t>
+                    </m:r>
+                  </m:e>
+                  <m:sub>
+                    <m:r>
+                      <w:rPr>
+                        <w:rFonts w:ascii="Cambria Math" w:hAnsi="Cambria Math"/>
+                        <w:lang w:val="en-US"/>
+                      </w:rPr>
+                      <m:t>g</m:t>
+                    </m:r>
+                  </m:sub>
+                </m:sSub>
+                <m:r>
+                  <w:rPr>
+                    <w:rFonts w:ascii="Cambria Math" w:hAnsi="Cambria Math"/>
+                    <w:lang w:val="en-US"/>
+                  </w:rPr>
+                  <m:t>-</m:t>
+                </m:r>
+                <m:sSub>
+                  <m:sSubPr>
+                    <m:ctrlPr>
+                      <w:rPr>
+                        <w:rFonts w:ascii="Cambria Math" w:hAnsi="Cambria Math"/>
+                        <w:i/>
+                        <w:lang w:val="en-US"/>
+                      </w:rPr>
+                    </m:ctrlPr>
+                  </m:sSubPr>
+                  <m:e>
+                    <m:r>
+                      <w:rPr>
+                        <w:rFonts w:ascii="Cambria Math" w:hAnsi="Cambria Math"/>
+                        <w:lang w:val="en-US"/>
+                      </w:rPr>
+                      <m:t>R</m:t>
+                    </m:r>
+                  </m:e>
+                  <m:sub>
+                    <m:r>
+                      <w:rPr>
+                        <w:rFonts w:ascii="Cambria Math" w:hAnsi="Cambria Math"/>
+                        <w:lang w:val="en-US"/>
+                      </w:rPr>
+                      <m:t>a</m:t>
+                    </m:r>
+                  </m:sub>
+                </m:sSub>
+                <m:sSub>
+                  <m:sSubPr>
+                    <m:ctrlPr>
+                      <w:rPr>
+                        <w:rFonts w:ascii="Cambria Math" w:hAnsi="Cambria Math"/>
+                        <w:i/>
+                        <w:lang w:val="en-US"/>
+                      </w:rPr>
+                    </m:ctrlPr>
+                  </m:sSubPr>
+                  <m:e>
+                    <m:r>
+                      <w:rPr>
+                        <w:rFonts w:ascii="Cambria Math" w:hAnsi="Cambria Math"/>
+                        <w:lang w:val="en-US"/>
+                      </w:rPr>
+                      <m:t>i</m:t>
+                    </m:r>
+                  </m:e>
+                  <m:sub>
+                    <m:r>
+                      <w:rPr>
+                        <w:rFonts w:ascii="Cambria Math" w:hAnsi="Cambria Math"/>
+                        <w:lang w:val="en-US"/>
+                      </w:rPr>
+                      <m:t>d</m:t>
+                    </m:r>
+                  </m:sub>
+                </m:sSub>
+              </m:oMath>
+            </m:oMathPara>
+          </w:p>
+        </w:tc>
+      </w:tr>
+      <w:tr>
+        <w:tc>
+          <w:tcPr>
+            <w:tcW w:w="5000" w:type="pct"/>
+          </w:tcPr>
+          <w:p>
+            <w:pPr>
+              <w:spacing w:before="120" w:after="120"/>
+              <w:rPr>
+                <w:rFonts w:eastAsiaTheme="minorEastAsia"/>
+                <w:i/>
+                <w:lang w:val="en-US"/>
+              </w:rPr>
+            </w:pPr>
+            <m:oMathPara>
+              <m:oMath>
+                <m:sSub>
+                  <m:sSubPr>
+                    <m:ctrlPr>
+                      <w:rPr>
+                        <w:rFonts w:ascii="Cambria Math" w:eastAsiaTheme="minorEastAsia" w:hAnsi="Cambria Math"/>
+                        <w:i/>
+                        <w:lang w:val="en-US"/>
+                      </w:rPr>
+                    </m:ctrlPr>
+                  </m:sSubPr>
+                  <m:e>
+                    <m:r>
+                      <w:rPr>
+                        <w:rFonts w:ascii="Cambria Math" w:eastAsiaTheme="minorEastAsia" w:hAnsi="Cambria Math"/>
+                        <w:lang w:val="en-US"/>
+                      </w:rPr>
+                      <m:t>e</m:t>
+                    </m:r>
+                  </m:e>
+                  <m:sub>
+                    <m:r>
+                      <w:rPr>
+                        <w:rFonts w:ascii="Cambria Math" w:eastAsiaTheme="minorEastAsia" w:hAnsi="Cambria Math"/>
+                        <w:lang w:val="en-US"/>
+                      </w:rPr>
+                      <m:t>q</m:t>
+                    </m:r>
+                  </m:sub>
+                </m:sSub>
+                <m:r>
+                  <w:rPr>
+                    <w:rFonts w:ascii="Cambria Math" w:eastAsiaTheme="minorEastAsia" w:hAnsi="Cambria Math"/>
+                    <w:lang w:val="en-US"/>
+                  </w:rPr>
+                  <m:t>=p</m:t>
+                </m:r>
+                <m:sSub>
+                  <m:sSubPr>
+                    <m:ctrlPr>
+                      <w:rPr>
+                        <w:rFonts w:ascii="Cambria Math" w:eastAsiaTheme="minorEastAsia" w:hAnsi="Cambria Math"/>
+                        <w:i/>
+                        <w:lang w:val="en-US"/>
+                      </w:rPr>
+                    </m:ctrlPr>
+                  </m:sSubPr>
+                  <m:e>
+                    <m:r>
+                      <w:rPr>
+                        <w:rFonts w:ascii="Cambria Math" w:eastAsiaTheme="minorEastAsia" w:hAnsi="Cambria Math"/>
+                        <w:lang w:val="en-US"/>
+                      </w:rPr>
+                      <m:t>Ψ</m:t>
+                    </m:r>
+                  </m:e>
+                  <m:sub>
+                    <m:r>
+                      <w:rPr>
+                        <w:rFonts w:ascii="Cambria Math" w:eastAsiaTheme="minorEastAsia" w:hAnsi="Cambria Math"/>
+                        <w:lang w:val="en-US"/>
+                      </w:rPr>
+                      <m:t>q</m:t>
+                    </m:r>
+                  </m:sub>
+                </m:sSub>
+                <m:r>
+                  <w:rPr>
+                    <w:rFonts w:ascii="Cambria Math" w:eastAsiaTheme="minorEastAsia" w:hAnsi="Cambria Math"/>
+                    <w:lang w:val="en-US"/>
+                  </w:rPr>
+                  <m:t>+</m:t>
+                </m:r>
+                <m:sSub>
+                  <m:sSubPr>
+                    <m:ctrlPr>
+                      <w:rPr>
+                        <w:rFonts w:ascii="Cambria Math" w:eastAsiaTheme="minorEastAsia" w:hAnsi="Cambria Math"/>
+                        <w:i/>
+                        <w:lang w:val="en-US"/>
+                      </w:rPr>
+                    </m:ctrlPr>
+                  </m:sSubPr>
+                  <m:e>
+                    <m:r>
+                      <w:rPr>
+                        <w:rFonts w:ascii="Cambria Math" w:eastAsiaTheme="minorEastAsia" w:hAnsi="Cambria Math"/>
+                        <w:lang w:val="en-US"/>
+                      </w:rPr>
+                      <m:t>Ψ</m:t>
+                    </m:r>
+                  </m:e>
+                  <m:sub>
+                    <m:r>
+                      <w:rPr>
+                        <w:rFonts w:ascii="Cambria Math" w:eastAsiaTheme="minorEastAsia" w:hAnsi="Cambria Math"/>
+                        <w:lang w:val="en-US"/>
+                      </w:rPr>
+                      <m:t>d</m:t>
+                    </m:r>
+                  </m:sub>
+                </m:sSub>
+                <m:r>
+                  <w:rPr>
+                    <w:rFonts w:ascii="Cambria Math" w:eastAsiaTheme="minorEastAsia" w:hAnsi="Cambria Math"/>
+                    <w:lang w:val="en-US"/>
+                  </w:rPr>
+                  <m:t>p</m:t>
+                </m:r>
+                <m:sSub>
+                  <m:sSubPr>
+                    <m:ctrlPr>
+                      <w:rPr>
+                        <w:rFonts w:ascii="Cambria Math" w:eastAsiaTheme="minorEastAsia" w:hAnsi="Cambria Math"/>
+                        <w:i/>
+                        <w:lang w:val="en-US"/>
+                      </w:rPr>
+                    </m:ctrlPr>
+                  </m:sSubPr>
+                  <m:e>
+                    <m:r>
+                      <w:rPr>
+                        <w:rFonts w:ascii="Cambria Math" w:eastAsiaTheme="minorEastAsia" w:hAnsi="Cambria Math"/>
+                        <w:lang w:val="en-US"/>
+                      </w:rPr>
+                      <m:t>δ</m:t>
+                    </m:r>
+                  </m:e>
+                  <m:sub>
+                    <m:r>
+                      <w:rPr>
+                        <w:rFonts w:ascii="Cambria Math" w:eastAsiaTheme="minorEastAsia" w:hAnsi="Cambria Math"/>
+                        <w:lang w:val="en-US"/>
+                      </w:rPr>
+                      <m:t>g</m:t>
+                    </m:r>
+                  </m:sub>
+                </m:sSub>
+                <m:r>
+                  <w:rPr>
+                    <w:rFonts w:ascii="Cambria Math" w:eastAsiaTheme="minorEastAsia" w:hAnsi="Cambria Math"/>
+                    <w:lang w:val="en-US"/>
+                  </w:rPr>
+                  <m:t>-</m:t>
+                </m:r>
+                <m:sSub>
+                  <m:sSubPr>
+                    <m:ctrlPr>
+                      <w:rPr>
+                        <w:rFonts w:ascii="Cambria Math" w:eastAsiaTheme="minorEastAsia" w:hAnsi="Cambria Math"/>
+                        <w:i/>
+                        <w:lang w:val="en-US"/>
+                      </w:rPr>
+                    </m:ctrlPr>
+                  </m:sSubPr>
+                  <m:e>
+                    <m:r>
+                      <w:rPr>
+                        <w:rFonts w:ascii="Cambria Math" w:eastAsiaTheme="minorEastAsia" w:hAnsi="Cambria Math"/>
+                        <w:lang w:val="en-US"/>
+                      </w:rPr>
+                      <m:t>R</m:t>
+                    </m:r>
+                  </m:e>
+                  <m:sub>
+                    <m:r>
+                      <w:rPr>
+                        <w:rFonts w:ascii="Cambria Math" w:eastAsiaTheme="minorEastAsia" w:hAnsi="Cambria Math"/>
+                        <w:lang w:val="en-US"/>
+                      </w:rPr>
+                      <m:t>a</m:t>
+                    </m:r>
+                  </m:sub>
+                </m:sSub>
+                <m:sSub>
+                  <m:sSubPr>
+                    <m:ctrlPr>
+                      <w:rPr>
+                        <w:rFonts w:ascii="Cambria Math" w:eastAsiaTheme="minorEastAsia" w:hAnsi="Cambria Math"/>
+                        <w:i/>
+                        <w:lang w:val="en-US"/>
+                      </w:rPr>
+                    </m:ctrlPr>
+                  </m:sSubPr>
+                  <m:e>
+                    <m:r>
+                      <w:rPr>
+                        <w:rFonts w:ascii="Cambria Math" w:eastAsiaTheme="minorEastAsia" w:hAnsi="Cambria Math"/>
+                        <w:lang w:val="en-US"/>
+                      </w:rPr>
+                      <m:t>i</m:t>
+                    </m:r>
+                  </m:e>
+                  <m:sub>
+                    <m:r>
+                      <w:rPr>
+                        <w:rFonts w:ascii="Cambria Math" w:eastAsiaTheme="minorEastAsia" w:hAnsi="Cambria Math"/>
+                        <w:lang w:val="en-US"/>
+                      </w:rPr>
+                      <m:t>q</m:t>
+                    </m:r>
+                  </m:sub>
+                </m:sSub>
+              </m:oMath>
+            </m:oMathPara>
+          </w:p>
+        </w:tc>
+      </w:tr>
+      <w:tr>
+        <w:tc>
+          <w:tcPr>
+            <w:tcW w:w="5000" w:type="pct"/>
+          </w:tcPr>
+          <w:p>
+            <w:pPr>
+              <w:spacing w:before="120" w:after="120"/>
+              <w:rPr>
+                <w:rFonts w:eastAsiaTheme="minorEastAsia"/>
+                <w:i/>
+                <w:lang w:val="en-US"/>
+              </w:rPr>
+            </w:pPr>
+            <m:oMathPara>
+              <m:oMath>
+                <m:sSub>
+                  <m:sSubPr>
+                    <m:ctrlPr>
+                      <w:rPr>
+                        <w:rFonts w:ascii="Cambria Math" w:eastAsiaTheme="minorEastAsia" w:hAnsi="Cambria Math"/>
+                        <w:i/>
+                        <w:lang w:val="en-US"/>
+                      </w:rPr>
+                    </m:ctrlPr>
+                  </m:sSubPr>
+                  <m:e>
+                    <m:r>
+                      <w:rPr>
+                        <w:rFonts w:ascii="Cambria Math" w:eastAsiaTheme="minorEastAsia" w:hAnsi="Cambria Math"/>
+                        <w:lang w:val="en-US"/>
+                      </w:rPr>
+                      <m:t>e</m:t>
+                    </m:r>
+                  </m:e>
+                  <m:sub>
+                    <m:r>
+                      <w:rPr>
+                        <w:rFonts w:ascii="Cambria Math" w:eastAsiaTheme="minorEastAsia" w:hAnsi="Cambria Math"/>
+                        <w:lang w:val="en-US"/>
+                      </w:rPr>
+                      <m:t>0</m:t>
+                    </m:r>
+                  </m:sub>
+                </m:sSub>
+                <m:r>
+                  <w:rPr>
+                    <w:rFonts w:ascii="Cambria Math" w:eastAsiaTheme="minorEastAsia" w:hAnsi="Cambria Math"/>
+                    <w:lang w:val="en-US"/>
+                  </w:rPr>
+                  <m:t>=p</m:t>
+                </m:r>
+                <m:sSub>
+                  <m:sSubPr>
+                    <m:ctrlPr>
+                      <w:rPr>
+                        <w:rFonts w:ascii="Cambria Math" w:eastAsiaTheme="minorEastAsia" w:hAnsi="Cambria Math"/>
+                        <w:i/>
+                        <w:lang w:val="en-US"/>
+                      </w:rPr>
+                    </m:ctrlPr>
+                  </m:sSubPr>
+                  <m:e>
+                    <m:r>
+                      <w:rPr>
+                        <w:rFonts w:ascii="Cambria Math" w:eastAsiaTheme="minorEastAsia" w:hAnsi="Cambria Math"/>
+                        <w:lang w:val="en-US"/>
+                      </w:rPr>
+                      <m:t>Ψ</m:t>
+                    </m:r>
+                  </m:e>
+                  <m:sub>
+                    <m:r>
+                      <w:rPr>
+                        <w:rFonts w:ascii="Cambria Math" w:eastAsiaTheme="minorEastAsia" w:hAnsi="Cambria Math"/>
+                        <w:lang w:val="en-US"/>
+                      </w:rPr>
+                      <m:t>0</m:t>
+                    </m:r>
+                  </m:sub>
+                </m:sSub>
+                <m:r>
+                  <w:rPr>
+                    <w:rFonts w:ascii="Cambria Math" w:eastAsiaTheme="minorEastAsia" w:hAnsi="Cambria Math"/>
+                    <w:lang w:val="en-US"/>
+                  </w:rPr>
+                  <m:t>-</m:t>
+                </m:r>
+                <m:sSub>
+                  <m:sSubPr>
+                    <m:ctrlPr>
+                      <w:rPr>
+                        <w:rFonts w:ascii="Cambria Math" w:eastAsiaTheme="minorEastAsia" w:hAnsi="Cambria Math"/>
+                        <w:i/>
+                        <w:lang w:val="en-US"/>
+                      </w:rPr>
+                    </m:ctrlPr>
+                  </m:sSubPr>
+                  <m:e>
+                    <m:r>
+                      <w:rPr>
+                        <w:rFonts w:ascii="Cambria Math" w:eastAsiaTheme="minorEastAsia" w:hAnsi="Cambria Math"/>
+                        <w:lang w:val="en-US"/>
+                      </w:rPr>
+                      <m:t>R</m:t>
+                    </m:r>
+                  </m:e>
+                  <m:sub>
+                    <m:r>
+                      <w:rPr>
+                        <w:rFonts w:ascii="Cambria Math" w:eastAsiaTheme="minorEastAsia" w:hAnsi="Cambria Math"/>
+                        <w:lang w:val="en-US"/>
+                      </w:rPr>
+                      <m:t>a</m:t>
+                    </m:r>
+                  </m:sub>
+                </m:sSub>
+                <m:sSub>
+                  <m:sSubPr>
+                    <m:ctrlPr>
+                      <w:rPr>
+                        <w:rFonts w:ascii="Cambria Math" w:eastAsiaTheme="minorEastAsia" w:hAnsi="Cambria Math"/>
+                        <w:i/>
+                        <w:lang w:val="en-US"/>
+                      </w:rPr>
+                    </m:ctrlPr>
+                  </m:sSubPr>
+                  <m:e>
+                    <m:r>
+                      <w:rPr>
+                        <w:rFonts w:ascii="Cambria Math" w:eastAsiaTheme="minorEastAsia" w:hAnsi="Cambria Math"/>
+                        <w:lang w:val="en-US"/>
+                      </w:rPr>
+                      <m:t>i</m:t>
+                    </m:r>
+                  </m:e>
+                  <m:sub>
+                    <m:r>
+                      <w:rPr>
+                        <w:rFonts w:ascii="Cambria Math" w:eastAsiaTheme="minorEastAsia" w:hAnsi="Cambria Math"/>
+                        <w:lang w:val="en-US"/>
+                      </w:rPr>
+                      <m:t>0</m:t>
+                    </m:r>
+                  </m:sub>
+                </m:sSub>
+              </m:oMath>
+            </m:oMathPara>
+          </w:p>
+        </w:tc>
+      </w:tr>
+    </w:tbl>
+    <w:p>
+      <w:pPr>
+        <w:rPr>
+          <w:rFonts w:eastAsiaTheme="minorEastAsia"/>
+          <w:lang w:val="en-US"/>
+        </w:rPr>
+      </w:pPr>
+    </w:p>
+    <w:tbl>
+      <w:tblPr>
+        <w:tblStyle w:val="a3"/>
+        <w:tblW w:w="5000" w:type="pct"/>
+        <w:tblLook w:val="04A0" w:firstRow="1" w:lastRow="0" w:firstColumn="1" w:lastColumn="0" w:noHBand="0" w:noVBand="1"/>
+      </w:tblPr>
+      <w:tblGrid>
+        <w:gridCol w:w="9345"/>
+      </w:tblGrid>
+      <w:tr>
+        <w:tc>
+          <w:tcPr>
+            <w:tcW w:w="5000" w:type="pct"/>
+          </w:tcPr>
+          <w:p>
+            <w:pPr>
+              <w:rPr>
+                <w:rFonts w:eastAsiaTheme="minorEastAsia"/>
+                <w:b/>
+                <w:bCs/>
+                <w:lang w:val="en-US"/>
+              </w:rPr>
+            </w:pPr>
+            <w:proofErr w:type="spellStart"/>
+            <w:r>
+              <w:rPr>
+                <w:rFonts w:eastAsiaTheme="minorEastAsia"/>
+                <w:b/>
+                <w:bCs/>
+                <w:lang w:val="en-US"/>
+              </w:rPr>
+              <w:t>Kundur</w:t>
+            </w:r>
+            <w:proofErr w:type="spellEnd"/>
+            <w:r>
+              <w:rPr>
+                <w:rFonts w:eastAsiaTheme="minorEastAsia"/>
+                <w:b/>
+                <w:bCs/>
+                <w:lang w:val="en-US"/>
+              </w:rPr>
+              <w:t xml:space="preserve"> 3.50-3.52</w:t>
+            </w:r>
+          </w:p>
+        </w:tc>
+      </w:tr>
+      <w:tr>
+        <w:tc>
+          <w:tcPr>
+            <w:tcW w:w="5000" w:type="pct"/>
+          </w:tcPr>
+          <w:p>
+            <w:pPr>
+              <w:spacing w:before="120" w:after="120"/>
+              <w:rPr>
+                <w:rFonts w:eastAsiaTheme="minorEastAsia"/>
+                <w:i/>
+                <w:lang w:val="en-US"/>
+              </w:rPr>
+            </w:pPr>
+            <m:oMathPara>
+              <m:oMath>
+                <m:sSub>
+                  <m:sSubPr>
+                    <m:ctrlPr>
+                      <w:rPr>
+                        <w:rFonts w:ascii="Cambria Math" w:eastAsiaTheme="minorEastAsia" w:hAnsi="Cambria Math"/>
+                        <w:i/>
+                        <w:lang w:val="en-US"/>
+                      </w:rPr>
+                    </m:ctrlPr>
+                  </m:sSubPr>
+                  <m:e>
+                    <m:r>
+                      <w:rPr>
+                        <w:rFonts w:ascii="Cambria Math" w:eastAsiaTheme="minorEastAsia" w:hAnsi="Cambria Math"/>
+                        <w:lang w:val="en-US"/>
+                      </w:rPr>
+                      <m:t>e</m:t>
+                    </m:r>
+                  </m:e>
+                  <m:sub>
+                    <m:r>
+                      <w:rPr>
+                        <w:rFonts w:ascii="Cambria Math" w:eastAsiaTheme="minorEastAsia" w:hAnsi="Cambria Math"/>
+                        <w:lang w:val="en-US"/>
+                      </w:rPr>
+                      <m:t>fd</m:t>
+                    </m:r>
+                  </m:sub>
+                </m:sSub>
+                <m:r>
+                  <w:rPr>
+                    <w:rFonts w:ascii="Cambria Math" w:eastAsiaTheme="minorEastAsia" w:hAnsi="Cambria Math"/>
+                    <w:lang w:val="en-US"/>
+                  </w:rPr>
+                  <m:t>=p</m:t>
+                </m:r>
+                <m:sSub>
+                  <m:sSubPr>
+                    <m:ctrlPr>
+                      <w:rPr>
+                        <w:rFonts w:ascii="Cambria Math" w:eastAsiaTheme="minorEastAsia" w:hAnsi="Cambria Math"/>
+                        <w:i/>
+                        <w:lang w:val="en-US"/>
+                      </w:rPr>
+                    </m:ctrlPr>
+                  </m:sSubPr>
+                  <m:e>
+                    <m:r>
+                      <w:rPr>
+                        <w:rFonts w:ascii="Cambria Math" w:eastAsiaTheme="minorEastAsia" w:hAnsi="Cambria Math"/>
+                        <w:lang w:val="en-US"/>
+                      </w:rPr>
+                      <m:t>Ψ</m:t>
+                    </m:r>
+                  </m:e>
+                  <m:sub>
+                    <m:r>
+                      <w:rPr>
+                        <w:rFonts w:ascii="Cambria Math" w:eastAsiaTheme="minorEastAsia" w:hAnsi="Cambria Math"/>
+                        <w:lang w:val="en-US"/>
+                      </w:rPr>
+                      <m:t>fd</m:t>
+                    </m:r>
+                  </m:sub>
+                </m:sSub>
+                <m:r>
+                  <w:rPr>
+                    <w:rFonts w:ascii="Cambria Math" w:eastAsiaTheme="minorEastAsia" w:hAnsi="Cambria Math"/>
+                    <w:lang w:val="en-US"/>
+                  </w:rPr>
+                  <m:t>+</m:t>
+                </m:r>
+                <m:sSub>
+                  <m:sSubPr>
+                    <m:ctrlPr>
+                      <w:rPr>
+                        <w:rFonts w:ascii="Cambria Math" w:eastAsiaTheme="minorEastAsia" w:hAnsi="Cambria Math"/>
+                        <w:i/>
+                        <w:lang w:val="en-US"/>
+                      </w:rPr>
+                    </m:ctrlPr>
+                  </m:sSubPr>
+                  <m:e>
+                    <m:r>
+                      <w:rPr>
+                        <w:rFonts w:ascii="Cambria Math" w:eastAsiaTheme="minorEastAsia" w:hAnsi="Cambria Math"/>
+                        <w:lang w:val="en-US"/>
+                      </w:rPr>
+                      <m:t>R</m:t>
+                    </m:r>
+                  </m:e>
+                  <m:sub>
+                    <m:r>
+                      <w:rPr>
+                        <w:rFonts w:ascii="Cambria Math" w:eastAsiaTheme="minorEastAsia" w:hAnsi="Cambria Math"/>
+                        <w:lang w:val="en-US"/>
+                      </w:rPr>
+                      <m:t>fd</m:t>
+                    </m:r>
+                  </m:sub>
+                </m:sSub>
+                <m:sSub>
+                  <m:sSubPr>
+                    <m:ctrlPr>
+                      <w:rPr>
+                        <w:rFonts w:ascii="Cambria Math" w:eastAsiaTheme="minorEastAsia" w:hAnsi="Cambria Math"/>
+                        <w:i/>
+                        <w:lang w:val="en-US"/>
+                      </w:rPr>
+                    </m:ctrlPr>
+                  </m:sSubPr>
+                  <m:e>
+                    <m:r>
+                      <w:rPr>
+                        <w:rFonts w:ascii="Cambria Math" w:eastAsiaTheme="minorEastAsia" w:hAnsi="Cambria Math"/>
+                        <w:lang w:val="en-US"/>
+                      </w:rPr>
+                      <m:t>i</m:t>
+                    </m:r>
+                  </m:e>
+                  <m:sub>
+                    <m:r>
+                      <w:rPr>
+                        <w:rFonts w:ascii="Cambria Math" w:eastAsiaTheme="minorEastAsia" w:hAnsi="Cambria Math"/>
+                        <w:lang w:val="en-US"/>
+                      </w:rPr>
+                      <m:t>fd</m:t>
+                    </m:r>
+                  </m:sub>
+                </m:sSub>
+              </m:oMath>
+            </m:oMathPara>
+          </w:p>
+        </w:tc>
+      </w:tr>
+      <w:tr>
+        <w:tc>
+          <w:tcPr>
+            <w:tcW w:w="5000" w:type="pct"/>
+          </w:tcPr>
+          <w:p>
+            <w:pPr>
+              <w:spacing w:before="120" w:after="120"/>
+              <w:rPr>
+                <w:rFonts w:eastAsiaTheme="minorEastAsia"/>
+                <w:i/>
+                <w:lang w:val="en-US"/>
+              </w:rPr>
+            </w:pPr>
+            <m:oMathPara>
+              <m:oMath>
+                <m:r>
+                  <w:rPr>
+                    <w:rFonts w:ascii="Cambria Math" w:eastAsiaTheme="minorEastAsia" w:hAnsi="Cambria Math"/>
+                    <w:lang w:val="en-US"/>
+                  </w:rPr>
+                  <m:t>0=p</m:t>
+                </m:r>
+                <m:sSub>
+                  <m:sSubPr>
+                    <m:ctrlPr>
+                      <w:rPr>
+                        <w:rFonts w:ascii="Cambria Math" w:eastAsiaTheme="minorEastAsia" w:hAnsi="Cambria Math"/>
+                        <w:i/>
+                        <w:lang w:val="en-US"/>
+                      </w:rPr>
+                    </m:ctrlPr>
+                  </m:sSubPr>
+                  <m:e>
+                    <m:r>
+                      <w:rPr>
+                        <w:rFonts w:ascii="Cambria Math" w:eastAsiaTheme="minorEastAsia" w:hAnsi="Cambria Math"/>
+                        <w:lang w:val="en-US"/>
+                      </w:rPr>
+                      <m:t>Ψ</m:t>
+                    </m:r>
+                  </m:e>
+                  <m:sub>
+                    <m:r>
+                      <w:rPr>
+                        <w:rFonts w:ascii="Cambria Math" w:eastAsiaTheme="minorEastAsia" w:hAnsi="Cambria Math"/>
+                        <w:lang w:val="en-US"/>
+                      </w:rPr>
+                      <m:t>kd</m:t>
+                    </m:r>
+                  </m:sub>
+                </m:sSub>
+                <m:r>
+                  <w:rPr>
+                    <w:rFonts w:ascii="Cambria Math" w:eastAsiaTheme="minorEastAsia" w:hAnsi="Cambria Math"/>
+                    <w:lang w:val="en-US"/>
+                  </w:rPr>
+                  <m:t>+</m:t>
+                </m:r>
+                <m:sSub>
+                  <m:sSubPr>
+                    <m:ctrlPr>
+                      <w:rPr>
+                        <w:rFonts w:ascii="Cambria Math" w:eastAsiaTheme="minorEastAsia" w:hAnsi="Cambria Math"/>
+                        <w:i/>
+                        <w:lang w:val="en-US"/>
+                      </w:rPr>
+                    </m:ctrlPr>
+                  </m:sSubPr>
+                  <m:e>
+                    <m:r>
+                      <w:rPr>
+                        <w:rFonts w:ascii="Cambria Math" w:eastAsiaTheme="minorEastAsia" w:hAnsi="Cambria Math"/>
+                        <w:lang w:val="en-US"/>
+                      </w:rPr>
+                      <m:t>R</m:t>
+                    </m:r>
+                  </m:e>
+                  <m:sub>
+                    <m:r>
+                      <w:rPr>
+                        <w:rFonts w:ascii="Cambria Math" w:eastAsiaTheme="minorEastAsia" w:hAnsi="Cambria Math"/>
+                        <w:lang w:val="en-US"/>
+                      </w:rPr>
+                      <m:t>kd</m:t>
+                    </m:r>
+                  </m:sub>
+                </m:sSub>
+                <m:sSub>
+                  <m:sSubPr>
+                    <m:ctrlPr>
+                      <w:rPr>
+                        <w:rFonts w:ascii="Cambria Math" w:eastAsiaTheme="minorEastAsia" w:hAnsi="Cambria Math"/>
+                        <w:i/>
+                        <w:lang w:val="en-US"/>
+                      </w:rPr>
+                    </m:ctrlPr>
+                  </m:sSubPr>
+                  <m:e>
+                    <m:r>
+                      <w:rPr>
+                        <w:rFonts w:ascii="Cambria Math" w:eastAsiaTheme="minorEastAsia" w:hAnsi="Cambria Math"/>
+                        <w:lang w:val="en-US"/>
+                      </w:rPr>
+                      <m:t>i</m:t>
+                    </m:r>
+                  </m:e>
+                  <m:sub>
+                    <m:r>
+                      <w:rPr>
+                        <w:rFonts w:ascii="Cambria Math" w:eastAsiaTheme="minorEastAsia" w:hAnsi="Cambria Math"/>
+                        <w:lang w:val="en-US"/>
+                      </w:rPr>
+                      <m:t>kd</m:t>
+                    </m:r>
+                  </m:sub>
+                </m:sSub>
+              </m:oMath>
+            </m:oMathPara>
+          </w:p>
+        </w:tc>
+      </w:tr>
+      <w:tr>
+        <w:tc>
+          <w:tcPr>
+            <w:tcW w:w="5000" w:type="pct"/>
+          </w:tcPr>
+          <w:p>
+            <w:pPr>
+              <w:spacing w:before="120" w:after="120"/>
+              <w:rPr>
+                <w:rFonts w:eastAsiaTheme="minorEastAsia"/>
+                <w:i/>
+                <w:lang w:val="en-US"/>
+              </w:rPr>
+            </w:pPr>
+            <m:oMathPara>
+              <m:oMath>
+                <m:r>
+                  <w:rPr>
+                    <w:rFonts w:ascii="Cambria Math" w:eastAsiaTheme="minorEastAsia" w:hAnsi="Cambria Math"/>
+                    <w:lang w:val="en-US"/>
+                  </w:rPr>
+                  <m:t>0=p</m:t>
+                </m:r>
+                <m:sSub>
+                  <m:sSubPr>
+                    <m:ctrlPr>
+                      <w:rPr>
+                        <w:rFonts w:ascii="Cambria Math" w:eastAsiaTheme="minorEastAsia" w:hAnsi="Cambria Math"/>
+                        <w:i/>
+                        <w:lang w:val="en-US"/>
+                      </w:rPr>
+                    </m:ctrlPr>
+                  </m:sSubPr>
+                  <m:e>
+                    <m:r>
+                      <w:rPr>
+                        <w:rFonts w:ascii="Cambria Math" w:eastAsiaTheme="minorEastAsia" w:hAnsi="Cambria Math"/>
+                        <w:lang w:val="en-US"/>
+                      </w:rPr>
+                      <m:t>Ψ</m:t>
+                    </m:r>
+                  </m:e>
+                  <m:sub>
+                    <m:r>
+                      <w:rPr>
+                        <w:rFonts w:ascii="Cambria Math" w:eastAsiaTheme="minorEastAsia" w:hAnsi="Cambria Math"/>
+                        <w:lang w:val="en-US"/>
+                      </w:rPr>
+                      <m:t>kq</m:t>
+                    </m:r>
+                  </m:sub>
+                </m:sSub>
+                <m:r>
+                  <w:rPr>
+                    <w:rFonts w:ascii="Cambria Math" w:eastAsiaTheme="minorEastAsia" w:hAnsi="Cambria Math"/>
+                    <w:lang w:val="en-US"/>
+                  </w:rPr>
+                  <m:t>+</m:t>
+                </m:r>
+                <m:sSub>
+                  <m:sSubPr>
+                    <m:ctrlPr>
+                      <w:rPr>
+                        <w:rFonts w:ascii="Cambria Math" w:eastAsiaTheme="minorEastAsia" w:hAnsi="Cambria Math"/>
+                        <w:i/>
+                        <w:lang w:val="en-US"/>
+                      </w:rPr>
+                    </m:ctrlPr>
+                  </m:sSubPr>
+                  <m:e>
+                    <m:r>
+                      <w:rPr>
+                        <w:rFonts w:ascii="Cambria Math" w:eastAsiaTheme="minorEastAsia" w:hAnsi="Cambria Math"/>
+                        <w:lang w:val="en-US"/>
+                      </w:rPr>
+                      <m:t>R</m:t>
+                    </m:r>
+                  </m:e>
+                  <m:sub>
+                    <m:r>
+                      <w:rPr>
+                        <w:rFonts w:ascii="Cambria Math" w:eastAsiaTheme="minorEastAsia" w:hAnsi="Cambria Math"/>
+                        <w:lang w:val="en-US"/>
+                      </w:rPr>
+                      <m:t>kq</m:t>
+                    </m:r>
+                  </m:sub>
+                </m:sSub>
+                <m:sSub>
+                  <m:sSubPr>
+                    <m:ctrlPr>
+                      <w:rPr>
+                        <w:rFonts w:ascii="Cambria Math" w:eastAsiaTheme="minorEastAsia" w:hAnsi="Cambria Math"/>
+                        <w:i/>
+                        <w:lang w:val="en-US"/>
+                      </w:rPr>
+                    </m:ctrlPr>
+                  </m:sSubPr>
+                  <m:e>
+                    <m:r>
+                      <w:rPr>
+                        <w:rFonts w:ascii="Cambria Math" w:eastAsiaTheme="minorEastAsia" w:hAnsi="Cambria Math"/>
+                        <w:lang w:val="en-US"/>
+                      </w:rPr>
+                      <m:t>i</m:t>
+                    </m:r>
+                  </m:e>
+                  <m:sub>
+                    <m:r>
+                      <w:rPr>
+                        <w:rFonts w:ascii="Cambria Math" w:eastAsiaTheme="minorEastAsia" w:hAnsi="Cambria Math"/>
+                        <w:lang w:val="en-US"/>
+                      </w:rPr>
+                      <m:t>kq</m:t>
+                    </m:r>
+                  </m:sub>
+                </m:sSub>
+              </m:oMath>
+            </m:oMathPara>
+          </w:p>
+        </w:tc>
+      </w:tr>
+    </w:tbl>
+    <w:p>
+      <w:pPr>
+        <w:rPr>
+          <w:rFonts w:eastAsiaTheme="minorEastAsia"/>
+          <w:lang w:val="en-US"/>
+        </w:rPr>
+      </w:pPr>
+    </w:p>
+    <w:p>
+      <w:pPr>
+        <w:rPr>
+          <w:rFonts w:eastAsiaTheme="minorEastAsia"/>
+          <w:lang w:val="en-US"/>
+        </w:rPr>
+      </w:pPr>
+      <w:proofErr w:type="spellStart"/>
+      <w:r>
+        <w:rPr>
+          <w:rFonts w:eastAsiaTheme="minorEastAsia"/>
+          <w:lang w:val="en-US"/>
+        </w:rPr>
+        <w:t>Kundur</w:t>
+      </w:r>
+      <w:proofErr w:type="spellEnd"/>
+      <w:r>
+        <w:rPr>
+          <w:rFonts w:eastAsiaTheme="minorEastAsia"/>
+          <w:lang w:val="en-US"/>
+        </w:rPr>
+        <w:t xml:space="preserve"> 3.75</w:t>
+      </w:r>
+    </w:p>
+    <w:p>
+      <w:pPr>
+        <w:rPr>
+          <w:rFonts w:eastAsiaTheme="minorEastAsia"/>
+          <w:i/>
+          <w:lang w:val="en-US"/>
+        </w:rPr>
+      </w:pPr>
+      <m:oMathPara>
+        <m:oMath>
+          <m:sSub>
+            <m:sSubPr>
+              <m:ctrlPr>
+                <w:rPr>
+                  <w:rFonts w:ascii="Cambria Math" w:eastAsiaTheme="minorEastAsia" w:hAnsi="Cambria Math"/>
+                  <w:i/>
+                  <w:lang w:val="en-US"/>
+                </w:rPr>
+              </m:ctrlPr>
+            </m:sSubPr>
+            <m:e>
+              <m:r>
+                <w:rPr>
+                  <w:rFonts w:ascii="Cambria Math" w:eastAsiaTheme="minorEastAsia" w:hAnsi="Cambria Math"/>
+                  <w:lang w:val="en-US"/>
+                </w:rPr>
+                <m:t>T</m:t>
+              </m:r>
+            </m:e>
+            <m:sub>
+              <m:r>
+                <w:rPr>
+                  <w:rFonts w:ascii="Cambria Math" w:eastAsiaTheme="minorEastAsia" w:hAnsi="Cambria Math"/>
+                  <w:lang w:val="en-US"/>
+                </w:rPr>
+                <m:t>e</m:t>
+              </m:r>
+            </m:sub>
+          </m:sSub>
+          <m:r>
+            <w:rPr>
+              <w:rFonts w:ascii="Cambria Math" w:eastAsiaTheme="minorEastAsia" w:hAnsi="Cambria Math"/>
+              <w:lang w:val="en-US"/>
+            </w:rPr>
+            <m:t>=</m:t>
+          </m:r>
+          <m:f>
+            <m:fPr>
+              <m:ctrlPr>
+                <w:rPr>
+                  <w:rFonts w:ascii="Cambria Math" w:eastAsiaTheme="minorEastAsia" w:hAnsi="Cambria Math"/>
+                  <w:i/>
+                  <w:lang w:val="en-US"/>
+                </w:rPr>
+              </m:ctrlPr>
+            </m:fPr>
+            <m:num>
+              <m:r>
+                <w:rPr>
+                  <w:rFonts w:ascii="Cambria Math" w:eastAsiaTheme="minorEastAsia" w:hAnsi="Cambria Math"/>
+                  <w:lang w:val="en-US"/>
+                </w:rPr>
+                <m:t>3</m:t>
+              </m:r>
+            </m:num>
+            <m:den>
+              <m:r>
+                <w:rPr>
+                  <w:rFonts w:ascii="Cambria Math" w:eastAsiaTheme="minorEastAsia" w:hAnsi="Cambria Math"/>
+                  <w:lang w:val="en-US"/>
+                </w:rPr>
+                <m:t>2</m:t>
+              </m:r>
+            </m:den>
+          </m:f>
+          <m:d>
+            <m:dPr>
+              <m:ctrlPr>
+                <w:rPr>
+                  <w:rFonts w:ascii="Cambria Math" w:eastAsiaTheme="minorEastAsia" w:hAnsi="Cambria Math"/>
+                  <w:i/>
+                  <w:lang w:val="en-US"/>
+                </w:rPr>
+              </m:ctrlPr>
+            </m:dPr>
+            <m:e>
+              <m:sSub>
+                <m:sSubPr>
+                  <m:ctrlPr>
+                    <w:rPr>
+                      <w:rFonts w:ascii="Cambria Math" w:eastAsiaTheme="minorEastAsia" w:hAnsi="Cambria Math"/>
+                      <w:i/>
+                      <w:lang w:val="en-US"/>
+                    </w:rPr>
+                  </m:ctrlPr>
+                </m:sSubPr>
+                <m:e>
+                  <m:r>
+                    <w:rPr>
+                      <w:rFonts w:ascii="Cambria Math" w:eastAsiaTheme="minorEastAsia" w:hAnsi="Cambria Math"/>
+                      <w:lang w:val="en-US"/>
+                    </w:rPr>
+                    <m:t>Ψ</m:t>
+                  </m:r>
+                </m:e>
+                <m:sub>
+                  <m:r>
+                    <w:rPr>
+                      <w:rFonts w:ascii="Cambria Math" w:eastAsiaTheme="minorEastAsia" w:hAnsi="Cambria Math"/>
+                      <w:lang w:val="en-US"/>
+                    </w:rPr>
+                    <m:t>d</m:t>
+                  </m:r>
+                </m:sub>
+              </m:sSub>
+              <m:sSub>
+                <m:sSubPr>
+                  <m:ctrlPr>
+                    <w:rPr>
+                      <w:rFonts w:ascii="Cambria Math" w:eastAsiaTheme="minorEastAsia" w:hAnsi="Cambria Math"/>
+                      <w:i/>
+                      <w:lang w:val="en-US"/>
+                    </w:rPr>
+                  </m:ctrlPr>
+                </m:sSubPr>
+                <m:e>
+                  <m:r>
+                    <w:rPr>
+                      <w:rFonts w:ascii="Cambria Math" w:eastAsiaTheme="minorEastAsia" w:hAnsi="Cambria Math"/>
+                      <w:lang w:val="en-US"/>
+                    </w:rPr>
+                    <m:t>i</m:t>
+                  </m:r>
+                </m:e>
+                <m:sub>
+                  <m:r>
+                    <w:rPr>
+                      <w:rFonts w:ascii="Cambria Math" w:eastAsiaTheme="minorEastAsia" w:hAnsi="Cambria Math"/>
+                      <w:lang w:val="en-US"/>
+                    </w:rPr>
+                    <m:t>q</m:t>
+                  </m:r>
+                </m:sub>
+              </m:sSub>
+              <m:r>
+                <w:rPr>
+                  <w:rFonts w:ascii="Cambria Math" w:eastAsiaTheme="minorEastAsia" w:hAnsi="Cambria Math"/>
+                  <w:lang w:val="en-US"/>
+                </w:rPr>
+                <m:t>-</m:t>
+              </m:r>
+              <m:sSub>
+                <m:sSubPr>
+                  <m:ctrlPr>
+                    <w:rPr>
+                      <w:rFonts w:ascii="Cambria Math" w:eastAsiaTheme="minorEastAsia" w:hAnsi="Cambria Math"/>
+                      <w:i/>
+                      <w:lang w:val="en-US"/>
+                    </w:rPr>
+                  </m:ctrlPr>
+                </m:sSubPr>
+                <m:e>
+                  <m:r>
+                    <w:rPr>
+                      <w:rFonts w:ascii="Cambria Math" w:eastAsiaTheme="minorEastAsia" w:hAnsi="Cambria Math"/>
+                      <w:lang w:val="en-US"/>
+                    </w:rPr>
+                    <m:t>Ψ</m:t>
+                  </m:r>
+                </m:e>
+                <m:sub>
+                  <m:r>
+                    <w:rPr>
+                      <w:rFonts w:ascii="Cambria Math" w:eastAsiaTheme="minorEastAsia" w:hAnsi="Cambria Math"/>
+                      <w:lang w:val="en-US"/>
+                    </w:rPr>
+                    <m:t>q</m:t>
+                  </m:r>
+                </m:sub>
+              </m:sSub>
+              <m:sSub>
+                <m:sSubPr>
+                  <m:ctrlPr>
+                    <w:rPr>
+                      <w:rFonts w:ascii="Cambria Math" w:eastAsiaTheme="minorEastAsia" w:hAnsi="Cambria Math"/>
+                      <w:i/>
+                      <w:lang w:val="en-US"/>
+                    </w:rPr>
+                  </m:ctrlPr>
+                </m:sSubPr>
+                <m:e>
+                  <m:r>
+                    <w:rPr>
+                      <w:rFonts w:ascii="Cambria Math" w:eastAsiaTheme="minorEastAsia" w:hAnsi="Cambria Math"/>
+                      <w:lang w:val="en-US"/>
+                    </w:rPr>
+                    <m:t>i</m:t>
+                  </m:r>
+                </m:e>
+                <m:sub>
+                  <m:r>
+                    <w:rPr>
+                      <w:rFonts w:ascii="Cambria Math" w:eastAsiaTheme="minorEastAsia" w:hAnsi="Cambria Math"/>
+                      <w:lang w:val="en-US"/>
+                    </w:rPr>
+                    <m:t>d</m:t>
+                  </m:r>
+                </m:sub>
+              </m:sSub>
+            </m:e>
+          </m:d>
+          <m:f>
+            <m:fPr>
+              <m:ctrlPr>
+                <w:rPr>
+                  <w:rFonts w:ascii="Cambria Math" w:eastAsiaTheme="minorEastAsia" w:hAnsi="Cambria Math"/>
+                  <w:i/>
+                  <w:lang w:val="en-US"/>
+                </w:rPr>
+              </m:ctrlPr>
+            </m:fPr>
+            <m:num>
+              <m:sSub>
+                <m:sSubPr>
+                  <m:ctrlPr>
+                    <w:rPr>
+                      <w:rFonts w:ascii="Cambria Math" w:eastAsiaTheme="minorEastAsia" w:hAnsi="Cambria Math"/>
+                      <w:i/>
+                      <w:lang w:val="en-US"/>
+                    </w:rPr>
+                  </m:ctrlPr>
+                </m:sSubPr>
+                <m:e>
+                  <m:r>
+                    <w:rPr>
+                      <w:rFonts w:ascii="Cambria Math" w:eastAsiaTheme="minorEastAsia" w:hAnsi="Cambria Math"/>
+                      <w:lang w:val="en-US"/>
+                    </w:rPr>
+                    <m:t>ω</m:t>
+                  </m:r>
+                </m:e>
+                <m:sub>
+                  <m:r>
+                    <w:rPr>
+                      <w:rFonts w:ascii="Cambria Math" w:eastAsiaTheme="minorEastAsia" w:hAnsi="Cambria Math"/>
+                      <w:lang w:val="en-US"/>
+                    </w:rPr>
+                    <m:t>r</m:t>
+                  </m:r>
+                </m:sub>
+              </m:sSub>
+            </m:num>
+            <m:den>
+              <m:sSub>
+                <m:sSubPr>
+                  <m:ctrlPr>
+                    <w:rPr>
+                      <w:rFonts w:ascii="Cambria Math" w:eastAsiaTheme="minorEastAsia" w:hAnsi="Cambria Math"/>
+                      <w:i/>
+                      <w:lang w:val="en-US"/>
+                    </w:rPr>
+                  </m:ctrlPr>
+                </m:sSubPr>
+                <m:e>
+                  <m:r>
+                    <w:rPr>
+                      <w:rFonts w:ascii="Cambria Math" w:eastAsiaTheme="minorEastAsia" w:hAnsi="Cambria Math"/>
+                      <w:lang w:val="en-US"/>
+                    </w:rPr>
+                    <m:t>ω</m:t>
+                  </m:r>
+                </m:e>
+                <m:sub>
+                  <m:r>
+                    <w:rPr>
+                      <w:rFonts w:ascii="Cambria Math" w:eastAsiaTheme="minorEastAsia" w:hAnsi="Cambria Math"/>
+                      <w:lang w:val="en-US"/>
+                    </w:rPr>
+                    <m:t>mech</m:t>
+                  </m:r>
+                </m:sub>
+              </m:sSub>
+            </m:den>
+          </m:f>
+          <m:r>
+            <w:rPr>
+              <w:rFonts w:ascii="Cambria Math" w:eastAsiaTheme="minorEastAsia" w:hAnsi="Cambria Math"/>
+              <w:lang w:val="en-US"/>
+            </w:rPr>
+            <m:t>=</m:t>
+          </m:r>
+          <m:f>
+            <m:fPr>
+              <m:ctrlPr>
+                <w:rPr>
+                  <w:rFonts w:ascii="Cambria Math" w:eastAsiaTheme="minorEastAsia" w:hAnsi="Cambria Math"/>
+                  <w:i/>
+                  <w:lang w:val="en-US"/>
+                </w:rPr>
+              </m:ctrlPr>
+            </m:fPr>
+            <m:num>
+              <m:r>
+                <w:rPr>
+                  <w:rFonts w:ascii="Cambria Math" w:eastAsiaTheme="minorEastAsia" w:hAnsi="Cambria Math"/>
+                  <w:lang w:val="en-US"/>
+                </w:rPr>
+                <m:t>3</m:t>
+              </m:r>
+            </m:num>
+            <m:den>
+              <m:r>
+                <w:rPr>
+                  <w:rFonts w:ascii="Cambria Math" w:eastAsiaTheme="minorEastAsia" w:hAnsi="Cambria Math"/>
+                  <w:lang w:val="en-US"/>
+                </w:rPr>
+                <m:t>2</m:t>
+              </m:r>
+            </m:den>
+          </m:f>
+          <m:d>
+            <m:dPr>
+              <m:ctrlPr>
+                <w:rPr>
+                  <w:rFonts w:ascii="Cambria Math" w:eastAsiaTheme="minorEastAsia" w:hAnsi="Cambria Math"/>
+                  <w:i/>
+                  <w:lang w:val="en-US"/>
+                </w:rPr>
+              </m:ctrlPr>
+            </m:dPr>
+            <m:e>
+              <m:sSub>
+                <m:sSubPr>
+                  <m:ctrlPr>
+                    <w:rPr>
+                      <w:rFonts w:ascii="Cambria Math" w:eastAsiaTheme="minorEastAsia" w:hAnsi="Cambria Math"/>
+                      <w:i/>
+                      <w:lang w:val="en-US"/>
+                    </w:rPr>
+                  </m:ctrlPr>
+                </m:sSubPr>
+                <m:e>
+                  <m:r>
+                    <w:rPr>
+                      <w:rFonts w:ascii="Cambria Math" w:eastAsiaTheme="minorEastAsia" w:hAnsi="Cambria Math"/>
+                      <w:lang w:val="en-US"/>
+                    </w:rPr>
+                    <m:t>Ψ</m:t>
+                  </m:r>
+                </m:e>
+                <m:sub>
+                  <m:r>
+                    <w:rPr>
+                      <w:rFonts w:ascii="Cambria Math" w:eastAsiaTheme="minorEastAsia" w:hAnsi="Cambria Math"/>
+                      <w:lang w:val="en-US"/>
+                    </w:rPr>
+                    <m:t>d</m:t>
+                  </m:r>
+                </m:sub>
+              </m:sSub>
+              <m:sSub>
+                <m:sSubPr>
+                  <m:ctrlPr>
+                    <w:rPr>
+                      <w:rFonts w:ascii="Cambria Math" w:eastAsiaTheme="minorEastAsia" w:hAnsi="Cambria Math"/>
+                      <w:i/>
+                      <w:lang w:val="en-US"/>
+                    </w:rPr>
+                  </m:ctrlPr>
+                </m:sSubPr>
+                <m:e>
+                  <m:r>
+                    <w:rPr>
+                      <w:rFonts w:ascii="Cambria Math" w:eastAsiaTheme="minorEastAsia" w:hAnsi="Cambria Math"/>
+                      <w:lang w:val="en-US"/>
+                    </w:rPr>
+                    <m:t>i</m:t>
+                  </m:r>
+                </m:e>
+                <m:sub>
+                  <m:r>
+                    <w:rPr>
+                      <w:rFonts w:ascii="Cambria Math" w:eastAsiaTheme="minorEastAsia" w:hAnsi="Cambria Math"/>
+                      <w:lang w:val="en-US"/>
+                    </w:rPr>
+                    <m:t>q</m:t>
+                  </m:r>
+                </m:sub>
+              </m:sSub>
+              <m:r>
+                <w:rPr>
+                  <w:rFonts w:ascii="Cambria Math" w:eastAsiaTheme="minorEastAsia" w:hAnsi="Cambria Math"/>
+                  <w:lang w:val="en-US"/>
+                </w:rPr>
+                <m:t>-</m:t>
+              </m:r>
+              <m:sSub>
+                <m:sSubPr>
+                  <m:ctrlPr>
+                    <w:rPr>
+                      <w:rFonts w:ascii="Cambria Math" w:eastAsiaTheme="minorEastAsia" w:hAnsi="Cambria Math"/>
+                      <w:i/>
+                      <w:lang w:val="en-US"/>
+                    </w:rPr>
+                  </m:ctrlPr>
+                </m:sSubPr>
+                <m:e>
+                  <m:r>
+                    <w:rPr>
+                      <w:rFonts w:ascii="Cambria Math" w:eastAsiaTheme="minorEastAsia" w:hAnsi="Cambria Math"/>
+                      <w:lang w:val="en-US"/>
+                    </w:rPr>
+                    <m:t>Ψ</m:t>
+                  </m:r>
+                </m:e>
+                <m:sub>
+                  <m:r>
+                    <w:rPr>
+                      <w:rFonts w:ascii="Cambria Math" w:eastAsiaTheme="minorEastAsia" w:hAnsi="Cambria Math"/>
+                      <w:lang w:val="en-US"/>
+                    </w:rPr>
+                    <m:t>q</m:t>
+                  </m:r>
+                </m:sub>
+              </m:sSub>
+              <m:sSub>
+                <m:sSubPr>
+                  <m:ctrlPr>
+                    <w:rPr>
+                      <w:rFonts w:ascii="Cambria Math" w:eastAsiaTheme="minorEastAsia" w:hAnsi="Cambria Math"/>
+                      <w:i/>
+                      <w:lang w:val="en-US"/>
+                    </w:rPr>
+                  </m:ctrlPr>
+                </m:sSubPr>
+                <m:e>
+                  <m:r>
+                    <w:rPr>
+                      <w:rFonts w:ascii="Cambria Math" w:eastAsiaTheme="minorEastAsia" w:hAnsi="Cambria Math"/>
+                      <w:lang w:val="en-US"/>
+                    </w:rPr>
+                    <m:t>i</m:t>
+                  </m:r>
+                </m:e>
+                <m:sub>
+                  <m:r>
+                    <w:rPr>
+                      <w:rFonts w:ascii="Cambria Math" w:eastAsiaTheme="minorEastAsia" w:hAnsi="Cambria Math"/>
+                      <w:lang w:val="en-US"/>
+                    </w:rPr>
+                    <m:t>d</m:t>
+                  </m:r>
+                </m:sub>
+              </m:sSub>
+            </m:e>
+          </m:d>
+          <m:f>
+            <m:fPr>
+              <m:ctrlPr>
+                <w:rPr>
+                  <w:rFonts w:ascii="Cambria Math" w:eastAsiaTheme="minorEastAsia" w:hAnsi="Cambria Math"/>
+                  <w:i/>
+                  <w:lang w:val="en-US"/>
+                </w:rPr>
+              </m:ctrlPr>
+            </m:fPr>
+            <m:num>
+              <m:sSub>
+                <m:sSubPr>
+                  <m:ctrlPr>
+                    <w:rPr>
+                      <w:rFonts w:ascii="Cambria Math" w:eastAsiaTheme="minorEastAsia" w:hAnsi="Cambria Math"/>
+                      <w:i/>
+                      <w:lang w:val="en-US"/>
+                    </w:rPr>
+                  </m:ctrlPr>
+                </m:sSubPr>
+                <m:e>
+                  <m:r>
+                    <w:rPr>
+                      <w:rFonts w:ascii="Cambria Math" w:eastAsiaTheme="minorEastAsia" w:hAnsi="Cambria Math"/>
+                      <w:lang w:val="en-US"/>
+                    </w:rPr>
+                    <m:t>p</m:t>
+                  </m:r>
+                </m:e>
+                <m:sub>
+                  <m:r>
+                    <w:rPr>
+                      <w:rFonts w:ascii="Cambria Math" w:eastAsiaTheme="minorEastAsia" w:hAnsi="Cambria Math"/>
+                      <w:lang w:val="en-US"/>
+                    </w:rPr>
+                    <m:t>f</m:t>
+                  </m:r>
+                </m:sub>
+              </m:sSub>
+            </m:num>
+            <m:den>
+              <m:r>
+                <w:rPr>
+                  <w:rFonts w:ascii="Cambria Math" w:eastAsiaTheme="minorEastAsia" w:hAnsi="Cambria Math"/>
+                  <w:lang w:val="en-US"/>
+                </w:rPr>
+                <m:t>2</m:t>
+              </m:r>
+            </m:den>
+          </m:f>
+        </m:oMath>
+      </m:oMathPara>
+    </w:p>
+    <w:p>
+      <w:pPr>
+        <w:rPr>
+          <w:rFonts w:eastAsiaTheme="minorEastAsia"/>
+          <w:iCs/>
+        </w:rPr>
+      </w:pPr>
+      <m:oMath>
+        <m:sSub>
+          <m:sSubPr>
+            <m:ctrlPr>
+              <w:rPr>
+                <w:rFonts w:ascii="Cambria Math" w:eastAsiaTheme="minorEastAsia" w:hAnsi="Cambria Math"/>
+                <w:i/>
+                <w:lang w:val="en-US"/>
+              </w:rPr>
+            </m:ctrlPr>
+          </m:sSubPr>
+          <m:e>
+            <m:r>
+              <w:rPr>
+                <w:rFonts w:ascii="Cambria Math" w:eastAsiaTheme="minorEastAsia" w:hAnsi="Cambria Math"/>
+                <w:lang w:val="en-US"/>
+              </w:rPr>
+              <m:t>p</m:t>
+            </m:r>
+          </m:e>
+          <m:sub>
+            <m:r>
+              <w:rPr>
+                <w:rFonts w:ascii="Cambria Math" w:eastAsiaTheme="minorEastAsia" w:hAnsi="Cambria Math"/>
+                <w:lang w:val="en-US"/>
+              </w:rPr>
+              <m:t>f</m:t>
+            </m:r>
+          </m:sub>
+        </m:sSub>
+      </m:oMath>
+      <w:r>
+        <w:rPr>
+          <w:rFonts w:eastAsiaTheme="minorEastAsia"/>
+          <w:i/>
+          <w:lang w:val="en-US"/>
+        </w:rPr>
+        <w:t xml:space="preserve"> – </w:t>
+      </w:r>
+      <w:r>
+        <w:rPr>
+          <w:rFonts w:eastAsiaTheme="minorEastAsia"/>
+          <w:iCs/>
+        </w:rPr>
+        <w:t>количество полюсов</w:t>
+      </w:r>
+    </w:p>
+    <w:p>
+      <w:pPr>
+        <w:rPr>
+          <w:rFonts w:eastAsiaTheme="minorEastAsia"/>
+          <w:i/>
+          <w:lang w:val="en-US"/>
+        </w:rPr>
+      </w:pPr>
+      <m:oMathPara>
+        <m:oMath>
+          <m:sSub>
+            <m:sSubPr>
+              <m:ctrlPr>
+                <w:rPr>
+                  <w:rFonts w:ascii="Cambria Math" w:eastAsiaTheme="minorEastAsia" w:hAnsi="Cambria Math"/>
+                  <w:i/>
+                  <w:lang w:val="en-US"/>
+                </w:rPr>
+              </m:ctrlPr>
+            </m:sSubPr>
+            <m:e>
+              <m:r>
+                <w:rPr>
+                  <w:rFonts w:ascii="Cambria Math" w:eastAsiaTheme="minorEastAsia" w:hAnsi="Cambria Math"/>
+                  <w:lang w:val="en-US"/>
+                </w:rPr>
+                <m:t>ω</m:t>
+              </m:r>
+            </m:e>
+            <m:sub>
+              <m:r>
+                <w:rPr>
+                  <w:rFonts w:ascii="Cambria Math" w:eastAsiaTheme="minorEastAsia" w:hAnsi="Cambria Math"/>
+                  <w:lang w:val="en-US"/>
+                </w:rPr>
+                <m:t>r</m:t>
+              </m:r>
+            </m:sub>
+          </m:sSub>
+          <m:r>
+            <w:rPr>
+              <w:rFonts w:ascii="Cambria Math" w:eastAsiaTheme="minorEastAsia" w:hAnsi="Cambria Math"/>
+              <w:lang w:val="en-US"/>
+            </w:rPr>
+            <m:t>=</m:t>
+          </m:r>
+          <m:f>
+            <m:fPr>
+              <m:ctrlPr>
+                <w:rPr>
+                  <w:rFonts w:ascii="Cambria Math" w:eastAsiaTheme="minorEastAsia" w:hAnsi="Cambria Math"/>
+                  <w:i/>
+                  <w:lang w:val="en-US"/>
+                </w:rPr>
+              </m:ctrlPr>
+            </m:fPr>
+            <m:num>
+              <m:r>
+                <w:rPr>
+                  <w:rFonts w:ascii="Cambria Math" w:eastAsiaTheme="minorEastAsia" w:hAnsi="Cambria Math"/>
+                  <w:lang w:val="en-US"/>
+                </w:rPr>
+                <m:t>d</m:t>
+              </m:r>
+              <m:sSub>
+                <m:sSubPr>
+                  <m:ctrlPr>
+                    <w:rPr>
+                      <w:rFonts w:ascii="Cambria Math" w:eastAsiaTheme="minorEastAsia" w:hAnsi="Cambria Math"/>
+                      <w:i/>
+                      <w:lang w:val="en-US"/>
+                    </w:rPr>
+                  </m:ctrlPr>
+                </m:sSubPr>
+                <m:e>
+                  <m:r>
+                    <w:rPr>
+                      <w:rFonts w:ascii="Cambria Math" w:eastAsiaTheme="minorEastAsia" w:hAnsi="Cambria Math"/>
+                      <w:lang w:val="en-US"/>
+                    </w:rPr>
+                    <m:t>δ</m:t>
+                  </m:r>
+                </m:e>
+                <m:sub>
+                  <m:r>
+                    <w:rPr>
+                      <w:rFonts w:ascii="Cambria Math" w:eastAsiaTheme="minorEastAsia" w:hAnsi="Cambria Math"/>
+                      <w:lang w:val="en-US"/>
+                    </w:rPr>
+                    <m:t>g</m:t>
+                  </m:r>
+                </m:sub>
+              </m:sSub>
+            </m:num>
+            <m:den>
+              <m:r>
+                <w:rPr>
+                  <w:rFonts w:ascii="Cambria Math" w:eastAsiaTheme="minorEastAsia" w:hAnsi="Cambria Math"/>
+                  <w:lang w:val="en-US"/>
+                </w:rPr>
+                <m:t>dt</m:t>
+              </m:r>
+            </m:den>
+          </m:f>
+          <m:r>
+            <w:rPr>
+              <w:rFonts w:ascii="Cambria Math" w:eastAsiaTheme="minorEastAsia" w:hAnsi="Cambria Math"/>
+              <w:lang w:val="en-US"/>
+            </w:rPr>
+            <m:t>, p=</m:t>
+          </m:r>
+          <m:f>
+            <m:fPr>
+              <m:ctrlPr>
+                <w:rPr>
+                  <w:rFonts w:ascii="Cambria Math" w:eastAsiaTheme="minorEastAsia" w:hAnsi="Cambria Math"/>
+                  <w:i/>
+                  <w:lang w:val="en-US"/>
+                </w:rPr>
+              </m:ctrlPr>
+            </m:fPr>
+            <m:num>
+              <m:r>
+                <w:rPr>
+                  <w:rFonts w:ascii="Cambria Math" w:eastAsiaTheme="minorEastAsia" w:hAnsi="Cambria Math"/>
+                  <w:lang w:val="en-US"/>
+                </w:rPr>
+                <m:t>d</m:t>
+              </m:r>
+            </m:num>
+            <m:den>
+              <m:r>
+                <w:rPr>
+                  <w:rFonts w:ascii="Cambria Math" w:eastAsiaTheme="minorEastAsia" w:hAnsi="Cambria Math"/>
+                  <w:lang w:val="en-US"/>
+                </w:rPr>
+                <m:t>dt</m:t>
+              </m:r>
+            </m:den>
+          </m:f>
+        </m:oMath>
+      </m:oMathPara>
+    </w:p>
+    <w:p>
+      <w:pPr>
+        <w:rPr>
+          <w:rFonts w:eastAsiaTheme="minorEastAsia"/>
+          <w:iCs/>
+          <w:lang w:val="en-US"/>
+        </w:rPr>
+      </w:pPr>
+    </w:p>
+    <w:p>
+      <w:pPr>
+        <w:rPr>
+          <w:rFonts w:eastAsiaTheme="minorEastAsia"/>
+          <w:iCs/>
+        </w:rPr>
+      </w:pPr>
+      <w:r>
+        <w:rPr>
+          <w:rFonts w:eastAsiaTheme="minorEastAsia"/>
+          <w:iCs/>
+        </w:rPr>
+        <w:t>В о.е.</w:t>
+      </w:r>
+    </w:p>
+    <w:tbl>
+      <w:tblPr>
+        <w:tblStyle w:val="a3"/>
+        <w:tblW w:w="5000" w:type="pct"/>
+        <w:tblLook w:val="04A0" w:firstRow="1" w:lastRow="0" w:firstColumn="1" w:lastColumn="0" w:noHBand="0" w:noVBand="1"/>
+      </w:tblPr>
+      <w:tblGrid>
         <w:gridCol w:w="4672"/>
         <w:gridCol w:w="4673"/>
       </w:tblGrid>
@@ -267,7 +3513,23 @@
                 <w:b/>
                 <w:bCs/>
               </w:rPr>
-              <w:t xml:space="preserve"> 3.64-3.69 (ось </w:t>
+              <w:t xml:space="preserve"> 3.</w:t>
+            </w:r>
+            <w:r>
+              <w:rPr>
+                <w:rFonts w:eastAsiaTheme="minorEastAsia"/>
+                <w:b/>
+                <w:bCs/>
+              </w:rPr>
+              <w:t>127-3.133</w:t>
+            </w:r>
+            <w:r>
+              <w:rPr>
+                <w:rFonts w:eastAsiaTheme="minorEastAsia"/>
+                <w:b/>
+                <w:bCs/>
+              </w:rPr>
+              <w:t xml:space="preserve"> (ось </w:t>
             </w:r>
             <w:r>
               <w:rPr>
@@ -383,7 +3645,7 @@
                     <w:rFonts w:ascii="Cambria Math" w:hAnsi="Cambria Math"/>
                     <w:lang w:val="en-US"/>
                   </w:rPr>
-                  <m:t>=-</m:t>
+                  <m:t>=-(</m:t>
                 </m:r>
                 <m:sSub>
                   <m:sSubPr>
@@ -410,10 +3672,46 @@
                         <w:rFonts w:ascii="Cambria Math" w:hAnsi="Cambria Math"/>
                         <w:lang w:val="en-US"/>
                       </w:rPr>
-                      <m:t>d</m:t>
-                    </m:r>
-                  </m:sub>
-                </m:sSub>
+                      <m:t>ad+</m:t>
+                    </m:r>
+                  </m:sub>
+                </m:sSub>
+                <m:sSub>
+                  <m:sSubPr>
+                    <m:ctrlPr>
+                      <w:rPr>
+                        <w:rFonts w:ascii="Cambria Math" w:hAnsi="Cambria Math"/>
+                        <w:i/>
+                        <w:lang w:val="en-US"/>
+                      </w:rPr>
+                    </m:ctrlPr>
+                  </m:sSubPr>
+                  <m:e>
+                    <m:r>
+                      <w:rPr>
+                        <w:rFonts w:ascii="Cambria Math" w:hAnsi="Cambria Math"/>
+                        <w:lang w:val="en-US"/>
+                      </w:rPr>
+                      <m:t>L</m:t>
+                    </m:r>
+                  </m:e>
+                  <m:sub>
+                    <m:r>
+                      <w:rPr>
+                        <w:rFonts w:ascii="Cambria Math" w:hAnsi="Cambria Math"/>
+                        <w:lang w:val="en-US"/>
+                      </w:rPr>
+                      <m:t>l</m:t>
+                    </m:r>
+                  </m:sub>
+                </m:sSub>
+                <m:r>
+                  <w:rPr>
+                    <w:rFonts w:ascii="Cambria Math" w:hAnsi="Cambria Math"/>
+                    <w:lang w:val="en-US"/>
+                  </w:rPr>
+                  <m:t>)</m:t>
+                </m:r>
                 <m:sSub>
                   <m:sSubPr>
                     <m:ctrlPr>
@@ -475,7 +3773,7 @@
                         <w:rFonts w:ascii="Cambria Math" w:hAnsi="Cambria Math"/>
                         <w:lang w:val="en-US"/>
                       </w:rPr>
-                      <m:t>afd</m:t>
+                      <m:t>ad</m:t>
                     </m:r>
                   </m:sub>
                 </m:sSub>
@@ -540,39 +3838,58 @@
                         <w:rFonts w:ascii="Cambria Math" w:hAnsi="Cambria Math"/>
                         <w:lang w:val="en-US"/>
                       </w:rPr>
-                      <m:t>akd</m:t>
-                    </m:r>
-                  </m:sub>
-                </m:sSub>
-                <m:sSub>
-                  <m:sSubPr>
-                    <m:ctrlPr>
-                      <w:rPr>
-                        <w:rFonts w:ascii="Cambria Math" w:hAnsi="Cambria Math"/>
-                        <w:i/>
-                        <w:lang w:val="en-US"/>
-                      </w:rPr>
-                    </m:ctrlPr>
-                  </m:sSubPr>
-                  <m:e>
-                    <m:r>
-                      <w:rPr>
-                        <w:rFonts w:ascii="Cambria Math" w:hAnsi="Cambria Math"/>
-                        <w:lang w:val="en-US"/>
-                      </w:rPr>
-                      <m:t>i</m:t>
-                    </m:r>
-                  </m:e>
-                  <m:sub>
-                    <m:r>
-                      <w:rPr>
-                        <w:rFonts w:ascii="Cambria Math" w:hAnsi="Cambria Math"/>
-                        <w:lang w:val="en-US"/>
-                      </w:rPr>
-                      <m:t>kd</m:t>
-                    </m:r>
-                  </m:sub>
-                </m:sSub>
+                      <m:t>ad</m:t>
+                    </m:r>
+                  </m:sub>
+                </m:sSub>
+                <m:nary>
+                  <m:naryPr>
+                    <m:chr m:val="∑"/>
+                    <m:limLoc m:val="undOvr"/>
+                    <m:subHide m:val="1"/>
+                    <m:supHide m:val="1"/>
+                    <m:ctrlPr>
+                      <w:rPr>
+                        <w:rFonts w:ascii="Cambria Math" w:hAnsi="Cambria Math"/>
+                        <w:i/>
+                        <w:lang w:val="en-US"/>
+                      </w:rPr>
+                    </m:ctrlPr>
+                  </m:naryPr>
+                  <m:sub/>
+                  <m:sup/>
+                  <m:e>
+                    <m:sSub>
+                      <m:sSubPr>
+                        <m:ctrlPr>
+                          <w:rPr>
+                            <w:rFonts w:ascii="Cambria Math" w:hAnsi="Cambria Math"/>
+                            <w:i/>
+                            <w:lang w:val="en-US"/>
+                          </w:rPr>
+                        </m:ctrlPr>
+                      </m:sSubPr>
+                      <m:e>
+                        <m:r>
+                          <w:rPr>
+                            <w:rFonts w:ascii="Cambria Math" w:hAnsi="Cambria Math"/>
+                            <w:lang w:val="en-US"/>
+                          </w:rPr>
+                          <m:t>i</m:t>
+                        </m:r>
+                      </m:e>
+                      <m:sub>
+                        <m:r>
+                          <w:rPr>
+                            <w:rFonts w:ascii="Cambria Math" w:hAnsi="Cambria Math"/>
+                            <w:lang w:val="en-US"/>
+                          </w:rPr>
+                          <m:t>kd</m:t>
+                        </m:r>
+                      </m:sub>
+                    </m:sSub>
+                  </m:e>
+                </m:nary>
               </m:oMath>
             </m:oMathPara>
           </w:p>
@@ -836,35 +4153,54 @@
                     </m:r>
                   </m:sub>
                 </m:sSub>
-                <m:sSub>
-                  <m:sSubPr>
-                    <m:ctrlPr>
-                      <w:rPr>
-                        <w:rFonts w:ascii="Cambria Math" w:eastAsia="Times New Roman" w:hAnsi="Cambria Math" w:cs="Times New Roman"/>
-                        <w:i/>
-                        <w:lang w:val="en-US"/>
-                      </w:rPr>
-                    </m:ctrlPr>
-                  </m:sSubPr>
-                  <m:e>
-                    <m:r>
-                      <w:rPr>
-                        <w:rFonts w:ascii="Cambria Math" w:eastAsia="Times New Roman" w:hAnsi="Cambria Math" w:cs="Times New Roman"/>
-                        <w:lang w:val="en-US"/>
-                      </w:rPr>
-                      <m:t>i</m:t>
-                    </m:r>
-                  </m:e>
-                  <m:sub>
-                    <m:r>
-                      <w:rPr>
-                        <w:rFonts w:ascii="Cambria Math" w:eastAsia="Times New Roman" w:hAnsi="Cambria Math" w:cs="Times New Roman"/>
-                        <w:lang w:val="en-US"/>
-                      </w:rPr>
-                      <m:t>kd</m:t>
-                    </m:r>
-                  </m:sub>
-                </m:sSub>
+                <m:nary>
+                  <m:naryPr>
+                    <m:chr m:val="∑"/>
+                    <m:limLoc m:val="undOvr"/>
+                    <m:subHide m:val="1"/>
+                    <m:supHide m:val="1"/>
+                    <m:ctrlPr>
+                      <w:rPr>
+                        <w:rFonts w:ascii="Cambria Math" w:eastAsia="Times New Roman" w:hAnsi="Cambria Math" w:cs="Times New Roman"/>
+                        <w:i/>
+                        <w:lang w:val="en-US"/>
+                      </w:rPr>
+                    </m:ctrlPr>
+                  </m:naryPr>
+                  <m:sub/>
+                  <m:sup/>
+                  <m:e>
+                    <m:sSub>
+                      <m:sSubPr>
+                        <m:ctrlPr>
+                          <w:rPr>
+                            <w:rFonts w:ascii="Cambria Math" w:eastAsia="Times New Roman" w:hAnsi="Cambria Math" w:cs="Times New Roman"/>
+                            <w:i/>
+                            <w:lang w:val="en-US"/>
+                          </w:rPr>
+                        </m:ctrlPr>
+                      </m:sSubPr>
+                      <m:e>
+                        <m:r>
+                          <w:rPr>
+                            <w:rFonts w:ascii="Cambria Math" w:eastAsia="Times New Roman" w:hAnsi="Cambria Math" w:cs="Times New Roman"/>
+                            <w:lang w:val="en-US"/>
+                          </w:rPr>
+                          <m:t>i</m:t>
+                        </m:r>
+                      </m:e>
+                      <m:sub>
+                        <m:r>
+                          <w:rPr>
+                            <w:rFonts w:ascii="Cambria Math" w:eastAsia="Times New Roman" w:hAnsi="Cambria Math" w:cs="Times New Roman"/>
+                            <w:lang w:val="en-US"/>
+                          </w:rPr>
+                          <m:t>kd</m:t>
+                        </m:r>
+                      </m:sub>
+                    </m:sSub>
+                  </m:e>
+                </m:nary>
               </m:oMath>
             </m:oMathPara>
           </w:p>
@@ -920,7 +4256,7 @@
                     <w:rFonts w:ascii="Cambria Math" w:hAnsi="Cambria Math"/>
                     <w:lang w:val="en-US"/>
                   </w:rPr>
-                  <m:t>=-</m:t>
+                  <m:t>=-(</m:t>
                 </m:r>
                 <m:sSub>
                   <m:sSubPr>
@@ -947,36 +4283,7 @@
                         <w:rFonts w:ascii="Cambria Math" w:hAnsi="Cambria Math"/>
                         <w:lang w:val="en-US"/>
                       </w:rPr>
-                      <m:t>q</m:t>
-                    </m:r>
-                  </m:sub>
-                </m:sSub>
-                <m:sSub>
-                  <m:sSubPr>
-                    <m:ctrlPr>
-                      <w:rPr>
-                        <w:rFonts w:ascii="Cambria Math" w:hAnsi="Cambria Math"/>
-                        <w:i/>
-                        <w:lang w:val="en-US"/>
-                      </w:rPr>
-                    </m:ctrlPr>
-                  </m:sSubPr>
-                  <m:e>
-                    <m:r>
-                      <w:rPr>
-                        <w:rFonts w:ascii="Cambria Math" w:hAnsi="Cambria Math"/>
-                        <w:lang w:val="en-US"/>
-                      </w:rPr>
-                      <m:t>i</m:t>
-                    </m:r>
-                  </m:e>
-                  <m:sub>
-                    <m:r>
-                      <w:rPr>
-                        <w:rFonts w:ascii="Cambria Math" w:hAnsi="Cambria Math"/>
-                        <w:lang w:val="en-US"/>
-                      </w:rPr>
-                      <m:t>q</m:t>
+                      <m:t>aq</m:t>
                     </m:r>
                   </m:sub>
                 </m:sSub>
@@ -1012,10 +4319,17 @@
                         <w:rFonts w:ascii="Cambria Math" w:hAnsi="Cambria Math"/>
                         <w:lang w:val="en-US"/>
                       </w:rPr>
-                      <m:t>akq</m:t>
-                    </m:r>
-                  </m:sub>
-                </m:sSub>
+                      <m:t>l</m:t>
+                    </m:r>
+                  </m:sub>
+                </m:sSub>
+                <m:r>
+                  <w:rPr>
+                    <w:rFonts w:ascii="Cambria Math" w:hAnsi="Cambria Math"/>
+                    <w:lang w:val="en-US"/>
+                  </w:rPr>
+                  <m:t>)</m:t>
+                </m:r>
                 <m:sSub>
                   <m:sSubPr>
                     <m:ctrlPr>
@@ -1041,10 +4355,94 @@
                         <w:rFonts w:ascii="Cambria Math" w:hAnsi="Cambria Math"/>
                         <w:lang w:val="en-US"/>
                       </w:rPr>
-                      <m:t>kq</m:t>
-                    </m:r>
-                  </m:sub>
-                </m:sSub>
+                      <m:t>q</m:t>
+                    </m:r>
+                  </m:sub>
+                </m:sSub>
+                <m:r>
+                  <w:rPr>
+                    <w:rFonts w:ascii="Cambria Math" w:hAnsi="Cambria Math"/>
+                    <w:lang w:val="en-US"/>
+                  </w:rPr>
+                  <m:t>+</m:t>
+                </m:r>
+                <m:sSub>
+                  <m:sSubPr>
+                    <m:ctrlPr>
+                      <w:rPr>
+                        <w:rFonts w:ascii="Cambria Math" w:hAnsi="Cambria Math"/>
+                        <w:i/>
+                        <w:lang w:val="en-US"/>
+                      </w:rPr>
+                    </m:ctrlPr>
+                  </m:sSubPr>
+                  <m:e>
+                    <m:r>
+                      <w:rPr>
+                        <w:rFonts w:ascii="Cambria Math" w:hAnsi="Cambria Math"/>
+                        <w:lang w:val="en-US"/>
+                      </w:rPr>
+                      <m:t>L</m:t>
+                    </m:r>
+                  </m:e>
+                  <m:sub>
+                    <m:r>
+                      <w:rPr>
+                        <w:rFonts w:ascii="Cambria Math" w:hAnsi="Cambria Math"/>
+                        <w:lang w:val="en-US"/>
+                      </w:rPr>
+                      <m:t>aq</m:t>
+                    </m:r>
+                  </m:sub>
+                </m:sSub>
+                <m:nary>
+                  <m:naryPr>
+                    <m:chr m:val="∑"/>
+                    <m:limLoc m:val="undOvr"/>
+                    <m:subHide m:val="1"/>
+                    <m:supHide m:val="1"/>
+                    <m:ctrlPr>
+                      <w:rPr>
+                        <w:rFonts w:ascii="Cambria Math" w:hAnsi="Cambria Math"/>
+                        <w:i/>
+                        <w:lang w:val="en-US"/>
+                      </w:rPr>
+                    </m:ctrlPr>
+                  </m:naryPr>
+                  <m:sub/>
+                  <m:sup/>
+                  <m:e>
+                    <m:sSub>
+                      <m:sSubPr>
+                        <m:ctrlPr>
+                          <w:rPr>
+                            <w:rFonts w:ascii="Cambria Math" w:hAnsi="Cambria Math"/>
+                            <w:i/>
+                            <w:lang w:val="en-US"/>
+                          </w:rPr>
+                        </m:ctrlPr>
+                      </m:sSubPr>
+                      <m:e>
+                        <m:r>
+                          <w:rPr>
+                            <w:rFonts w:ascii="Cambria Math" w:hAnsi="Cambria Math"/>
+                            <w:lang w:val="en-US"/>
+                          </w:rPr>
+                          <m:t>i</m:t>
+                        </m:r>
+                      </m:e>
+                      <m:sub>
+                        <m:r>
+                          <w:rPr>
+                            <w:rFonts w:ascii="Cambria Math" w:hAnsi="Cambria Math"/>
+                            <w:lang w:val="en-US"/>
+                          </w:rPr>
+                          <m:t>kq</m:t>
+                        </m:r>
+                      </m:sub>
+                    </m:sSub>
+                  </m:e>
+                </m:nary>
               </m:oMath>
             </m:oMathPara>
           </w:p>
@@ -1243,35 +4641,54 @@
                     </m:r>
                   </m:sub>
                 </m:sSub>
-                <m:sSub>
-                  <m:sSubPr>
-                    <m:ctrlPr>
-                      <w:rPr>
-                        <w:rFonts w:ascii="Cambria Math" w:eastAsia="Times New Roman" w:hAnsi="Cambria Math" w:cs="Times New Roman"/>
-                        <w:i/>
-                        <w:lang w:val="en-US"/>
-                      </w:rPr>
-                    </m:ctrlPr>
-                  </m:sSubPr>
-                  <m:e>
-                    <m:r>
-                      <w:rPr>
-                        <w:rFonts w:ascii="Cambria Math" w:eastAsia="Times New Roman" w:hAnsi="Cambria Math" w:cs="Times New Roman"/>
-                        <w:lang w:val="en-US"/>
-                      </w:rPr>
-                      <m:t>i</m:t>
-                    </m:r>
-                  </m:e>
-                  <m:sub>
-                    <m:r>
-                      <w:rPr>
-                        <w:rFonts w:ascii="Cambria Math" w:eastAsia="Times New Roman" w:hAnsi="Cambria Math" w:cs="Times New Roman"/>
-                        <w:lang w:val="en-US"/>
-                      </w:rPr>
-                      <m:t>kq</m:t>
-                    </m:r>
-                  </m:sub>
-                </m:sSub>
+                <m:nary>
+                  <m:naryPr>
+                    <m:chr m:val="∑"/>
+                    <m:limLoc m:val="undOvr"/>
+                    <m:subHide m:val="1"/>
+                    <m:supHide m:val="1"/>
+                    <m:ctrlPr>
+                      <w:rPr>
+                        <w:rFonts w:ascii="Cambria Math" w:eastAsia="Times New Roman" w:hAnsi="Cambria Math" w:cs="Times New Roman"/>
+                        <w:i/>
+                        <w:lang w:val="en-US"/>
+                      </w:rPr>
+                    </m:ctrlPr>
+                  </m:naryPr>
+                  <m:sub/>
+                  <m:sup/>
+                  <m:e>
+                    <m:sSub>
+                      <m:sSubPr>
+                        <m:ctrlPr>
+                          <w:rPr>
+                            <w:rFonts w:ascii="Cambria Math" w:eastAsia="Times New Roman" w:hAnsi="Cambria Math" w:cs="Times New Roman"/>
+                            <w:i/>
+                            <w:lang w:val="en-US"/>
+                          </w:rPr>
+                        </m:ctrlPr>
+                      </m:sSubPr>
+                      <m:e>
+                        <m:r>
+                          <w:rPr>
+                            <w:rFonts w:ascii="Cambria Math" w:eastAsia="Times New Roman" w:hAnsi="Cambria Math" w:cs="Times New Roman"/>
+                            <w:lang w:val="en-US"/>
+                          </w:rPr>
+                          <m:t>i</m:t>
+                        </m:r>
+                      </m:e>
+                      <m:sub>
+                        <m:r>
+                          <w:rPr>
+                            <w:rFonts w:ascii="Cambria Math" w:eastAsia="Times New Roman" w:hAnsi="Cambria Math" w:cs="Times New Roman"/>
+                            <w:lang w:val="en-US"/>
+                          </w:rPr>
+                          <m:t>kq</m:t>
+                        </m:r>
+                      </m:sub>
+                    </m:sSub>
+                  </m:e>
+                </m:nary>
               </m:oMath>
             </m:oMathPara>
           </w:p>
@@ -1459,6 +4876,13 @@
                   </w:rPr>
                   <m:t>=</m:t>
                 </m:r>
+                <m:r>
+                  <w:rPr>
+                    <w:rFonts w:ascii="Cambria Math" w:hAnsi="Cambria Math"/>
+                    <w:lang w:val="en-US"/>
+                  </w:rPr>
+                  <m:t>(</m:t>
+                </m:r>
                 <m:sSub>
                   <m:sSubPr>
                     <m:ctrlPr>
@@ -1484,36 +4908,7 @@
                         <w:rFonts w:ascii="Cambria Math" w:hAnsi="Cambria Math"/>
                         <w:lang w:val="en-US"/>
                       </w:rPr>
-                      <m:t>ffd</m:t>
-                    </m:r>
-                  </m:sub>
-                </m:sSub>
-                <m:sSub>
-                  <m:sSubPr>
-                    <m:ctrlPr>
-                      <w:rPr>
-                        <w:rFonts w:ascii="Cambria Math" w:hAnsi="Cambria Math"/>
-                        <w:i/>
-                        <w:lang w:val="en-US"/>
-                      </w:rPr>
-                    </m:ctrlPr>
-                  </m:sSubPr>
-                  <m:e>
-                    <m:r>
-                      <w:rPr>
-                        <w:rFonts w:ascii="Cambria Math" w:hAnsi="Cambria Math"/>
-                        <w:lang w:val="en-US"/>
-                      </w:rPr>
-                      <m:t>i</m:t>
-                    </m:r>
-                  </m:e>
-                  <m:sub>
-                    <m:r>
-                      <w:rPr>
-                        <w:rFonts w:ascii="Cambria Math" w:hAnsi="Cambria Math"/>
-                        <w:lang w:val="en-US"/>
-                      </w:rPr>
-                      <m:t>fd</m:t>
+                      <m:t>ad</m:t>
                     </m:r>
                   </m:sub>
                 </m:sSub>
@@ -1549,39 +4944,130 @@
                         <w:rFonts w:ascii="Cambria Math" w:hAnsi="Cambria Math"/>
                         <w:lang w:val="en-US"/>
                       </w:rPr>
+                      <m:t>fd</m:t>
+                    </m:r>
+                  </m:sub>
+                </m:sSub>
+                <m:r>
+                  <w:rPr>
+                    <w:rFonts w:ascii="Cambria Math" w:hAnsi="Cambria Math"/>
+                    <w:lang w:val="en-US"/>
+                  </w:rPr>
+                  <m:t>)</m:t>
+                </m:r>
+                <m:sSub>
+                  <m:sSubPr>
+                    <m:ctrlPr>
+                      <w:rPr>
+                        <w:rFonts w:ascii="Cambria Math" w:hAnsi="Cambria Math"/>
+                        <w:i/>
+                        <w:lang w:val="en-US"/>
+                      </w:rPr>
+                    </m:ctrlPr>
+                  </m:sSubPr>
+                  <m:e>
+                    <m:r>
+                      <w:rPr>
+                        <w:rFonts w:ascii="Cambria Math" w:hAnsi="Cambria Math"/>
+                        <w:lang w:val="en-US"/>
+                      </w:rPr>
+                      <m:t>i</m:t>
+                    </m:r>
+                  </m:e>
+                  <m:sub>
+                    <m:r>
+                      <w:rPr>
+                        <w:rFonts w:ascii="Cambria Math" w:hAnsi="Cambria Math"/>
+                        <w:lang w:val="en-US"/>
+                      </w:rPr>
+                      <m:t>fd</m:t>
+                    </m:r>
+                  </m:sub>
+                </m:sSub>
+                <m:r>
+                  <w:rPr>
+                    <w:rFonts w:ascii="Cambria Math" w:hAnsi="Cambria Math"/>
+                    <w:lang w:val="en-US"/>
+                  </w:rPr>
+                  <m:t>+</m:t>
+                </m:r>
+                <m:sSub>
+                  <m:sSubPr>
+                    <m:ctrlPr>
+                      <w:rPr>
+                        <w:rFonts w:ascii="Cambria Math" w:hAnsi="Cambria Math"/>
+                        <w:i/>
+                        <w:lang w:val="en-US"/>
+                      </w:rPr>
+                    </m:ctrlPr>
+                  </m:sSubPr>
+                  <m:e>
+                    <m:r>
+                      <w:rPr>
+                        <w:rFonts w:ascii="Cambria Math" w:hAnsi="Cambria Math"/>
+                        <w:lang w:val="en-US"/>
+                      </w:rPr>
+                      <m:t>L</m:t>
+                    </m:r>
+                  </m:e>
+                  <m:sub>
+                    <m:r>
+                      <w:rPr>
+                        <w:rFonts w:ascii="Cambria Math" w:hAnsi="Cambria Math"/>
+                        <w:lang w:val="en-US"/>
+                      </w:rPr>
                       <m:t>fkd</m:t>
                     </m:r>
                   </m:sub>
                 </m:sSub>
-                <m:sSub>
-                  <m:sSubPr>
-                    <m:ctrlPr>
-                      <w:rPr>
-                        <w:rFonts w:ascii="Cambria Math" w:hAnsi="Cambria Math"/>
-                        <w:i/>
-                        <w:lang w:val="en-US"/>
-                      </w:rPr>
-                    </m:ctrlPr>
-                  </m:sSubPr>
-                  <m:e>
-                    <m:r>
-                      <w:rPr>
-                        <w:rFonts w:ascii="Cambria Math" w:hAnsi="Cambria Math"/>
-                        <w:lang w:val="en-US"/>
-                      </w:rPr>
-                      <m:t>i</m:t>
-                    </m:r>
-                  </m:e>
-                  <m:sub>
-                    <m:r>
-                      <w:rPr>
-                        <w:rFonts w:ascii="Cambria Math" w:hAnsi="Cambria Math"/>
-                        <w:lang w:val="en-US"/>
-                      </w:rPr>
-                      <m:t>kd</m:t>
-                    </m:r>
-                  </m:sub>
-                </m:sSub>
+                <m:nary>
+                  <m:naryPr>
+                    <m:chr m:val="∑"/>
+                    <m:limLoc m:val="undOvr"/>
+                    <m:subHide m:val="1"/>
+                    <m:supHide m:val="1"/>
+                    <m:ctrlPr>
+                      <w:rPr>
+                        <w:rFonts w:ascii="Cambria Math" w:hAnsi="Cambria Math"/>
+                        <w:i/>
+                        <w:lang w:val="en-US"/>
+                      </w:rPr>
+                    </m:ctrlPr>
+                  </m:naryPr>
+                  <m:sub/>
+                  <m:sup/>
+                  <m:e>
+                    <m:sSub>
+                      <m:sSubPr>
+                        <m:ctrlPr>
+                          <w:rPr>
+                            <w:rFonts w:ascii="Cambria Math" w:hAnsi="Cambria Math"/>
+                            <w:i/>
+                            <w:lang w:val="en-US"/>
+                          </w:rPr>
+                        </m:ctrlPr>
+                      </m:sSubPr>
+                      <m:e>
+                        <m:r>
+                          <w:rPr>
+                            <w:rFonts w:ascii="Cambria Math" w:hAnsi="Cambria Math"/>
+                            <w:lang w:val="en-US"/>
+                          </w:rPr>
+                          <m:t>i</m:t>
+                        </m:r>
+                      </m:e>
+                      <m:sub>
+                        <m:r>
+                          <w:rPr>
+                            <w:rFonts w:ascii="Cambria Math" w:hAnsi="Cambria Math"/>
+                            <w:lang w:val="en-US"/>
+                          </w:rPr>
+                          <m:t>kd</m:t>
+                        </m:r>
+                      </m:sub>
+                    </m:sSub>
+                  </m:e>
+                </m:nary>
                 <m:r>
                   <w:rPr>
                     <w:rFonts w:ascii="Cambria Math" w:hAnsi="Cambria Math"/>
@@ -1589,35 +5075,6 @@
                   </w:rPr>
                   <m:t>-</m:t>
                 </m:r>
-                <m:f>
-                  <m:fPr>
-                    <m:ctrlPr>
-                      <w:rPr>
-                        <w:rFonts w:ascii="Cambria Math" w:hAnsi="Cambria Math"/>
-                        <w:i/>
-                        <w:lang w:val="en-US"/>
-                      </w:rPr>
-                    </m:ctrlPr>
-                  </m:fPr>
-                  <m:num>
-                    <m:r>
-                      <w:rPr>
-                        <w:rFonts w:ascii="Cambria Math" w:hAnsi="Cambria Math"/>
-                        <w:lang w:val="en-US"/>
-                      </w:rPr>
-                      <m:t>3</m:t>
-                    </m:r>
-                  </m:num>
-                  <m:den>
-                    <m:r>
-                      <w:rPr>
-                        <w:rFonts w:ascii="Cambria Math" w:hAnsi="Cambria Math"/>
-                        <w:lang w:val="en-US"/>
-                      </w:rPr>
-                      <m:t>2</m:t>
-                    </m:r>
-                  </m:den>
-                </m:f>
                 <m:sSub>
                   <m:sSubPr>
                     <m:ctrlPr>
@@ -1643,7 +5100,7 @@
                         <w:rFonts w:ascii="Cambria Math" w:hAnsi="Cambria Math"/>
                         <w:lang w:val="en-US"/>
                       </w:rPr>
-                      <m:t>afd</m:t>
+                      <m:t>ad</m:t>
                     </m:r>
                   </m:sub>
                 </m:sSub>
@@ -1966,35 +5423,54 @@
                     </m:r>
                   </m:e>
                 </m:d>
-                <m:sSub>
-                  <m:sSubPr>
-                    <m:ctrlPr>
-                      <w:rPr>
-                        <w:rFonts w:ascii="Cambria Math" w:eastAsia="Times New Roman" w:hAnsi="Cambria Math" w:cs="Times New Roman"/>
-                        <w:i/>
-                        <w:lang w:val="en-US"/>
-                      </w:rPr>
-                    </m:ctrlPr>
-                  </m:sSubPr>
-                  <m:e>
-                    <m:r>
-                      <w:rPr>
-                        <w:rFonts w:ascii="Cambria Math" w:eastAsia="Times New Roman" w:hAnsi="Cambria Math" w:cs="Times New Roman"/>
-                        <w:lang w:val="en-US"/>
-                      </w:rPr>
-                      <m:t>i</m:t>
-                    </m:r>
-                  </m:e>
-                  <m:sub>
-                    <m:r>
-                      <w:rPr>
-                        <w:rFonts w:ascii="Cambria Math" w:eastAsia="Times New Roman" w:hAnsi="Cambria Math" w:cs="Times New Roman"/>
-                        <w:lang w:val="en-US"/>
-                      </w:rPr>
-                      <m:t>kd</m:t>
-                    </m:r>
-                  </m:sub>
-                </m:sSub>
+                <m:nary>
+                  <m:naryPr>
+                    <m:chr m:val="∑"/>
+                    <m:limLoc m:val="undOvr"/>
+                    <m:subHide m:val="1"/>
+                    <m:supHide m:val="1"/>
+                    <m:ctrlPr>
+                      <w:rPr>
+                        <w:rFonts w:ascii="Cambria Math" w:eastAsia="Times New Roman" w:hAnsi="Cambria Math" w:cs="Times New Roman"/>
+                        <w:i/>
+                        <w:lang w:val="en-US"/>
+                      </w:rPr>
+                    </m:ctrlPr>
+                  </m:naryPr>
+                  <m:sub/>
+                  <m:sup/>
+                  <m:e>
+                    <m:sSub>
+                      <m:sSubPr>
+                        <m:ctrlPr>
+                          <w:rPr>
+                            <w:rFonts w:ascii="Cambria Math" w:eastAsia="Times New Roman" w:hAnsi="Cambria Math" w:cs="Times New Roman"/>
+                            <w:i/>
+                            <w:lang w:val="en-US"/>
+                          </w:rPr>
+                        </m:ctrlPr>
+                      </m:sSubPr>
+                      <m:e>
+                        <m:r>
+                          <w:rPr>
+                            <w:rFonts w:ascii="Cambria Math" w:eastAsia="Times New Roman" w:hAnsi="Cambria Math" w:cs="Times New Roman"/>
+                            <w:lang w:val="en-US"/>
+                          </w:rPr>
+                          <m:t>i</m:t>
+                        </m:r>
+                      </m:e>
+                      <m:sub>
+                        <m:r>
+                          <w:rPr>
+                            <w:rFonts w:ascii="Cambria Math" w:eastAsia="Times New Roman" w:hAnsi="Cambria Math" w:cs="Times New Roman"/>
+                            <w:lang w:val="en-US"/>
+                          </w:rPr>
+                          <m:t>kd</m:t>
+                        </m:r>
+                      </m:sub>
+                    </m:sSub>
+                  </m:e>
+                </m:nary>
               </m:oMath>
             </m:oMathPara>
           </w:p>
@@ -2146,35 +5622,54 @@
                     </m:r>
                   </m:sub>
                 </m:sSub>
-                <m:sSub>
-                  <m:sSubPr>
-                    <m:ctrlPr>
-                      <w:rPr>
-                        <w:rFonts w:ascii="Cambria Math" w:hAnsi="Cambria Math"/>
-                        <w:i/>
-                        <w:lang w:val="en-US"/>
-                      </w:rPr>
-                    </m:ctrlPr>
-                  </m:sSubPr>
-                  <m:e>
-                    <m:r>
-                      <w:rPr>
-                        <w:rFonts w:ascii="Cambria Math" w:hAnsi="Cambria Math"/>
-                        <w:lang w:val="en-US"/>
-                      </w:rPr>
-                      <m:t>i</m:t>
-                    </m:r>
-                  </m:e>
-                  <m:sub>
-                    <m:r>
-                      <w:rPr>
-                        <w:rFonts w:ascii="Cambria Math" w:hAnsi="Cambria Math"/>
-                        <w:lang w:val="en-US"/>
-                      </w:rPr>
-                      <m:t>kd</m:t>
-                    </m:r>
-                  </m:sub>
-                </m:sSub>
+                <m:nary>
+                  <m:naryPr>
+                    <m:chr m:val="∑"/>
+                    <m:limLoc m:val="undOvr"/>
+                    <m:subHide m:val="1"/>
+                    <m:supHide m:val="1"/>
+                    <m:ctrlPr>
+                      <w:rPr>
+                        <w:rFonts w:ascii="Cambria Math" w:hAnsi="Cambria Math"/>
+                        <w:i/>
+                        <w:lang w:val="en-US"/>
+                      </w:rPr>
+                    </m:ctrlPr>
+                  </m:naryPr>
+                  <m:sub/>
+                  <m:sup/>
+                  <m:e>
+                    <m:sSub>
+                      <m:sSubPr>
+                        <m:ctrlPr>
+                          <w:rPr>
+                            <w:rFonts w:ascii="Cambria Math" w:hAnsi="Cambria Math"/>
+                            <w:i/>
+                            <w:lang w:val="en-US"/>
+                          </w:rPr>
+                        </m:ctrlPr>
+                      </m:sSubPr>
+                      <m:e>
+                        <m:r>
+                          <w:rPr>
+                            <w:rFonts w:ascii="Cambria Math" w:hAnsi="Cambria Math"/>
+                            <w:lang w:val="en-US"/>
+                          </w:rPr>
+                          <m:t>i</m:t>
+                        </m:r>
+                      </m:e>
+                      <m:sub>
+                        <m:r>
+                          <w:rPr>
+                            <w:rFonts w:ascii="Cambria Math" w:hAnsi="Cambria Math"/>
+                            <w:lang w:val="en-US"/>
+                          </w:rPr>
+                          <m:t>kd</m:t>
+                        </m:r>
+                      </m:sub>
+                    </m:sSub>
+                  </m:e>
+                </m:nary>
                 <m:r>
                   <w:rPr>
                     <w:rFonts w:ascii="Cambria Math" w:hAnsi="Cambria Math"/>
@@ -2182,35 +5677,6 @@
                   </w:rPr>
                   <m:t>-</m:t>
                 </m:r>
-                <m:f>
-                  <m:fPr>
-                    <m:ctrlPr>
-                      <w:rPr>
-                        <w:rFonts w:ascii="Cambria Math" w:hAnsi="Cambria Math"/>
-                        <w:i/>
-                        <w:lang w:val="en-US"/>
-                      </w:rPr>
-                    </m:ctrlPr>
-                  </m:fPr>
-                  <m:num>
-                    <m:r>
-                      <w:rPr>
-                        <w:rFonts w:ascii="Cambria Math" w:hAnsi="Cambria Math"/>
-                        <w:lang w:val="en-US"/>
-                      </w:rPr>
-                      <m:t>3</m:t>
-                    </m:r>
-                  </m:num>
-                  <m:den>
-                    <m:r>
-                      <w:rPr>
-                        <w:rFonts w:ascii="Cambria Math" w:hAnsi="Cambria Math"/>
-                        <w:lang w:val="en-US"/>
-                      </w:rPr>
-                      <m:t>2</m:t>
-                    </m:r>
-                  </m:den>
-                </m:f>
                 <m:sSub>
                   <m:sSubPr>
                     <m:ctrlPr>
@@ -2236,7 +5702,7 @@
                         <w:rFonts w:ascii="Cambria Math" w:hAnsi="Cambria Math"/>
                         <w:lang w:val="en-US"/>
                       </w:rPr>
-                      <m:t>akd</m:t>
+                      <m:t>ad</m:t>
                     </m:r>
                   </m:sub>
                 </m:sSub>
@@ -2559,35 +6025,54 @@
                     </m:r>
                   </m:e>
                 </m:d>
-                <m:sSub>
-                  <m:sSubPr>
-                    <m:ctrlPr>
-                      <w:rPr>
-                        <w:rFonts w:ascii="Cambria Math" w:eastAsia="Times New Roman" w:hAnsi="Cambria Math" w:cs="Times New Roman"/>
-                        <w:i/>
-                        <w:lang w:val="en-US"/>
-                      </w:rPr>
-                    </m:ctrlPr>
-                  </m:sSubPr>
-                  <m:e>
-                    <m:r>
-                      <w:rPr>
-                        <w:rFonts w:ascii="Cambria Math" w:eastAsia="Times New Roman" w:hAnsi="Cambria Math" w:cs="Times New Roman"/>
-                        <w:lang w:val="en-US"/>
-                      </w:rPr>
-                      <m:t>i</m:t>
-                    </m:r>
-                  </m:e>
-                  <m:sub>
-                    <m:r>
-                      <w:rPr>
-                        <w:rFonts w:ascii="Cambria Math" w:eastAsia="Times New Roman" w:hAnsi="Cambria Math" w:cs="Times New Roman"/>
-                        <w:lang w:val="en-US"/>
-                      </w:rPr>
-                      <m:t>kd</m:t>
-                    </m:r>
-                  </m:sub>
-                </m:sSub>
+                <m:nary>
+                  <m:naryPr>
+                    <m:chr m:val="∑"/>
+                    <m:limLoc m:val="undOvr"/>
+                    <m:subHide m:val="1"/>
+                    <m:supHide m:val="1"/>
+                    <m:ctrlPr>
+                      <w:rPr>
+                        <w:rFonts w:ascii="Cambria Math" w:eastAsia="Times New Roman" w:hAnsi="Cambria Math" w:cs="Times New Roman"/>
+                        <w:i/>
+                        <w:lang w:val="en-US"/>
+                      </w:rPr>
+                    </m:ctrlPr>
+                  </m:naryPr>
+                  <m:sub/>
+                  <m:sup/>
+                  <m:e>
+                    <m:sSub>
+                      <m:sSubPr>
+                        <m:ctrlPr>
+                          <w:rPr>
+                            <w:rFonts w:ascii="Cambria Math" w:eastAsia="Times New Roman" w:hAnsi="Cambria Math" w:cs="Times New Roman"/>
+                            <w:i/>
+                            <w:lang w:val="en-US"/>
+                          </w:rPr>
+                        </m:ctrlPr>
+                      </m:sSubPr>
+                      <m:e>
+                        <m:r>
+                          <w:rPr>
+                            <w:rFonts w:ascii="Cambria Math" w:eastAsia="Times New Roman" w:hAnsi="Cambria Math" w:cs="Times New Roman"/>
+                            <w:lang w:val="en-US"/>
+                          </w:rPr>
+                          <m:t>i</m:t>
+                        </m:r>
+                      </m:e>
+                      <m:sub>
+                        <m:r>
+                          <w:rPr>
+                            <w:rFonts w:ascii="Cambria Math" w:eastAsia="Times New Roman" w:hAnsi="Cambria Math" w:cs="Times New Roman"/>
+                            <w:lang w:val="en-US"/>
+                          </w:rPr>
+                          <m:t>kd</m:t>
+                        </m:r>
+                      </m:sub>
+                    </m:sSub>
+                  </m:e>
+                </m:nary>
               </m:oMath>
             </m:oMathPara>
           </w:p>
@@ -2708,37 +6193,92 @@
                     <w:rFonts w:ascii="Cambria Math" w:hAnsi="Cambria Math"/>
                     <w:lang w:val="en-US"/>
                   </w:rPr>
+                  <m:t>+</m:t>
+                </m:r>
+                <m:sSub>
+                  <m:sSubPr>
+                    <m:ctrlPr>
+                      <w:rPr>
+                        <w:rFonts w:ascii="Cambria Math" w:hAnsi="Cambria Math"/>
+                        <w:i/>
+                        <w:lang w:val="en-US"/>
+                      </w:rPr>
+                    </m:ctrlPr>
+                  </m:sSubPr>
+                  <m:e>
+                    <m:r>
+                      <w:rPr>
+                        <w:rFonts w:ascii="Cambria Math" w:hAnsi="Cambria Math"/>
+                        <w:lang w:val="en-US"/>
+                      </w:rPr>
+                      <m:t>L</m:t>
+                    </m:r>
+                  </m:e>
+                  <m:sub>
+                    <m:r>
+                      <w:rPr>
+                        <w:rFonts w:ascii="Cambria Math" w:hAnsi="Cambria Math"/>
+                        <w:lang w:val="en-US"/>
+                      </w:rPr>
+                      <m:t>aq</m:t>
+                    </m:r>
+                  </m:sub>
+                </m:sSub>
+                <m:nary>
+                  <m:naryPr>
+                    <m:chr m:val="∑"/>
+                    <m:limLoc m:val="undOvr"/>
+                    <m:subHide m:val="1"/>
+                    <m:supHide m:val="1"/>
+                    <m:ctrlPr>
+                      <w:rPr>
+                        <w:rFonts w:ascii="Cambria Math" w:hAnsi="Cambria Math"/>
+                        <w:i/>
+                        <w:lang w:val="en-US"/>
+                      </w:rPr>
+                    </m:ctrlPr>
+                  </m:naryPr>
+                  <m:sub/>
+                  <m:sup/>
+                  <m:e>
+                    <m:sSub>
+                      <m:sSubPr>
+                        <m:ctrlPr>
+                          <w:rPr>
+                            <w:rFonts w:ascii="Cambria Math" w:hAnsi="Cambria Math"/>
+                            <w:i/>
+                            <w:lang w:val="en-US"/>
+                          </w:rPr>
+                        </m:ctrlPr>
+                      </m:sSubPr>
+                      <m:e>
+                        <m:r>
+                          <w:rPr>
+                            <w:rFonts w:ascii="Cambria Math" w:hAnsi="Cambria Math"/>
+                            <w:lang w:val="en-US"/>
+                          </w:rPr>
+                          <m:t>i</m:t>
+                        </m:r>
+                      </m:e>
+                      <m:sub>
+                        <m:r>
+                          <w:rPr>
+                            <w:rFonts w:ascii="Cambria Math" w:hAnsi="Cambria Math"/>
+                            <w:lang w:val="en-US"/>
+                          </w:rPr>
+                          <m:t>mq(m≠k)</m:t>
+                        </m:r>
+                      </m:sub>
+                    </m:sSub>
+                  </m:e>
+                </m:nary>
+                <m:r>
+                  <w:rPr>
+                    <w:rFonts w:ascii="Cambria Math" w:hAnsi="Cambria Math"/>
+                    <w:lang w:val="en-US"/>
+                  </w:rPr>
                   <m:t>-</m:t>
                 </m:r>
-                <m:f>
-                  <m:fPr>
-                    <m:ctrlPr>
-                      <w:rPr>
-                        <w:rFonts w:ascii="Cambria Math" w:hAnsi="Cambria Math"/>
-                        <w:i/>
-                        <w:lang w:val="en-US"/>
-                      </w:rPr>
-                    </m:ctrlPr>
-                  </m:fPr>
-                  <m:num>
-                    <m:r>
-                      <w:rPr>
-                        <w:rFonts w:ascii="Cambria Math" w:hAnsi="Cambria Math"/>
-                        <w:lang w:val="en-US"/>
-                      </w:rPr>
-                      <m:t>3</m:t>
-                    </m:r>
-                  </m:num>
-                  <m:den>
-                    <m:r>
-                      <w:rPr>
-                        <w:rFonts w:ascii="Cambria Math" w:hAnsi="Cambria Math"/>
-                        <w:lang w:val="en-US"/>
-                      </w:rPr>
-                      <m:t>2</m:t>
-                    </m:r>
-                  </m:den>
-                </m:f>
                 <m:sSub>
                   <m:sSubPr>
                     <m:ctrlPr>
@@ -2764,7 +6304,7 @@
                         <w:rFonts w:ascii="Cambria Math" w:hAnsi="Cambria Math"/>
                         <w:lang w:val="en-US"/>
                       </w:rPr>
-                      <m:t>akq</m:t>
+                      <m:t>aq</m:t>
                     </m:r>
                   </m:sub>
                 </m:sSub>
@@ -3040,19 +6580,51 @@
                   </w:rPr>
                   <m:t>+</m:t>
                 </m:r>
-                <m:d>
-                  <m:dPr>
-                    <m:begChr m:val="["/>
-                    <m:endChr m:val="]"/>
-                    <m:ctrlPr>
-                      <w:rPr>
-                        <w:rFonts w:ascii="Cambria Math" w:eastAsia="Times New Roman" w:hAnsi="Cambria Math" w:cs="Times New Roman"/>
-                        <w:i/>
-                        <w:highlight w:val="yellow"/>
-                        <w:lang w:val="en-US"/>
-                      </w:rPr>
-                    </m:ctrlPr>
-                  </m:dPr>
+                <m:sSub>
+                  <m:sSubPr>
+                    <m:ctrlPr>
+                      <w:rPr>
+                        <w:rFonts w:ascii="Cambria Math" w:eastAsia="Times New Roman" w:hAnsi="Cambria Math" w:cs="Times New Roman"/>
+                        <w:i/>
+                        <w:lang w:val="en-US"/>
+                      </w:rPr>
+                    </m:ctrlPr>
+                  </m:sSubPr>
+                  <m:e>
+                    <m:r>
+                      <w:rPr>
+                        <w:rFonts w:ascii="Cambria Math" w:eastAsia="Times New Roman" w:hAnsi="Cambria Math" w:cs="Times New Roman"/>
+                        <w:lang w:val="en-US"/>
+                      </w:rPr>
+                      <m:t>M</m:t>
+                    </m:r>
+                  </m:e>
+                  <m:sub>
+                    <m:r>
+                      <w:rPr>
+                        <w:rFonts w:ascii="Cambria Math" w:eastAsia="Times New Roman" w:hAnsi="Cambria Math" w:cs="Times New Roman"/>
+                        <w:lang w:val="en-US"/>
+                      </w:rPr>
+                      <m:t>q</m:t>
+                    </m:r>
+                  </m:sub>
+                </m:sSub>
+                <m:nary>
+                  <m:naryPr>
+                    <m:chr m:val="∑"/>
+                    <m:limLoc m:val="undOvr"/>
+                    <m:subHide m:val="1"/>
+                    <m:supHide m:val="1"/>
+                    <m:ctrlPr>
+                      <w:rPr>
+                        <w:rFonts w:ascii="Cambria Math" w:eastAsia="Times New Roman" w:hAnsi="Cambria Math" w:cs="Times New Roman"/>
+                        <w:i/>
+                        <w:lang w:val="en-US"/>
+                      </w:rPr>
+                    </m:ctrlPr>
+                  </m:naryPr>
+                  <m:sub/>
+                  <m:sup/>
                   <m:e>
                     <m:sSub>
                       <m:sSubPr>
@@ -3060,7 +6632,6 @@
                           <w:rPr>
                             <w:rFonts w:ascii="Cambria Math" w:eastAsia="Times New Roman" w:hAnsi="Cambria Math" w:cs="Times New Roman"/>
                             <w:i/>
-                            <w:highlight w:val="yellow"/>
                             <w:lang w:val="en-US"/>
                           </w:rPr>
                         </m:ctrlPr>
@@ -3069,57 +6640,23 @@
                         <m:r>
                           <w:rPr>
                             <w:rFonts w:ascii="Cambria Math" w:eastAsia="Times New Roman" w:hAnsi="Cambria Math" w:cs="Times New Roman"/>
-                            <w:highlight w:val="yellow"/>
                             <w:lang w:val="en-US"/>
                           </w:rPr>
-                          <m:t>M</m:t>
+                          <m:t>i</m:t>
                         </m:r>
                       </m:e>
                       <m:sub>
                         <m:r>
                           <w:rPr>
                             <w:rFonts w:ascii="Cambria Math" w:eastAsia="Times New Roman" w:hAnsi="Cambria Math" w:cs="Times New Roman"/>
-                            <w:highlight w:val="yellow"/>
                             <w:lang w:val="en-US"/>
                           </w:rPr>
-                          <m:t>q</m:t>
+                          <m:t>mq (m≠k)</m:t>
                         </m:r>
                       </m:sub>
                     </m:sSub>
                   </m:e>
-                </m:d>
-                <m:sSub>
-                  <m:sSubPr>
-                    <m:ctrlPr>
-                      <w:rPr>
-                        <w:rFonts w:ascii="Cambria Math" w:eastAsia="Times New Roman" w:hAnsi="Cambria Math" w:cs="Times New Roman"/>
-                        <w:i/>
-                        <w:highlight w:val="yellow"/>
-                        <w:lang w:val="en-US"/>
-                      </w:rPr>
-                    </m:ctrlPr>
-                  </m:sSubPr>
-                  <m:e>
-                    <m:r>
-                      <w:rPr>
-                        <w:rFonts w:ascii="Cambria Math" w:eastAsia="Times New Roman" w:hAnsi="Cambria Math" w:cs="Times New Roman"/>
-                        <w:highlight w:val="yellow"/>
-                        <w:lang w:val="en-US"/>
-                      </w:rPr>
-                      <m:t>i</m:t>
-                    </m:r>
-                  </m:e>
-                  <m:sub>
-                    <m:r>
-                      <w:rPr>
-                        <w:rFonts w:ascii="Cambria Math" w:eastAsia="Times New Roman" w:hAnsi="Cambria Math" w:cs="Times New Roman"/>
-                        <w:highlight w:val="yellow"/>
-                        <w:lang w:val="en-US"/>
-                      </w:rPr>
-                      <m:t>kq</m:t>
-                    </m:r>
-                  </m:sub>
-                </m:sSub>
+                </m:nary>
               </m:oMath>
             </m:oMathPara>
           </w:p>
@@ -3156,7 +6693,6 @@
                 <w:rFonts w:eastAsiaTheme="minorEastAsia"/>
                 <w:b/>
                 <w:bCs/>
-                <w:lang w:val="en-US"/>
               </w:rPr>
             </w:pPr>
             <w:proofErr w:type="spellStart"/>
@@ -3177,7 +6713,39 @@
                 <w:bCs/>
                 <w:lang w:val="en-US"/>
               </w:rPr>
-              <w:t xml:space="preserve"> 3.70-3.72</w:t>
+              <w:t xml:space="preserve"> </w:t>
+            </w:r>
+            <w:r>
+              <w:rPr>
+                <w:rFonts w:eastAsiaTheme="minorEastAsia"/>
+                <w:b/>
+                <w:bCs/>
+              </w:rPr>
+              <w:t>3.12</w:t>
+            </w:r>
+            <w:r>
+              <w:rPr>
+                <w:rFonts w:eastAsiaTheme="minorEastAsia"/>
+                <w:b/>
+                <w:bCs/>
+              </w:rPr>
+              <w:t>0</w:t>
+            </w:r>
+            <w:r>
+              <w:rPr>
+                <w:rFonts w:eastAsiaTheme="minorEastAsia"/>
+                <w:b/>
+                <w:bCs/>
+              </w:rPr>
+              <w:t>-3.12</w:t>
+            </w:r>
+            <w:r>
+              <w:rPr>
+                <w:rFonts w:eastAsiaTheme="minorEastAsia"/>
+                <w:b/>
+                <w:bCs/>
+              </w:rPr>
+              <w:t>2</w:t>
             </w:r>
           </w:p>
         </w:tc>
@@ -3323,39 +6891,32 @@
                     </m:r>
                   </m:sub>
                 </m:sSub>
-                <m:r>
-                  <w:rPr>
-                    <w:rFonts w:ascii="Cambria Math" w:hAnsi="Cambria Math"/>
-                    <w:lang w:val="en-US"/>
-                  </w:rPr>
-                  <m:t>p</m:t>
-                </m:r>
-                <m:sSub>
-                  <m:sSubPr>
-                    <m:ctrlPr>
-                      <w:rPr>
-                        <w:rFonts w:ascii="Cambria Math" w:hAnsi="Cambria Math"/>
-                        <w:i/>
-                        <w:lang w:val="en-US"/>
-                      </w:rPr>
-                    </m:ctrlPr>
-                  </m:sSubPr>
-                  <m:e>
-                    <m:r>
-                      <w:rPr>
-                        <w:rFonts w:ascii="Cambria Math" w:hAnsi="Cambria Math"/>
-                        <w:lang w:val="en-US"/>
-                      </w:rPr>
-                      <m:t>δ</m:t>
-                    </m:r>
-                  </m:e>
-                  <m:sub>
-                    <m:r>
-                      <w:rPr>
-                        <w:rFonts w:ascii="Cambria Math" w:hAnsi="Cambria Math"/>
-                        <w:lang w:val="en-US"/>
-                      </w:rPr>
-                      <m:t>g</m:t>
+                <m:sSub>
+                  <m:sSubPr>
+                    <m:ctrlPr>
+                      <w:rPr>
+                        <w:rFonts w:ascii="Cambria Math" w:hAnsi="Cambria Math"/>
+                        <w:i/>
+                        <w:lang w:val="en-US"/>
+                      </w:rPr>
+                    </m:ctrlPr>
+                  </m:sSubPr>
+                  <m:e>
+                    <m:r>
+                      <w:rPr>
+                        <w:rFonts w:ascii="Cambria Math" w:hAnsi="Cambria Math"/>
+                        <w:lang w:val="en-US"/>
+                      </w:rPr>
+                      <m:t>ω</m:t>
+                    </m:r>
+                  </m:e>
+                  <m:sub>
+                    <m:r>
+                      <w:rPr>
+                        <w:rFonts w:ascii="Cambria Math" w:hAnsi="Cambria Math"/>
+                        <w:lang w:val="en-US"/>
+                      </w:rPr>
+                      <m:t>r</m:t>
                     </m:r>
                   </m:sub>
                 </m:sSub>
@@ -3573,39 +7134,32 @@
                     </m:r>
                   </m:sub>
                 </m:sSub>
-                <m:r>
-                  <w:rPr>
-                    <w:rFonts w:ascii="Cambria Math" w:eastAsia="Times New Roman" w:hAnsi="Cambria Math" w:cs="Times New Roman"/>
-                    <w:lang w:val="en-US"/>
-                  </w:rPr>
-                  <m:t>p</m:t>
-                </m:r>
-                <m:sSub>
-                  <m:sSubPr>
-                    <m:ctrlPr>
-                      <w:rPr>
-                        <w:rFonts w:ascii="Cambria Math" w:eastAsia="Times New Roman" w:hAnsi="Cambria Math" w:cs="Times New Roman"/>
-                        <w:i/>
-                        <w:lang w:val="en-US"/>
-                      </w:rPr>
-                    </m:ctrlPr>
-                  </m:sSubPr>
-                  <m:e>
-                    <m:r>
-                      <w:rPr>
-                        <w:rFonts w:ascii="Cambria Math" w:eastAsia="Times New Roman" w:hAnsi="Cambria Math" w:cs="Times New Roman"/>
-                        <w:lang w:val="en-US"/>
-                      </w:rPr>
-                      <m:t>δ</m:t>
-                    </m:r>
-                  </m:e>
-                  <m:sub>
-                    <m:r>
-                      <w:rPr>
-                        <w:rFonts w:ascii="Cambria Math" w:eastAsia="Times New Roman" w:hAnsi="Cambria Math" w:cs="Times New Roman"/>
-                        <w:lang w:val="en-US"/>
-                      </w:rPr>
-                      <m:t>g</m:t>
+                <m:sSub>
+                  <m:sSubPr>
+                    <m:ctrlPr>
+                      <w:rPr>
+                        <w:rFonts w:ascii="Cambria Math" w:eastAsia="Times New Roman" w:hAnsi="Cambria Math" w:cs="Times New Roman"/>
+                        <w:i/>
+                        <w:lang w:val="en-US"/>
+                      </w:rPr>
+                    </m:ctrlPr>
+                  </m:sSubPr>
+                  <m:e>
+                    <m:r>
+                      <w:rPr>
+                        <w:rFonts w:ascii="Cambria Math" w:eastAsia="Times New Roman" w:hAnsi="Cambria Math" w:cs="Times New Roman"/>
+                        <w:lang w:val="en-US"/>
+                      </w:rPr>
+                      <m:t>ω</m:t>
+                    </m:r>
+                  </m:e>
+                  <m:sub>
+                    <m:r>
+                      <w:rPr>
+                        <w:rFonts w:ascii="Cambria Math" w:eastAsia="Times New Roman" w:hAnsi="Cambria Math" w:cs="Times New Roman"/>
+                        <w:lang w:val="en-US"/>
+                      </w:rPr>
+                      <m:t>r</m:t>
                     </m:r>
                   </m:sub>
                 </m:sSub>
@@ -3767,39 +7321,32 @@
                     </m:r>
                   </m:sub>
                 </m:sSub>
-                <m:r>
-                  <w:rPr>
-                    <w:rFonts w:ascii="Cambria Math" w:eastAsiaTheme="minorEastAsia" w:hAnsi="Cambria Math"/>
-                    <w:lang w:val="en-US"/>
-                  </w:rPr>
-                  <m:t>p</m:t>
-                </m:r>
-                <m:sSub>
-                  <m:sSubPr>
-                    <m:ctrlPr>
-                      <w:rPr>
-                        <w:rFonts w:ascii="Cambria Math" w:eastAsiaTheme="minorEastAsia" w:hAnsi="Cambria Math"/>
-                        <w:i/>
-                        <w:lang w:val="en-US"/>
-                      </w:rPr>
-                    </m:ctrlPr>
-                  </m:sSubPr>
-                  <m:e>
-                    <m:r>
-                      <w:rPr>
-                        <w:rFonts w:ascii="Cambria Math" w:eastAsiaTheme="minorEastAsia" w:hAnsi="Cambria Math"/>
-                        <w:lang w:val="en-US"/>
-                      </w:rPr>
-                      <m:t>δ</m:t>
-                    </m:r>
-                  </m:e>
-                  <m:sub>
-                    <m:r>
-                      <w:rPr>
-                        <w:rFonts w:ascii="Cambria Math" w:eastAsiaTheme="minorEastAsia" w:hAnsi="Cambria Math"/>
-                        <w:lang w:val="en-US"/>
-                      </w:rPr>
-                      <m:t>g</m:t>
+                <m:sSub>
+                  <m:sSubPr>
+                    <m:ctrlPr>
+                      <w:rPr>
+                        <w:rFonts w:ascii="Cambria Math" w:eastAsiaTheme="minorEastAsia" w:hAnsi="Cambria Math"/>
+                        <w:i/>
+                        <w:lang w:val="en-US"/>
+                      </w:rPr>
+                    </m:ctrlPr>
+                  </m:sSubPr>
+                  <m:e>
+                    <m:r>
+                      <w:rPr>
+                        <w:rFonts w:ascii="Cambria Math" w:eastAsiaTheme="minorEastAsia" w:hAnsi="Cambria Math"/>
+                        <w:lang w:val="en-US"/>
+                      </w:rPr>
+                      <m:t>ω</m:t>
+                    </m:r>
+                  </m:e>
+                  <m:sub>
+                    <m:r>
+                      <w:rPr>
+                        <w:rFonts w:ascii="Cambria Math" w:eastAsiaTheme="minorEastAsia" w:hAnsi="Cambria Math"/>
+                        <w:lang w:val="en-US"/>
+                      </w:rPr>
+                      <m:t>r</m:t>
                     </m:r>
                   </m:sub>
                 </m:sSub>
@@ -4017,39 +7564,32 @@
                     </m:r>
                   </m:sub>
                 </m:sSub>
-                <m:r>
-                  <w:rPr>
-                    <w:rFonts w:ascii="Cambria Math" w:eastAsia="Times New Roman" w:hAnsi="Cambria Math" w:cs="Times New Roman"/>
-                    <w:lang w:val="en-US"/>
-                  </w:rPr>
-                  <m:t>p</m:t>
-                </m:r>
-                <m:sSub>
-                  <m:sSubPr>
-                    <m:ctrlPr>
-                      <w:rPr>
-                        <w:rFonts w:ascii="Cambria Math" w:eastAsia="Times New Roman" w:hAnsi="Cambria Math" w:cs="Times New Roman"/>
-                        <w:i/>
-                        <w:lang w:val="en-US"/>
-                      </w:rPr>
-                    </m:ctrlPr>
-                  </m:sSubPr>
-                  <m:e>
-                    <m:r>
-                      <w:rPr>
-                        <w:rFonts w:ascii="Cambria Math" w:eastAsia="Times New Roman" w:hAnsi="Cambria Math" w:cs="Times New Roman"/>
-                        <w:lang w:val="en-US"/>
-                      </w:rPr>
-                      <m:t>δ</m:t>
-                    </m:r>
-                  </m:e>
-                  <m:sub>
-                    <m:r>
-                      <w:rPr>
-                        <w:rFonts w:ascii="Cambria Math" w:eastAsia="Times New Roman" w:hAnsi="Cambria Math" w:cs="Times New Roman"/>
-                        <w:lang w:val="en-US"/>
-                      </w:rPr>
-                      <m:t>g</m:t>
+                <m:sSub>
+                  <m:sSubPr>
+                    <m:ctrlPr>
+                      <w:rPr>
+                        <w:rFonts w:ascii="Cambria Math" w:eastAsia="Times New Roman" w:hAnsi="Cambria Math" w:cs="Times New Roman"/>
+                        <w:i/>
+                        <w:lang w:val="en-US"/>
+                      </w:rPr>
+                    </m:ctrlPr>
+                  </m:sSubPr>
+                  <m:e>
+                    <m:r>
+                      <w:rPr>
+                        <w:rFonts w:ascii="Cambria Math" w:eastAsia="Times New Roman" w:hAnsi="Cambria Math" w:cs="Times New Roman"/>
+                        <w:lang w:val="en-US"/>
+                      </w:rPr>
+                      <m:t>ω</m:t>
+                    </m:r>
+                  </m:e>
+                  <m:sub>
+                    <m:r>
+                      <w:rPr>
+                        <w:rFonts w:ascii="Cambria Math" w:eastAsia="Times New Roman" w:hAnsi="Cambria Math" w:cs="Times New Roman"/>
+                        <w:lang w:val="en-US"/>
+                      </w:rPr>
+                      <m:t>r</m:t>
                     </m:r>
                   </m:sub>
                 </m:sSub>
@@ -4301,7 +7841,6 @@
                 <w:bCs/>
                 <w:lang w:val="en-US"/>
               </w:rPr>
-              <w:lastRenderedPageBreak/>
               <w:t>Kundur</w:t>
             </w:r>
             <w:proofErr w:type="spellEnd"/>
@@ -4312,7 +7851,15 @@
                 <w:bCs/>
                 <w:lang w:val="en-US"/>
               </w:rPr>
-              <w:t xml:space="preserve"> 3.50-3.52</w:t>
+              <w:t xml:space="preserve"> </w:t>
+            </w:r>
+            <w:r>
+              <w:rPr>
+                <w:rFonts w:eastAsiaTheme="minorEastAsia"/>
+                <w:b/>
+                <w:bCs/>
+              </w:rPr>
+              <w:t>3.123-3.125</w:t>
             </w:r>
           </w:p>
         </w:tc>
@@ -4662,6 +8209,7 @@
                     <w:rFonts w:ascii="Cambria Math" w:eastAsiaTheme="minorEastAsia" w:hAnsi="Cambria Math"/>
                     <w:lang w:val="en-US"/>
                   </w:rPr>
+                  <w:lastRenderedPageBreak/>
                   <m:t>0=p</m:t>
                 </m:r>
                 <m:sSub>
@@ -5051,7 +8599,7 @@
                         <w:rFonts w:ascii="Cambria Math" w:eastAsia="Times New Roman" w:hAnsi="Cambria Math" w:cs="Times New Roman"/>
                         <w:lang w:val="en-US"/>
                       </w:rPr>
-                      <m:t>q</m:t>
+                      <m:t>kq</m:t>
                     </m:r>
                   </m:sub>
                 </m:sSub>

</xml_diff>

<commit_message>
Extra InitModel function for generators to prevent wrong Kgen accounting in chained inits
</commit_message>
<xml_diff>
--- a/Docs/Парк.docx
+++ b/Docs/Парк.docx
@@ -46998,6 +46998,3426 @@
           </m:sSub>
         </m:oMath>
       </m:oMathPara>
+    </w:p>
+    <w:p>
+      <w:pPr>
+        <w:rPr>
+          <w:rFonts w:eastAsiaTheme="minorEastAsia"/>
+          <w:i/>
+          <w:iCs/>
+          <w:lang w:val="en-US"/>
+        </w:rPr>
+      </w:pPr>
+    </w:p>
+    <w:p>
+      <w:pPr>
+        <w:rPr>
+          <w:rFonts w:eastAsiaTheme="minorEastAsia"/>
+          <w:i/>
+          <w:lang w:val="en-US"/>
+        </w:rPr>
+      </w:pPr>
+      <m:oMathPara>
+        <m:oMath>
+          <m:sSub>
+            <m:sSubPr>
+              <m:ctrlPr>
+                <w:rPr>
+                  <w:rFonts w:ascii="Cambria Math" w:eastAsiaTheme="minorEastAsia" w:hAnsi="Cambria Math"/>
+                  <w:i/>
+                  <w:lang w:val="en-US"/>
+                </w:rPr>
+              </m:ctrlPr>
+            </m:sSubPr>
+            <m:e>
+              <m:r>
+                <w:rPr>
+                  <w:rFonts w:ascii="Cambria Math" w:eastAsiaTheme="minorEastAsia" w:hAnsi="Cambria Math"/>
+                  <w:lang w:val="en-US"/>
+                </w:rPr>
+                <m:t>Ψ</m:t>
+              </m:r>
+            </m:e>
+            <m:sub>
+              <m:r>
+                <w:rPr>
+                  <w:rFonts w:ascii="Cambria Math" w:eastAsiaTheme="minorEastAsia" w:hAnsi="Cambria Math"/>
+                  <w:lang w:val="en-US"/>
+                </w:rPr>
+                <m:t>d</m:t>
+              </m:r>
+            </m:sub>
+          </m:sSub>
+          <m:r>
+            <w:rPr>
+              <w:rFonts w:ascii="Cambria Math" w:eastAsiaTheme="minorEastAsia" w:hAnsi="Cambria Math"/>
+              <w:lang w:val="en-US"/>
+            </w:rPr>
+            <m:t>=</m:t>
+          </m:r>
+          <m:sSub>
+            <m:sSubPr>
+              <m:ctrlPr>
+                <w:rPr>
+                  <w:rFonts w:ascii="Cambria Math" w:eastAsiaTheme="minorEastAsia" w:hAnsi="Cambria Math"/>
+                  <w:i/>
+                  <w:lang w:val="en-US"/>
+                </w:rPr>
+              </m:ctrlPr>
+            </m:sSubPr>
+            <m:e>
+              <m:r>
+                <w:rPr>
+                  <w:rFonts w:ascii="Cambria Math" w:eastAsiaTheme="minorEastAsia" w:hAnsi="Cambria Math"/>
+                  <w:lang w:val="en-US"/>
+                </w:rPr>
+                <m:t>(L</m:t>
+              </m:r>
+            </m:e>
+            <m:sub>
+              <m:r>
+                <w:rPr>
+                  <w:rFonts w:ascii="Cambria Math" w:eastAsiaTheme="minorEastAsia" w:hAnsi="Cambria Math"/>
+                  <w:lang w:val="en-US"/>
+                </w:rPr>
+                <m:t>ad</m:t>
+              </m:r>
+            </m:sub>
+          </m:sSub>
+          <m:r>
+            <w:rPr>
+              <w:rFonts w:ascii="Cambria Math" w:eastAsiaTheme="minorEastAsia" w:hAnsi="Cambria Math"/>
+              <w:lang w:val="en-US"/>
+            </w:rPr>
+            <m:t>+</m:t>
+          </m:r>
+          <m:sSub>
+            <m:sSubPr>
+              <m:ctrlPr>
+                <w:rPr>
+                  <w:rFonts w:ascii="Cambria Math" w:eastAsiaTheme="minorEastAsia" w:hAnsi="Cambria Math"/>
+                  <w:i/>
+                  <w:lang w:val="en-US"/>
+                </w:rPr>
+              </m:ctrlPr>
+            </m:sSubPr>
+            <m:e>
+              <m:sSub>
+                <m:sSubPr>
+                  <m:ctrlPr>
+                    <w:rPr>
+                      <w:rFonts w:ascii="Cambria Math" w:eastAsiaTheme="minorEastAsia" w:hAnsi="Cambria Math"/>
+                      <w:i/>
+                      <w:lang w:val="en-US"/>
+                    </w:rPr>
+                  </m:ctrlPr>
+                </m:sSubPr>
+                <m:e>
+                  <m:r>
+                    <w:rPr>
+                      <w:rFonts w:ascii="Cambria Math" w:eastAsiaTheme="minorEastAsia" w:hAnsi="Cambria Math"/>
+                      <w:lang w:val="en-US"/>
+                    </w:rPr>
+                    <m:t>L</m:t>
+                  </m:r>
+                </m:e>
+                <m:sub>
+                  <m:r>
+                    <w:rPr>
+                      <w:rFonts w:ascii="Cambria Math" w:eastAsiaTheme="minorEastAsia" w:hAnsi="Cambria Math"/>
+                      <w:lang w:val="en-US"/>
+                    </w:rPr>
+                    <m:t>l</m:t>
+                  </m:r>
+                </m:sub>
+              </m:sSub>
+              <m:r>
+                <w:rPr>
+                  <w:rFonts w:ascii="Cambria Math" w:eastAsiaTheme="minorEastAsia" w:hAnsi="Cambria Math"/>
+                  <w:lang w:val="en-US"/>
+                </w:rPr>
+                <m:t>)i</m:t>
+              </m:r>
+            </m:e>
+            <m:sub>
+              <m:r>
+                <w:rPr>
+                  <w:rFonts w:ascii="Cambria Math" w:eastAsiaTheme="minorEastAsia" w:hAnsi="Cambria Math"/>
+                  <w:lang w:val="en-US"/>
+                </w:rPr>
+                <m:t>d</m:t>
+              </m:r>
+            </m:sub>
+          </m:sSub>
+          <m:r>
+            <w:rPr>
+              <w:rFonts w:ascii="Cambria Math" w:eastAsiaTheme="minorEastAsia" w:hAnsi="Cambria Math"/>
+              <w:lang w:val="en-US"/>
+            </w:rPr>
+            <m:t>+</m:t>
+          </m:r>
+          <m:sSub>
+            <m:sSubPr>
+              <m:ctrlPr>
+                <w:rPr>
+                  <w:rFonts w:ascii="Cambria Math" w:eastAsiaTheme="minorEastAsia" w:hAnsi="Cambria Math"/>
+                  <w:i/>
+                  <w:lang w:val="en-US"/>
+                </w:rPr>
+              </m:ctrlPr>
+            </m:sSubPr>
+            <m:e>
+              <m:r>
+                <w:rPr>
+                  <w:rFonts w:ascii="Cambria Math" w:eastAsiaTheme="minorEastAsia" w:hAnsi="Cambria Math"/>
+                  <w:lang w:val="en-US"/>
+                </w:rPr>
+                <m:t>L</m:t>
+              </m:r>
+            </m:e>
+            <m:sub>
+              <m:r>
+                <w:rPr>
+                  <w:rFonts w:ascii="Cambria Math" w:eastAsiaTheme="minorEastAsia" w:hAnsi="Cambria Math"/>
+                  <w:lang w:val="en-US"/>
+                </w:rPr>
+                <m:t>ad</m:t>
+              </m:r>
+            </m:sub>
+          </m:sSub>
+          <m:sSub>
+            <m:sSubPr>
+              <m:ctrlPr>
+                <w:rPr>
+                  <w:rFonts w:ascii="Cambria Math" w:eastAsiaTheme="minorEastAsia" w:hAnsi="Cambria Math"/>
+                  <w:i/>
+                  <w:lang w:val="en-US"/>
+                </w:rPr>
+              </m:ctrlPr>
+            </m:sSubPr>
+            <m:e>
+              <m:r>
+                <w:rPr>
+                  <w:rFonts w:ascii="Cambria Math" w:eastAsiaTheme="minorEastAsia" w:hAnsi="Cambria Math"/>
+                  <w:lang w:val="en-US"/>
+                </w:rPr>
+                <m:t>i</m:t>
+              </m:r>
+            </m:e>
+            <m:sub>
+              <m:r>
+                <w:rPr>
+                  <w:rFonts w:ascii="Cambria Math" w:eastAsiaTheme="minorEastAsia" w:hAnsi="Cambria Math"/>
+                  <w:lang w:val="en-US"/>
+                </w:rPr>
+                <m:t>fd</m:t>
+              </m:r>
+            </m:sub>
+          </m:sSub>
+          <m:r>
+            <w:rPr>
+              <w:rFonts w:ascii="Cambria Math" w:eastAsiaTheme="minorEastAsia" w:hAnsi="Cambria Math"/>
+              <w:lang w:val="en-US"/>
+            </w:rPr>
+            <m:t>+</m:t>
+          </m:r>
+          <m:sSub>
+            <m:sSubPr>
+              <m:ctrlPr>
+                <w:rPr>
+                  <w:rFonts w:ascii="Cambria Math" w:eastAsiaTheme="minorEastAsia" w:hAnsi="Cambria Math"/>
+                  <w:i/>
+                  <w:lang w:val="en-US"/>
+                </w:rPr>
+              </m:ctrlPr>
+            </m:sSubPr>
+            <m:e>
+              <m:r>
+                <w:rPr>
+                  <w:rFonts w:ascii="Cambria Math" w:eastAsiaTheme="minorEastAsia" w:hAnsi="Cambria Math"/>
+                  <w:lang w:val="en-US"/>
+                </w:rPr>
+                <m:t>L</m:t>
+              </m:r>
+            </m:e>
+            <m:sub>
+              <m:r>
+                <w:rPr>
+                  <w:rFonts w:ascii="Cambria Math" w:eastAsiaTheme="minorEastAsia" w:hAnsi="Cambria Math"/>
+                  <w:lang w:val="en-US"/>
+                </w:rPr>
+                <m:t>ad</m:t>
+              </m:r>
+            </m:sub>
+          </m:sSub>
+          <m:sSub>
+            <m:sSubPr>
+              <m:ctrlPr>
+                <w:rPr>
+                  <w:rFonts w:ascii="Cambria Math" w:eastAsiaTheme="minorEastAsia" w:hAnsi="Cambria Math"/>
+                  <w:i/>
+                  <w:lang w:val="en-US"/>
+                </w:rPr>
+              </m:ctrlPr>
+            </m:sSubPr>
+            <m:e>
+              <m:r>
+                <w:rPr>
+                  <w:rFonts w:ascii="Cambria Math" w:eastAsiaTheme="minorEastAsia" w:hAnsi="Cambria Math"/>
+                  <w:lang w:val="en-US"/>
+                </w:rPr>
+                <m:t>i</m:t>
+              </m:r>
+            </m:e>
+            <m:sub>
+              <m:r>
+                <w:rPr>
+                  <w:rFonts w:ascii="Cambria Math" w:eastAsiaTheme="minorEastAsia" w:hAnsi="Cambria Math"/>
+                  <w:lang w:val="en-US"/>
+                </w:rPr>
+                <m:t>1d</m:t>
+              </m:r>
+            </m:sub>
+          </m:sSub>
+        </m:oMath>
+      </m:oMathPara>
+    </w:p>
+    <w:p>
+      <w:pPr>
+        <w:rPr>
+          <w:rFonts w:eastAsiaTheme="minorEastAsia"/>
+          <w:i/>
+          <w:lang w:val="en-US"/>
+        </w:rPr>
+      </w:pPr>
+      <m:oMathPara>
+        <m:oMath>
+          <m:sSub>
+            <m:sSubPr>
+              <m:ctrlPr>
+                <w:rPr>
+                  <w:rFonts w:ascii="Cambria Math" w:eastAsiaTheme="minorEastAsia" w:hAnsi="Cambria Math"/>
+                  <w:i/>
+                  <w:lang w:val="en-US"/>
+                </w:rPr>
+              </m:ctrlPr>
+            </m:sSubPr>
+            <m:e>
+              <m:r>
+                <w:rPr>
+                  <w:rFonts w:ascii="Cambria Math" w:eastAsiaTheme="minorEastAsia" w:hAnsi="Cambria Math"/>
+                  <w:lang w:val="en-US"/>
+                </w:rPr>
+                <m:t>Ψ</m:t>
+              </m:r>
+            </m:e>
+            <m:sub>
+              <m:r>
+                <w:rPr>
+                  <w:rFonts w:ascii="Cambria Math" w:eastAsiaTheme="minorEastAsia" w:hAnsi="Cambria Math"/>
+                  <w:lang w:val="en-US"/>
+                </w:rPr>
+                <m:t>q</m:t>
+              </m:r>
+            </m:sub>
+          </m:sSub>
+          <m:r>
+            <w:rPr>
+              <w:rFonts w:ascii="Cambria Math" w:eastAsiaTheme="minorEastAsia" w:hAnsi="Cambria Math"/>
+              <w:lang w:val="en-US"/>
+            </w:rPr>
+            <m:t>=</m:t>
+          </m:r>
+          <m:d>
+            <m:dPr>
+              <m:ctrlPr>
+                <w:rPr>
+                  <w:rFonts w:ascii="Cambria Math" w:eastAsiaTheme="minorEastAsia" w:hAnsi="Cambria Math"/>
+                  <w:i/>
+                  <w:lang w:val="en-US"/>
+                </w:rPr>
+              </m:ctrlPr>
+            </m:dPr>
+            <m:e>
+              <m:sSub>
+                <m:sSubPr>
+                  <m:ctrlPr>
+                    <w:rPr>
+                      <w:rFonts w:ascii="Cambria Math" w:eastAsiaTheme="minorEastAsia" w:hAnsi="Cambria Math"/>
+                      <w:i/>
+                      <w:lang w:val="en-US"/>
+                    </w:rPr>
+                  </m:ctrlPr>
+                </m:sSubPr>
+                <m:e>
+                  <m:r>
+                    <w:rPr>
+                      <w:rFonts w:ascii="Cambria Math" w:eastAsiaTheme="minorEastAsia" w:hAnsi="Cambria Math"/>
+                      <w:lang w:val="en-US"/>
+                    </w:rPr>
+                    <m:t>L</m:t>
+                  </m:r>
+                </m:e>
+                <m:sub>
+                  <m:r>
+                    <w:rPr>
+                      <w:rFonts w:ascii="Cambria Math" w:eastAsiaTheme="minorEastAsia" w:hAnsi="Cambria Math"/>
+                      <w:lang w:val="en-US"/>
+                    </w:rPr>
+                    <m:t>aq</m:t>
+                  </m:r>
+                </m:sub>
+              </m:sSub>
+              <m:r>
+                <w:rPr>
+                  <w:rFonts w:ascii="Cambria Math" w:eastAsiaTheme="minorEastAsia" w:hAnsi="Cambria Math"/>
+                  <w:lang w:val="en-US"/>
+                </w:rPr>
+                <m:t>+</m:t>
+              </m:r>
+              <m:sSub>
+                <m:sSubPr>
+                  <m:ctrlPr>
+                    <w:rPr>
+                      <w:rFonts w:ascii="Cambria Math" w:eastAsiaTheme="minorEastAsia" w:hAnsi="Cambria Math"/>
+                      <w:i/>
+                      <w:lang w:val="en-US"/>
+                    </w:rPr>
+                  </m:ctrlPr>
+                </m:sSubPr>
+                <m:e>
+                  <m:r>
+                    <w:rPr>
+                      <w:rFonts w:ascii="Cambria Math" w:eastAsiaTheme="minorEastAsia" w:hAnsi="Cambria Math"/>
+                      <w:lang w:val="en-US"/>
+                    </w:rPr>
+                    <m:t>L</m:t>
+                  </m:r>
+                </m:e>
+                <m:sub>
+                  <m:r>
+                    <w:rPr>
+                      <w:rFonts w:ascii="Cambria Math" w:eastAsiaTheme="minorEastAsia" w:hAnsi="Cambria Math"/>
+                      <w:lang w:val="en-US"/>
+                    </w:rPr>
+                    <m:t>l</m:t>
+                  </m:r>
+                </m:sub>
+              </m:sSub>
+            </m:e>
+          </m:d>
+          <m:sSub>
+            <m:sSubPr>
+              <m:ctrlPr>
+                <w:rPr>
+                  <w:rFonts w:ascii="Cambria Math" w:eastAsiaTheme="minorEastAsia" w:hAnsi="Cambria Math"/>
+                  <w:i/>
+                  <w:lang w:val="en-US"/>
+                </w:rPr>
+              </m:ctrlPr>
+            </m:sSubPr>
+            <m:e>
+              <m:r>
+                <w:rPr>
+                  <w:rFonts w:ascii="Cambria Math" w:eastAsiaTheme="minorEastAsia" w:hAnsi="Cambria Math"/>
+                  <w:lang w:val="en-US"/>
+                </w:rPr>
+                <m:t>i</m:t>
+              </m:r>
+            </m:e>
+            <m:sub>
+              <m:r>
+                <w:rPr>
+                  <w:rFonts w:ascii="Cambria Math" w:eastAsiaTheme="minorEastAsia" w:hAnsi="Cambria Math"/>
+                  <w:lang w:val="en-US"/>
+                </w:rPr>
+                <m:t>q</m:t>
+              </m:r>
+            </m:sub>
+          </m:sSub>
+          <m:r>
+            <w:rPr>
+              <w:rFonts w:ascii="Cambria Math" w:eastAsiaTheme="minorEastAsia" w:hAnsi="Cambria Math"/>
+              <w:lang w:val="en-US"/>
+            </w:rPr>
+            <m:t>+</m:t>
+          </m:r>
+          <m:sSub>
+            <m:sSubPr>
+              <m:ctrlPr>
+                <w:rPr>
+                  <w:rFonts w:ascii="Cambria Math" w:eastAsiaTheme="minorEastAsia" w:hAnsi="Cambria Math"/>
+                  <w:i/>
+                  <w:lang w:val="en-US"/>
+                </w:rPr>
+              </m:ctrlPr>
+            </m:sSubPr>
+            <m:e>
+              <m:r>
+                <w:rPr>
+                  <w:rFonts w:ascii="Cambria Math" w:eastAsiaTheme="minorEastAsia" w:hAnsi="Cambria Math"/>
+                  <w:lang w:val="en-US"/>
+                </w:rPr>
+                <m:t>L</m:t>
+              </m:r>
+            </m:e>
+            <m:sub>
+              <m:r>
+                <w:rPr>
+                  <w:rFonts w:ascii="Cambria Math" w:eastAsiaTheme="minorEastAsia" w:hAnsi="Cambria Math"/>
+                  <w:lang w:val="en-US"/>
+                </w:rPr>
+                <m:t>aq</m:t>
+              </m:r>
+            </m:sub>
+          </m:sSub>
+          <m:sSub>
+            <m:sSubPr>
+              <m:ctrlPr>
+                <w:rPr>
+                  <w:rFonts w:ascii="Cambria Math" w:eastAsiaTheme="minorEastAsia" w:hAnsi="Cambria Math"/>
+                  <w:i/>
+                  <w:lang w:val="en-US"/>
+                </w:rPr>
+              </m:ctrlPr>
+            </m:sSubPr>
+            <m:e>
+              <m:r>
+                <w:rPr>
+                  <w:rFonts w:ascii="Cambria Math" w:eastAsiaTheme="minorEastAsia" w:hAnsi="Cambria Math"/>
+                  <w:lang w:val="en-US"/>
+                </w:rPr>
+                <m:t>i</m:t>
+              </m:r>
+            </m:e>
+            <m:sub>
+              <m:r>
+                <w:rPr>
+                  <w:rFonts w:ascii="Cambria Math" w:eastAsiaTheme="minorEastAsia" w:hAnsi="Cambria Math"/>
+                  <w:lang w:val="en-US"/>
+                </w:rPr>
+                <m:t>1q</m:t>
+              </m:r>
+            </m:sub>
+          </m:sSub>
+          <m:r>
+            <w:rPr>
+              <w:rFonts w:ascii="Cambria Math" w:eastAsiaTheme="minorEastAsia" w:hAnsi="Cambria Math"/>
+              <w:lang w:val="en-US"/>
+            </w:rPr>
+            <m:t>+</m:t>
+          </m:r>
+          <m:sSub>
+            <m:sSubPr>
+              <m:ctrlPr>
+                <w:rPr>
+                  <w:rFonts w:ascii="Cambria Math" w:eastAsiaTheme="minorEastAsia" w:hAnsi="Cambria Math"/>
+                  <w:i/>
+                  <w:lang w:val="en-US"/>
+                </w:rPr>
+              </m:ctrlPr>
+            </m:sSubPr>
+            <m:e>
+              <m:r>
+                <w:rPr>
+                  <w:rFonts w:ascii="Cambria Math" w:eastAsiaTheme="minorEastAsia" w:hAnsi="Cambria Math"/>
+                  <w:lang w:val="en-US"/>
+                </w:rPr>
+                <m:t>L</m:t>
+              </m:r>
+            </m:e>
+            <m:sub>
+              <m:r>
+                <w:rPr>
+                  <w:rFonts w:ascii="Cambria Math" w:eastAsiaTheme="minorEastAsia" w:hAnsi="Cambria Math"/>
+                  <w:lang w:val="en-US"/>
+                </w:rPr>
+                <m:t>aq</m:t>
+              </m:r>
+            </m:sub>
+          </m:sSub>
+          <m:sSub>
+            <m:sSubPr>
+              <m:ctrlPr>
+                <w:rPr>
+                  <w:rFonts w:ascii="Cambria Math" w:eastAsiaTheme="minorEastAsia" w:hAnsi="Cambria Math"/>
+                  <w:i/>
+                  <w:lang w:val="en-US"/>
+                </w:rPr>
+              </m:ctrlPr>
+            </m:sSubPr>
+            <m:e>
+              <m:r>
+                <w:rPr>
+                  <w:rFonts w:ascii="Cambria Math" w:eastAsiaTheme="minorEastAsia" w:hAnsi="Cambria Math"/>
+                  <w:lang w:val="en-US"/>
+                </w:rPr>
+                <m:t>i</m:t>
+              </m:r>
+            </m:e>
+            <m:sub>
+              <m:r>
+                <w:rPr>
+                  <w:rFonts w:ascii="Cambria Math" w:eastAsiaTheme="minorEastAsia" w:hAnsi="Cambria Math"/>
+                  <w:lang w:val="en-US"/>
+                </w:rPr>
+                <m:t>2q</m:t>
+              </m:r>
+            </m:sub>
+          </m:sSub>
+        </m:oMath>
+      </m:oMathPara>
+    </w:p>
+    <w:p>
+      <w:pPr>
+        <w:rPr>
+          <w:rFonts w:eastAsiaTheme="minorEastAsia"/>
+          <w:i/>
+          <w:lang w:val="en-US"/>
+        </w:rPr>
+      </w:pPr>
+    </w:p>
+    <w:p>
+      <w:pPr>
+        <w:rPr>
+          <w:rFonts w:eastAsiaTheme="minorEastAsia"/>
+          <w:i/>
+          <w:iCs/>
+          <w:lang w:val="en-US"/>
+        </w:rPr>
+      </w:pPr>
+      <m:oMathPara>
+        <m:oMath>
+          <m:sSub>
+            <m:sSubPr>
+              <m:ctrlPr>
+                <w:rPr>
+                  <w:rFonts w:ascii="Cambria Math" w:eastAsiaTheme="minorEastAsia" w:hAnsi="Cambria Math"/>
+                  <w:i/>
+                  <w:iCs/>
+                  <w:lang w:val="en-US"/>
+                </w:rPr>
+              </m:ctrlPr>
+            </m:sSubPr>
+            <m:e>
+              <m:r>
+                <w:rPr>
+                  <w:rFonts w:ascii="Cambria Math" w:eastAsiaTheme="minorEastAsia" w:hAnsi="Cambria Math"/>
+                  <w:lang w:val="en-US"/>
+                </w:rPr>
+                <m:t>i</m:t>
+              </m:r>
+            </m:e>
+            <m:sub>
+              <m:r>
+                <w:rPr>
+                  <w:rFonts w:ascii="Cambria Math" w:eastAsiaTheme="minorEastAsia" w:hAnsi="Cambria Math"/>
+                  <w:lang w:val="en-US"/>
+                </w:rPr>
+                <m:t>fd</m:t>
+              </m:r>
+            </m:sub>
+          </m:sSub>
+          <m:r>
+            <w:rPr>
+              <w:rFonts w:ascii="Cambria Math" w:eastAsiaTheme="minorEastAsia" w:hAnsi="Cambria Math"/>
+              <w:lang w:val="en-US"/>
+            </w:rPr>
+            <m:t>=-</m:t>
+          </m:r>
+          <m:f>
+            <m:fPr>
+              <m:ctrlPr>
+                <w:rPr>
+                  <w:rFonts w:ascii="Cambria Math" w:eastAsiaTheme="minorEastAsia" w:hAnsi="Cambria Math"/>
+                  <w:i/>
+                  <w:iCs/>
+                  <w:lang w:val="en-US"/>
+                </w:rPr>
+              </m:ctrlPr>
+            </m:fPr>
+            <m:num>
+              <m:r>
+                <w:rPr>
+                  <w:rFonts w:ascii="Cambria Math" w:eastAsiaTheme="minorEastAsia" w:hAnsi="Cambria Math"/>
+                  <w:lang w:val="en-US"/>
+                </w:rPr>
+                <m:t>B</m:t>
+              </m:r>
+            </m:num>
+            <m:den>
+              <m:r>
+                <w:rPr>
+                  <w:rFonts w:ascii="Cambria Math" w:eastAsiaTheme="minorEastAsia" w:hAnsi="Cambria Math"/>
+                  <w:lang w:val="en-US"/>
+                </w:rPr>
+                <m:t>detd</m:t>
+              </m:r>
+            </m:den>
+          </m:f>
+          <m:sSub>
+            <m:sSubPr>
+              <m:ctrlPr>
+                <w:rPr>
+                  <w:rFonts w:ascii="Cambria Math" w:eastAsiaTheme="minorEastAsia" w:hAnsi="Cambria Math"/>
+                  <w:i/>
+                  <w:iCs/>
+                  <w:lang w:val="en-US"/>
+                </w:rPr>
+              </m:ctrlPr>
+            </m:sSubPr>
+            <m:e>
+              <m:r>
+                <m:rPr>
+                  <m:sty m:val="p"/>
+                </m:rPr>
+                <w:rPr>
+                  <w:rFonts w:ascii="Cambria Math" w:eastAsiaTheme="minorEastAsia" w:hAnsi="Cambria Math"/>
+                  <w:lang w:val="en-US"/>
+                </w:rPr>
+                <m:t>Ψ</m:t>
+              </m:r>
+              <m:ctrlPr>
+                <w:rPr>
+                  <w:rFonts w:ascii="Cambria Math" w:eastAsiaTheme="minorEastAsia" w:hAnsi="Cambria Math"/>
+                  <w:iCs/>
+                  <w:lang w:val="en-US"/>
+                </w:rPr>
+              </m:ctrlPr>
+            </m:e>
+            <m:sub>
+              <m:r>
+                <w:rPr>
+                  <w:rFonts w:ascii="Cambria Math" w:eastAsiaTheme="minorEastAsia" w:hAnsi="Cambria Math"/>
+                  <w:lang w:val="en-US"/>
+                </w:rPr>
+                <m:t>fd</m:t>
+              </m:r>
+            </m:sub>
+          </m:sSub>
+          <m:r>
+            <w:rPr>
+              <w:rFonts w:ascii="Cambria Math" w:eastAsiaTheme="minorEastAsia" w:hAnsi="Cambria Math"/>
+              <w:lang w:val="en-US"/>
+            </w:rPr>
+            <m:t>+</m:t>
+          </m:r>
+          <m:f>
+            <m:fPr>
+              <m:ctrlPr>
+                <w:rPr>
+                  <w:rFonts w:ascii="Cambria Math" w:eastAsiaTheme="minorEastAsia" w:hAnsi="Cambria Math"/>
+                  <w:i/>
+                  <w:iCs/>
+                  <w:lang w:val="en-US"/>
+                </w:rPr>
+              </m:ctrlPr>
+            </m:fPr>
+            <m:num>
+              <m:r>
+                <w:rPr>
+                  <w:rFonts w:ascii="Cambria Math" w:eastAsiaTheme="minorEastAsia" w:hAnsi="Cambria Math"/>
+                  <w:lang w:val="en-US"/>
+                </w:rPr>
+                <m:t>C</m:t>
+              </m:r>
+            </m:num>
+            <m:den>
+              <m:r>
+                <w:rPr>
+                  <w:rFonts w:ascii="Cambria Math" w:eastAsiaTheme="minorEastAsia" w:hAnsi="Cambria Math"/>
+                  <w:lang w:val="en-US"/>
+                </w:rPr>
+                <m:t>detd</m:t>
+              </m:r>
+            </m:den>
+          </m:f>
+          <m:sSub>
+            <m:sSubPr>
+              <m:ctrlPr>
+                <w:rPr>
+                  <w:rFonts w:ascii="Cambria Math" w:eastAsiaTheme="minorEastAsia" w:hAnsi="Cambria Math"/>
+                  <w:i/>
+                  <w:iCs/>
+                  <w:lang w:val="en-US"/>
+                </w:rPr>
+              </m:ctrlPr>
+            </m:sSubPr>
+            <m:e>
+              <m:r>
+                <m:rPr>
+                  <m:sty m:val="p"/>
+                </m:rPr>
+                <w:rPr>
+                  <w:rFonts w:ascii="Cambria Math" w:eastAsiaTheme="minorEastAsia" w:hAnsi="Cambria Math"/>
+                  <w:lang w:val="en-US"/>
+                </w:rPr>
+                <m:t>Ψ</m:t>
+              </m:r>
+              <m:ctrlPr>
+                <w:rPr>
+                  <w:rFonts w:ascii="Cambria Math" w:eastAsiaTheme="minorEastAsia" w:hAnsi="Cambria Math"/>
+                  <w:iCs/>
+                  <w:lang w:val="en-US"/>
+                </w:rPr>
+              </m:ctrlPr>
+            </m:e>
+            <m:sub>
+              <m:r>
+                <w:rPr>
+                  <w:rFonts w:ascii="Cambria Math" w:eastAsiaTheme="minorEastAsia" w:hAnsi="Cambria Math"/>
+                  <w:lang w:val="en-US"/>
+                </w:rPr>
+                <m:t>1d</m:t>
+              </m:r>
+            </m:sub>
+          </m:sSub>
+          <m:r>
+            <w:rPr>
+              <w:rFonts w:ascii="Cambria Math" w:eastAsiaTheme="minorEastAsia" w:hAnsi="Cambria Math"/>
+              <w:lang w:val="en-US"/>
+            </w:rPr>
+            <m:t>+</m:t>
+          </m:r>
+          <m:f>
+            <m:fPr>
+              <m:ctrlPr>
+                <w:rPr>
+                  <w:rFonts w:ascii="Cambria Math" w:eastAsiaTheme="minorEastAsia" w:hAnsi="Cambria Math"/>
+                  <w:i/>
+                  <w:iCs/>
+                  <w:lang w:val="en-US"/>
+                </w:rPr>
+              </m:ctrlPr>
+            </m:fPr>
+            <m:num>
+              <m:sSub>
+                <m:sSubPr>
+                  <m:ctrlPr>
+                    <w:rPr>
+                      <w:rFonts w:ascii="Cambria Math" w:eastAsiaTheme="minorEastAsia" w:hAnsi="Cambria Math"/>
+                      <w:i/>
+                      <w:iCs/>
+                      <w:lang w:val="en-US"/>
+                    </w:rPr>
+                  </m:ctrlPr>
+                </m:sSubPr>
+                <m:e>
+                  <m:r>
+                    <w:rPr>
+                      <w:rFonts w:ascii="Cambria Math" w:eastAsiaTheme="minorEastAsia" w:hAnsi="Cambria Math"/>
+                      <w:lang w:val="en-US"/>
+                    </w:rPr>
+                    <m:t>L</m:t>
+                  </m:r>
+                </m:e>
+                <m:sub>
+                  <m:r>
+                    <w:rPr>
+                      <w:rFonts w:ascii="Cambria Math" w:eastAsiaTheme="minorEastAsia" w:hAnsi="Cambria Math"/>
+                      <w:lang w:val="en-US"/>
+                    </w:rPr>
+                    <m:t>1d</m:t>
+                  </m:r>
+                </m:sub>
+              </m:sSub>
+              <m:sSub>
+                <m:sSubPr>
+                  <m:ctrlPr>
+                    <w:rPr>
+                      <w:rFonts w:ascii="Cambria Math" w:eastAsiaTheme="minorEastAsia" w:hAnsi="Cambria Math"/>
+                      <w:i/>
+                      <w:iCs/>
+                      <w:lang w:val="en-US"/>
+                    </w:rPr>
+                  </m:ctrlPr>
+                </m:sSubPr>
+                <m:e>
+                  <m:r>
+                    <w:rPr>
+                      <w:rFonts w:ascii="Cambria Math" w:eastAsiaTheme="minorEastAsia" w:hAnsi="Cambria Math"/>
+                      <w:lang w:val="en-US"/>
+                    </w:rPr>
+                    <m:t>L</m:t>
+                  </m:r>
+                </m:e>
+                <m:sub>
+                  <m:r>
+                    <w:rPr>
+                      <w:rFonts w:ascii="Cambria Math" w:eastAsiaTheme="minorEastAsia" w:hAnsi="Cambria Math"/>
+                      <w:lang w:val="en-US"/>
+                    </w:rPr>
+                    <m:t>ad</m:t>
+                  </m:r>
+                </m:sub>
+              </m:sSub>
+            </m:num>
+            <m:den>
+              <m:r>
+                <w:rPr>
+                  <w:rFonts w:ascii="Cambria Math" w:eastAsiaTheme="minorEastAsia" w:hAnsi="Cambria Math"/>
+                  <w:lang w:val="en-US"/>
+                </w:rPr>
+                <m:t>detd</m:t>
+              </m:r>
+            </m:den>
+          </m:f>
+          <m:sSub>
+            <m:sSubPr>
+              <m:ctrlPr>
+                <w:rPr>
+                  <w:rFonts w:ascii="Cambria Math" w:eastAsiaTheme="minorEastAsia" w:hAnsi="Cambria Math"/>
+                  <w:i/>
+                  <w:iCs/>
+                  <w:lang w:val="en-US"/>
+                </w:rPr>
+              </m:ctrlPr>
+            </m:sSubPr>
+            <m:e>
+              <m:r>
+                <w:rPr>
+                  <w:rFonts w:ascii="Cambria Math" w:eastAsiaTheme="minorEastAsia" w:hAnsi="Cambria Math"/>
+                  <w:lang w:val="en-US"/>
+                </w:rPr>
+                <m:t>i</m:t>
+              </m:r>
+            </m:e>
+            <m:sub>
+              <m:r>
+                <w:rPr>
+                  <w:rFonts w:ascii="Cambria Math" w:eastAsiaTheme="minorEastAsia" w:hAnsi="Cambria Math"/>
+                  <w:lang w:val="en-US"/>
+                </w:rPr>
+                <m:t>d</m:t>
+              </m:r>
+            </m:sub>
+          </m:sSub>
+        </m:oMath>
+      </m:oMathPara>
+    </w:p>
+    <w:p>
+      <w:pPr>
+        <w:rPr>
+          <w:rFonts w:eastAsiaTheme="minorEastAsia"/>
+          <w:i/>
+          <w:iCs/>
+          <w:lang w:val="en-US"/>
+        </w:rPr>
+      </w:pPr>
+      <m:oMathPara>
+        <m:oMath>
+          <m:sSub>
+            <m:sSubPr>
+              <m:ctrlPr>
+                <w:rPr>
+                  <w:rFonts w:ascii="Cambria Math" w:eastAsiaTheme="minorEastAsia" w:hAnsi="Cambria Math"/>
+                  <w:i/>
+                  <w:iCs/>
+                  <w:lang w:val="en-US"/>
+                </w:rPr>
+              </m:ctrlPr>
+            </m:sSubPr>
+            <m:e>
+              <m:r>
+                <w:rPr>
+                  <w:rFonts w:ascii="Cambria Math" w:eastAsiaTheme="minorEastAsia" w:hAnsi="Cambria Math"/>
+                  <w:lang w:val="en-US"/>
+                </w:rPr>
+                <m:t>i</m:t>
+              </m:r>
+            </m:e>
+            <m:sub>
+              <m:r>
+                <w:rPr>
+                  <w:rFonts w:ascii="Cambria Math" w:eastAsiaTheme="minorEastAsia" w:hAnsi="Cambria Math"/>
+                  <w:lang w:val="en-US"/>
+                </w:rPr>
+                <m:t>1d</m:t>
+              </m:r>
+            </m:sub>
+          </m:sSub>
+          <m:r>
+            <w:rPr>
+              <w:rFonts w:ascii="Cambria Math" w:eastAsiaTheme="minorEastAsia" w:hAnsi="Cambria Math"/>
+              <w:lang w:val="en-US"/>
+            </w:rPr>
+            <m:t>=</m:t>
+          </m:r>
+          <m:f>
+            <m:fPr>
+              <m:ctrlPr>
+                <w:rPr>
+                  <w:rFonts w:ascii="Cambria Math" w:eastAsiaTheme="minorEastAsia" w:hAnsi="Cambria Math"/>
+                  <w:i/>
+                  <w:iCs/>
+                  <w:lang w:val="en-US"/>
+                </w:rPr>
+              </m:ctrlPr>
+            </m:fPr>
+            <m:num>
+              <m:r>
+                <w:rPr>
+                  <w:rFonts w:ascii="Cambria Math" w:eastAsiaTheme="minorEastAsia" w:hAnsi="Cambria Math"/>
+                  <w:lang w:val="en-US"/>
+                </w:rPr>
+                <m:t>C</m:t>
+              </m:r>
+            </m:num>
+            <m:den>
+              <m:r>
+                <w:rPr>
+                  <w:rFonts w:ascii="Cambria Math" w:eastAsiaTheme="minorEastAsia" w:hAnsi="Cambria Math"/>
+                  <w:lang w:val="en-US"/>
+                </w:rPr>
+                <m:t>detd</m:t>
+              </m:r>
+            </m:den>
+          </m:f>
+          <m:sSub>
+            <m:sSubPr>
+              <m:ctrlPr>
+                <w:rPr>
+                  <w:rFonts w:ascii="Cambria Math" w:eastAsiaTheme="minorEastAsia" w:hAnsi="Cambria Math"/>
+                  <w:i/>
+                  <w:iCs/>
+                  <w:lang w:val="en-US"/>
+                </w:rPr>
+              </m:ctrlPr>
+            </m:sSubPr>
+            <m:e>
+              <m:r>
+                <m:rPr>
+                  <m:sty m:val="p"/>
+                </m:rPr>
+                <w:rPr>
+                  <w:rFonts w:ascii="Cambria Math" w:eastAsiaTheme="minorEastAsia" w:hAnsi="Cambria Math"/>
+                  <w:lang w:val="en-US"/>
+                </w:rPr>
+                <m:t>Ψ</m:t>
+              </m:r>
+              <m:ctrlPr>
+                <w:rPr>
+                  <w:rFonts w:ascii="Cambria Math" w:eastAsiaTheme="minorEastAsia" w:hAnsi="Cambria Math"/>
+                  <w:iCs/>
+                  <w:lang w:val="en-US"/>
+                </w:rPr>
+              </m:ctrlPr>
+            </m:e>
+            <m:sub>
+              <m:r>
+                <w:rPr>
+                  <w:rFonts w:ascii="Cambria Math" w:eastAsiaTheme="minorEastAsia" w:hAnsi="Cambria Math"/>
+                  <w:lang w:val="en-US"/>
+                </w:rPr>
+                <m:t>fd</m:t>
+              </m:r>
+            </m:sub>
+          </m:sSub>
+          <m:r>
+            <w:rPr>
+              <w:rFonts w:ascii="Cambria Math" w:eastAsiaTheme="minorEastAsia" w:hAnsi="Cambria Math"/>
+              <w:lang w:val="en-US"/>
+            </w:rPr>
+            <m:t>-</m:t>
+          </m:r>
+          <m:f>
+            <m:fPr>
+              <m:ctrlPr>
+                <w:rPr>
+                  <w:rFonts w:ascii="Cambria Math" w:eastAsiaTheme="minorEastAsia" w:hAnsi="Cambria Math"/>
+                  <w:i/>
+                  <w:iCs/>
+                  <w:lang w:val="en-US"/>
+                </w:rPr>
+              </m:ctrlPr>
+            </m:fPr>
+            <m:num>
+              <m:r>
+                <w:rPr>
+                  <w:rFonts w:ascii="Cambria Math" w:eastAsiaTheme="minorEastAsia" w:hAnsi="Cambria Math"/>
+                  <w:lang w:val="en-US"/>
+                </w:rPr>
+                <m:t>A</m:t>
+              </m:r>
+            </m:num>
+            <m:den>
+              <m:r>
+                <w:rPr>
+                  <w:rFonts w:ascii="Cambria Math" w:eastAsiaTheme="minorEastAsia" w:hAnsi="Cambria Math"/>
+                  <w:lang w:val="en-US"/>
+                </w:rPr>
+                <m:t>detd</m:t>
+              </m:r>
+            </m:den>
+          </m:f>
+          <m:sSub>
+            <m:sSubPr>
+              <m:ctrlPr>
+                <w:rPr>
+                  <w:rFonts w:ascii="Cambria Math" w:eastAsiaTheme="minorEastAsia" w:hAnsi="Cambria Math"/>
+                  <w:i/>
+                  <w:iCs/>
+                  <w:lang w:val="en-US"/>
+                </w:rPr>
+              </m:ctrlPr>
+            </m:sSubPr>
+            <m:e>
+              <m:r>
+                <m:rPr>
+                  <m:sty m:val="p"/>
+                </m:rPr>
+                <w:rPr>
+                  <w:rFonts w:ascii="Cambria Math" w:eastAsiaTheme="minorEastAsia" w:hAnsi="Cambria Math"/>
+                  <w:lang w:val="en-US"/>
+                </w:rPr>
+                <m:t>Ψ</m:t>
+              </m:r>
+              <m:ctrlPr>
+                <w:rPr>
+                  <w:rFonts w:ascii="Cambria Math" w:eastAsiaTheme="minorEastAsia" w:hAnsi="Cambria Math"/>
+                  <w:iCs/>
+                  <w:lang w:val="en-US"/>
+                </w:rPr>
+              </m:ctrlPr>
+            </m:e>
+            <m:sub>
+              <m:r>
+                <w:rPr>
+                  <w:rFonts w:ascii="Cambria Math" w:eastAsiaTheme="minorEastAsia" w:hAnsi="Cambria Math"/>
+                  <w:lang w:val="en-US"/>
+                </w:rPr>
+                <m:t>1d</m:t>
+              </m:r>
+            </m:sub>
+          </m:sSub>
+          <m:r>
+            <w:rPr>
+              <w:rFonts w:ascii="Cambria Math" w:eastAsiaTheme="minorEastAsia" w:hAnsi="Cambria Math"/>
+              <w:lang w:val="en-US"/>
+            </w:rPr>
+            <m:t>+</m:t>
+          </m:r>
+          <m:f>
+            <m:fPr>
+              <m:ctrlPr>
+                <w:rPr>
+                  <w:rFonts w:ascii="Cambria Math" w:eastAsiaTheme="minorEastAsia" w:hAnsi="Cambria Math"/>
+                  <w:i/>
+                  <w:iCs/>
+                  <w:lang w:val="en-US"/>
+                </w:rPr>
+              </m:ctrlPr>
+            </m:fPr>
+            <m:num>
+              <m:sSub>
+                <m:sSubPr>
+                  <m:ctrlPr>
+                    <w:rPr>
+                      <w:rFonts w:ascii="Cambria Math" w:eastAsiaTheme="minorEastAsia" w:hAnsi="Cambria Math"/>
+                      <w:i/>
+                      <w:iCs/>
+                      <w:lang w:val="en-US"/>
+                    </w:rPr>
+                  </m:ctrlPr>
+                </m:sSubPr>
+                <m:e>
+                  <m:r>
+                    <w:rPr>
+                      <w:rFonts w:ascii="Cambria Math" w:eastAsiaTheme="minorEastAsia" w:hAnsi="Cambria Math"/>
+                      <w:lang w:val="en-US"/>
+                    </w:rPr>
+                    <m:t>L</m:t>
+                  </m:r>
+                </m:e>
+                <m:sub>
+                  <m:r>
+                    <w:rPr>
+                      <w:rFonts w:ascii="Cambria Math" w:eastAsiaTheme="minorEastAsia" w:hAnsi="Cambria Math"/>
+                      <w:lang w:val="en-US"/>
+                    </w:rPr>
+                    <m:t>fd</m:t>
+                  </m:r>
+                </m:sub>
+              </m:sSub>
+              <m:sSub>
+                <m:sSubPr>
+                  <m:ctrlPr>
+                    <w:rPr>
+                      <w:rFonts w:ascii="Cambria Math" w:eastAsiaTheme="minorEastAsia" w:hAnsi="Cambria Math"/>
+                      <w:i/>
+                      <w:iCs/>
+                      <w:lang w:val="en-US"/>
+                    </w:rPr>
+                  </m:ctrlPr>
+                </m:sSubPr>
+                <m:e>
+                  <m:r>
+                    <w:rPr>
+                      <w:rFonts w:ascii="Cambria Math" w:eastAsiaTheme="minorEastAsia" w:hAnsi="Cambria Math"/>
+                      <w:lang w:val="en-US"/>
+                    </w:rPr>
+                    <m:t>L</m:t>
+                  </m:r>
+                </m:e>
+                <m:sub>
+                  <m:r>
+                    <w:rPr>
+                      <w:rFonts w:ascii="Cambria Math" w:eastAsiaTheme="minorEastAsia" w:hAnsi="Cambria Math"/>
+                      <w:lang w:val="en-US"/>
+                    </w:rPr>
+                    <m:t>ad</m:t>
+                  </m:r>
+                </m:sub>
+              </m:sSub>
+            </m:num>
+            <m:den>
+              <m:r>
+                <w:rPr>
+                  <w:rFonts w:ascii="Cambria Math" w:eastAsiaTheme="minorEastAsia" w:hAnsi="Cambria Math"/>
+                  <w:lang w:val="en-US"/>
+                </w:rPr>
+                <m:t>detd</m:t>
+              </m:r>
+            </m:den>
+          </m:f>
+          <m:sSub>
+            <m:sSubPr>
+              <m:ctrlPr>
+                <w:rPr>
+                  <w:rFonts w:ascii="Cambria Math" w:eastAsiaTheme="minorEastAsia" w:hAnsi="Cambria Math"/>
+                  <w:i/>
+                  <w:iCs/>
+                  <w:lang w:val="en-US"/>
+                </w:rPr>
+              </m:ctrlPr>
+            </m:sSubPr>
+            <m:e>
+              <m:r>
+                <w:rPr>
+                  <w:rFonts w:ascii="Cambria Math" w:eastAsiaTheme="minorEastAsia" w:hAnsi="Cambria Math"/>
+                  <w:lang w:val="en-US"/>
+                </w:rPr>
+                <m:t>i</m:t>
+              </m:r>
+            </m:e>
+            <m:sub>
+              <m:r>
+                <w:rPr>
+                  <w:rFonts w:ascii="Cambria Math" w:eastAsiaTheme="minorEastAsia" w:hAnsi="Cambria Math"/>
+                  <w:lang w:val="en-US"/>
+                </w:rPr>
+                <m:t>d</m:t>
+              </m:r>
+            </m:sub>
+          </m:sSub>
+        </m:oMath>
+      </m:oMathPara>
+    </w:p>
+    <w:p>
+      <w:pPr>
+        <w:rPr>
+          <w:rFonts w:eastAsiaTheme="minorEastAsia"/>
+          <w:iCs/>
+        </w:rPr>
+      </w:pPr>
+      <m:oMathPara>
+        <m:oMath>
+          <m:sSub>
+            <m:sSubPr>
+              <m:ctrlPr>
+                <w:rPr>
+                  <w:rFonts w:ascii="Cambria Math" w:eastAsiaTheme="minorEastAsia" w:hAnsi="Cambria Math"/>
+                  <w:i/>
+                  <w:iCs/>
+                </w:rPr>
+              </m:ctrlPr>
+            </m:sSubPr>
+            <m:e>
+              <m:r>
+                <w:rPr>
+                  <w:rFonts w:ascii="Cambria Math" w:eastAsiaTheme="minorEastAsia" w:hAnsi="Cambria Math"/>
+                </w:rPr>
+                <m:t>i</m:t>
+              </m:r>
+            </m:e>
+            <m:sub>
+              <m:r>
+                <w:rPr>
+                  <w:rFonts w:ascii="Cambria Math" w:eastAsiaTheme="minorEastAsia" w:hAnsi="Cambria Math"/>
+                </w:rPr>
+                <m:t>1q</m:t>
+              </m:r>
+            </m:sub>
+          </m:sSub>
+          <m:r>
+            <w:rPr>
+              <w:rFonts w:ascii="Cambria Math" w:eastAsiaTheme="minorEastAsia" w:hAnsi="Cambria Math"/>
+            </w:rPr>
+            <m:t>=-</m:t>
+          </m:r>
+          <m:f>
+            <m:fPr>
+              <m:ctrlPr>
+                <w:rPr>
+                  <w:rFonts w:ascii="Cambria Math" w:eastAsiaTheme="minorEastAsia" w:hAnsi="Cambria Math"/>
+                  <w:i/>
+                  <w:iCs/>
+                </w:rPr>
+              </m:ctrlPr>
+            </m:fPr>
+            <m:num>
+              <m:r>
+                <w:rPr>
+                  <w:rFonts w:ascii="Cambria Math" w:eastAsiaTheme="minorEastAsia" w:hAnsi="Cambria Math"/>
+                </w:rPr>
+                <m:t>F</m:t>
+              </m:r>
+            </m:num>
+            <m:den>
+              <m:r>
+                <w:rPr>
+                  <w:rFonts w:ascii="Cambria Math" w:eastAsiaTheme="minorEastAsia" w:hAnsi="Cambria Math"/>
+                </w:rPr>
+                <m:t>detq</m:t>
+              </m:r>
+            </m:den>
+          </m:f>
+          <m:sSub>
+            <m:sSubPr>
+              <m:ctrlPr>
+                <w:rPr>
+                  <w:rFonts w:ascii="Cambria Math" w:eastAsiaTheme="minorEastAsia" w:hAnsi="Cambria Math"/>
+                  <w:i/>
+                  <w:iCs/>
+                </w:rPr>
+              </m:ctrlPr>
+            </m:sSubPr>
+            <m:e>
+              <m:r>
+                <m:rPr>
+                  <m:sty m:val="p"/>
+                </m:rPr>
+                <w:rPr>
+                  <w:rFonts w:ascii="Cambria Math" w:eastAsiaTheme="minorEastAsia" w:hAnsi="Cambria Math"/>
+                </w:rPr>
+                <m:t>Ψ</m:t>
+              </m:r>
+              <m:ctrlPr>
+                <w:rPr>
+                  <w:rFonts w:ascii="Cambria Math" w:eastAsiaTheme="minorEastAsia" w:hAnsi="Cambria Math"/>
+                  <w:iCs/>
+                </w:rPr>
+              </m:ctrlPr>
+            </m:e>
+            <m:sub>
+              <m:r>
+                <w:rPr>
+                  <w:rFonts w:ascii="Cambria Math" w:eastAsiaTheme="minorEastAsia" w:hAnsi="Cambria Math"/>
+                </w:rPr>
+                <m:t>1q</m:t>
+              </m:r>
+            </m:sub>
+          </m:sSub>
+          <m:r>
+            <w:rPr>
+              <w:rFonts w:ascii="Cambria Math" w:eastAsiaTheme="minorEastAsia" w:hAnsi="Cambria Math"/>
+            </w:rPr>
+            <m:t>+</m:t>
+          </m:r>
+          <m:f>
+            <m:fPr>
+              <m:ctrlPr>
+                <w:rPr>
+                  <w:rFonts w:ascii="Cambria Math" w:eastAsiaTheme="minorEastAsia" w:hAnsi="Cambria Math"/>
+                  <w:i/>
+                  <w:iCs/>
+                </w:rPr>
+              </m:ctrlPr>
+            </m:fPr>
+            <m:num>
+              <m:sSub>
+                <m:sSubPr>
+                  <m:ctrlPr>
+                    <w:rPr>
+                      <w:rFonts w:ascii="Cambria Math" w:eastAsiaTheme="minorEastAsia" w:hAnsi="Cambria Math"/>
+                      <w:i/>
+                      <w:iCs/>
+                    </w:rPr>
+                  </m:ctrlPr>
+                </m:sSubPr>
+                <m:e>
+                  <m:r>
+                    <w:rPr>
+                      <w:rFonts w:ascii="Cambria Math" w:eastAsiaTheme="minorEastAsia" w:hAnsi="Cambria Math"/>
+                    </w:rPr>
+                    <m:t>L</m:t>
+                  </m:r>
+                </m:e>
+                <m:sub>
+                  <m:r>
+                    <w:rPr>
+                      <w:rFonts w:ascii="Cambria Math" w:eastAsiaTheme="minorEastAsia" w:hAnsi="Cambria Math"/>
+                    </w:rPr>
+                    <m:t>aq</m:t>
+                  </m:r>
+                </m:sub>
+              </m:sSub>
+            </m:num>
+            <m:den>
+              <m:r>
+                <w:rPr>
+                  <w:rFonts w:ascii="Cambria Math" w:eastAsiaTheme="minorEastAsia" w:hAnsi="Cambria Math"/>
+                </w:rPr>
+                <m:t>detq</m:t>
+              </m:r>
+            </m:den>
+          </m:f>
+          <m:sSub>
+            <m:sSubPr>
+              <m:ctrlPr>
+                <w:rPr>
+                  <w:rFonts w:ascii="Cambria Math" w:eastAsiaTheme="minorEastAsia" w:hAnsi="Cambria Math"/>
+                  <w:i/>
+                  <w:iCs/>
+                </w:rPr>
+              </m:ctrlPr>
+            </m:sSubPr>
+            <m:e>
+              <m:r>
+                <m:rPr>
+                  <m:sty m:val="p"/>
+                </m:rPr>
+                <w:rPr>
+                  <w:rFonts w:ascii="Cambria Math" w:eastAsiaTheme="minorEastAsia" w:hAnsi="Cambria Math"/>
+                </w:rPr>
+                <m:t>Ψ</m:t>
+              </m:r>
+              <m:ctrlPr>
+                <w:rPr>
+                  <w:rFonts w:ascii="Cambria Math" w:eastAsiaTheme="minorEastAsia" w:hAnsi="Cambria Math"/>
+                  <w:iCs/>
+                </w:rPr>
+              </m:ctrlPr>
+            </m:e>
+            <m:sub>
+              <m:r>
+                <w:rPr>
+                  <w:rFonts w:ascii="Cambria Math" w:eastAsiaTheme="minorEastAsia" w:hAnsi="Cambria Math"/>
+                </w:rPr>
+                <m:t>2q</m:t>
+              </m:r>
+            </m:sub>
+          </m:sSub>
+          <m:r>
+            <w:rPr>
+              <w:rFonts w:ascii="Cambria Math" w:eastAsiaTheme="minorEastAsia" w:hAnsi="Cambria Math"/>
+            </w:rPr>
+            <m:t>+</m:t>
+          </m:r>
+          <m:f>
+            <m:fPr>
+              <m:ctrlPr>
+                <w:rPr>
+                  <w:rFonts w:ascii="Cambria Math" w:eastAsiaTheme="minorEastAsia" w:hAnsi="Cambria Math"/>
+                  <w:i/>
+                  <w:iCs/>
+                </w:rPr>
+              </m:ctrlPr>
+            </m:fPr>
+            <m:num>
+              <m:sSub>
+                <m:sSubPr>
+                  <m:ctrlPr>
+                    <w:rPr>
+                      <w:rFonts w:ascii="Cambria Math" w:eastAsiaTheme="minorEastAsia" w:hAnsi="Cambria Math"/>
+                      <w:i/>
+                      <w:iCs/>
+                    </w:rPr>
+                  </m:ctrlPr>
+                </m:sSubPr>
+                <m:e>
+                  <m:r>
+                    <w:rPr>
+                      <w:rFonts w:ascii="Cambria Math" w:eastAsiaTheme="minorEastAsia" w:hAnsi="Cambria Math"/>
+                    </w:rPr>
+                    <m:t>L</m:t>
+                  </m:r>
+                </m:e>
+                <m:sub>
+                  <m:r>
+                    <w:rPr>
+                      <w:rFonts w:ascii="Cambria Math" w:eastAsiaTheme="minorEastAsia" w:hAnsi="Cambria Math"/>
+                    </w:rPr>
+                    <m:t>aq</m:t>
+                  </m:r>
+                </m:sub>
+              </m:sSub>
+              <m:sSub>
+                <m:sSubPr>
+                  <m:ctrlPr>
+                    <w:rPr>
+                      <w:rFonts w:ascii="Cambria Math" w:eastAsiaTheme="minorEastAsia" w:hAnsi="Cambria Math"/>
+                      <w:i/>
+                      <w:iCs/>
+                    </w:rPr>
+                  </m:ctrlPr>
+                </m:sSubPr>
+                <m:e>
+                  <m:r>
+                    <w:rPr>
+                      <w:rFonts w:ascii="Cambria Math" w:eastAsiaTheme="minorEastAsia" w:hAnsi="Cambria Math"/>
+                    </w:rPr>
+                    <m:t>L</m:t>
+                  </m:r>
+                </m:e>
+                <m:sub>
+                  <m:r>
+                    <w:rPr>
+                      <w:rFonts w:ascii="Cambria Math" w:eastAsiaTheme="minorEastAsia" w:hAnsi="Cambria Math"/>
+                    </w:rPr>
+                    <m:t>2q</m:t>
+                  </m:r>
+                </m:sub>
+              </m:sSub>
+            </m:num>
+            <m:den>
+              <m:r>
+                <w:rPr>
+                  <w:rFonts w:ascii="Cambria Math" w:eastAsiaTheme="minorEastAsia" w:hAnsi="Cambria Math"/>
+                </w:rPr>
+                <m:t>detq</m:t>
+              </m:r>
+            </m:den>
+          </m:f>
+          <m:sSub>
+            <m:sSubPr>
+              <m:ctrlPr>
+                <w:rPr>
+                  <w:rFonts w:ascii="Cambria Math" w:eastAsiaTheme="minorEastAsia" w:hAnsi="Cambria Math"/>
+                  <w:i/>
+                  <w:iCs/>
+                </w:rPr>
+              </m:ctrlPr>
+            </m:sSubPr>
+            <m:e>
+              <m:r>
+                <w:rPr>
+                  <w:rFonts w:ascii="Cambria Math" w:eastAsiaTheme="minorEastAsia" w:hAnsi="Cambria Math"/>
+                </w:rPr>
+                <m:t>i</m:t>
+              </m:r>
+            </m:e>
+            <m:sub>
+              <m:r>
+                <w:rPr>
+                  <w:rFonts w:ascii="Cambria Math" w:eastAsiaTheme="minorEastAsia" w:hAnsi="Cambria Math"/>
+                </w:rPr>
+                <m:t>q</m:t>
+              </m:r>
+            </m:sub>
+          </m:sSub>
+        </m:oMath>
+      </m:oMathPara>
+    </w:p>
+    <w:p>
+      <w:pPr>
+        <w:rPr>
+          <w:rFonts w:eastAsiaTheme="minorEastAsia"/>
+          <w:iCs/>
+        </w:rPr>
+      </w:pPr>
+      <m:oMathPara>
+        <m:oMath>
+          <m:sSub>
+            <m:sSubPr>
+              <m:ctrlPr>
+                <w:rPr>
+                  <w:rFonts w:ascii="Cambria Math" w:eastAsiaTheme="minorEastAsia" w:hAnsi="Cambria Math"/>
+                  <w:i/>
+                  <w:iCs/>
+                </w:rPr>
+              </m:ctrlPr>
+            </m:sSubPr>
+            <m:e>
+              <m:r>
+                <w:rPr>
+                  <w:rFonts w:ascii="Cambria Math" w:eastAsiaTheme="minorEastAsia" w:hAnsi="Cambria Math"/>
+                </w:rPr>
+                <m:t>i</m:t>
+              </m:r>
+            </m:e>
+            <m:sub>
+              <m:r>
+                <w:rPr>
+                  <w:rFonts w:ascii="Cambria Math" w:eastAsiaTheme="minorEastAsia" w:hAnsi="Cambria Math"/>
+                </w:rPr>
+                <m:t>2q</m:t>
+              </m:r>
+            </m:sub>
+          </m:sSub>
+          <m:r>
+            <w:rPr>
+              <w:rFonts w:ascii="Cambria Math" w:eastAsiaTheme="minorEastAsia" w:hAnsi="Cambria Math"/>
+            </w:rPr>
+            <m:t>=</m:t>
+          </m:r>
+          <m:f>
+            <m:fPr>
+              <m:ctrlPr>
+                <w:rPr>
+                  <w:rFonts w:ascii="Cambria Math" w:eastAsiaTheme="minorEastAsia" w:hAnsi="Cambria Math"/>
+                  <w:i/>
+                  <w:iCs/>
+                </w:rPr>
+              </m:ctrlPr>
+            </m:fPr>
+            <m:num>
+              <m:sSub>
+                <m:sSubPr>
+                  <m:ctrlPr>
+                    <w:rPr>
+                      <w:rFonts w:ascii="Cambria Math" w:eastAsiaTheme="minorEastAsia" w:hAnsi="Cambria Math"/>
+                      <w:i/>
+                      <w:iCs/>
+                    </w:rPr>
+                  </m:ctrlPr>
+                </m:sSubPr>
+                <m:e>
+                  <m:r>
+                    <w:rPr>
+                      <w:rFonts w:ascii="Cambria Math" w:eastAsiaTheme="minorEastAsia" w:hAnsi="Cambria Math"/>
+                    </w:rPr>
+                    <m:t>L</m:t>
+                  </m:r>
+                </m:e>
+                <m:sub>
+                  <m:r>
+                    <w:rPr>
+                      <w:rFonts w:ascii="Cambria Math" w:eastAsiaTheme="minorEastAsia" w:hAnsi="Cambria Math"/>
+                    </w:rPr>
+                    <m:t>aq</m:t>
+                  </m:r>
+                </m:sub>
+              </m:sSub>
+            </m:num>
+            <m:den>
+              <m:r>
+                <w:rPr>
+                  <w:rFonts w:ascii="Cambria Math" w:eastAsiaTheme="minorEastAsia" w:hAnsi="Cambria Math"/>
+                </w:rPr>
+                <m:t>detq</m:t>
+              </m:r>
+            </m:den>
+          </m:f>
+          <m:sSub>
+            <m:sSubPr>
+              <m:ctrlPr>
+                <w:rPr>
+                  <w:rFonts w:ascii="Cambria Math" w:eastAsiaTheme="minorEastAsia" w:hAnsi="Cambria Math"/>
+                  <w:i/>
+                  <w:iCs/>
+                </w:rPr>
+              </m:ctrlPr>
+            </m:sSubPr>
+            <m:e>
+              <m:r>
+                <m:rPr>
+                  <m:sty m:val="p"/>
+                </m:rPr>
+                <w:rPr>
+                  <w:rFonts w:ascii="Cambria Math" w:eastAsiaTheme="minorEastAsia" w:hAnsi="Cambria Math"/>
+                </w:rPr>
+                <m:t>Ψ</m:t>
+              </m:r>
+              <m:ctrlPr>
+                <w:rPr>
+                  <w:rFonts w:ascii="Cambria Math" w:eastAsiaTheme="minorEastAsia" w:hAnsi="Cambria Math"/>
+                  <w:iCs/>
+                </w:rPr>
+              </m:ctrlPr>
+            </m:e>
+            <m:sub>
+              <m:r>
+                <w:rPr>
+                  <w:rFonts w:ascii="Cambria Math" w:eastAsiaTheme="minorEastAsia" w:hAnsi="Cambria Math"/>
+                </w:rPr>
+                <m:t>1q</m:t>
+              </m:r>
+            </m:sub>
+          </m:sSub>
+          <m:r>
+            <w:rPr>
+              <w:rFonts w:ascii="Cambria Math" w:eastAsiaTheme="minorEastAsia" w:hAnsi="Cambria Math"/>
+            </w:rPr>
+            <m:t>-</m:t>
+          </m:r>
+          <m:f>
+            <m:fPr>
+              <m:ctrlPr>
+                <w:rPr>
+                  <w:rFonts w:ascii="Cambria Math" w:eastAsiaTheme="minorEastAsia" w:hAnsi="Cambria Math"/>
+                  <w:i/>
+                  <w:iCs/>
+                </w:rPr>
+              </m:ctrlPr>
+            </m:fPr>
+            <m:num>
+              <m:r>
+                <w:rPr>
+                  <w:rFonts w:ascii="Cambria Math" w:eastAsiaTheme="minorEastAsia" w:hAnsi="Cambria Math"/>
+                </w:rPr>
+                <m:t>D</m:t>
+              </m:r>
+            </m:num>
+            <m:den>
+              <m:r>
+                <w:rPr>
+                  <w:rFonts w:ascii="Cambria Math" w:eastAsiaTheme="minorEastAsia" w:hAnsi="Cambria Math"/>
+                </w:rPr>
+                <m:t>detq</m:t>
+              </m:r>
+            </m:den>
+          </m:f>
+          <m:sSub>
+            <m:sSubPr>
+              <m:ctrlPr>
+                <w:rPr>
+                  <w:rFonts w:ascii="Cambria Math" w:eastAsiaTheme="minorEastAsia" w:hAnsi="Cambria Math"/>
+                  <w:i/>
+                  <w:iCs/>
+                </w:rPr>
+              </m:ctrlPr>
+            </m:sSubPr>
+            <m:e>
+              <m:r>
+                <m:rPr>
+                  <m:sty m:val="p"/>
+                </m:rPr>
+                <w:rPr>
+                  <w:rFonts w:ascii="Cambria Math" w:eastAsiaTheme="minorEastAsia" w:hAnsi="Cambria Math"/>
+                </w:rPr>
+                <m:t>Ψ</m:t>
+              </m:r>
+              <m:ctrlPr>
+                <w:rPr>
+                  <w:rFonts w:ascii="Cambria Math" w:eastAsiaTheme="minorEastAsia" w:hAnsi="Cambria Math"/>
+                  <w:iCs/>
+                </w:rPr>
+              </m:ctrlPr>
+            </m:e>
+            <m:sub>
+              <m:r>
+                <w:rPr>
+                  <w:rFonts w:ascii="Cambria Math" w:eastAsiaTheme="minorEastAsia" w:hAnsi="Cambria Math"/>
+                </w:rPr>
+                <m:t>2q</m:t>
+              </m:r>
+            </m:sub>
+          </m:sSub>
+          <m:r>
+            <w:rPr>
+              <w:rFonts w:ascii="Cambria Math" w:eastAsiaTheme="minorEastAsia" w:hAnsi="Cambria Math"/>
+            </w:rPr>
+            <m:t>+</m:t>
+          </m:r>
+          <m:f>
+            <m:fPr>
+              <m:ctrlPr>
+                <w:rPr>
+                  <w:rFonts w:ascii="Cambria Math" w:eastAsiaTheme="minorEastAsia" w:hAnsi="Cambria Math"/>
+                  <w:i/>
+                  <w:iCs/>
+                </w:rPr>
+              </m:ctrlPr>
+            </m:fPr>
+            <m:num>
+              <m:sSub>
+                <m:sSubPr>
+                  <m:ctrlPr>
+                    <w:rPr>
+                      <w:rFonts w:ascii="Cambria Math" w:eastAsiaTheme="minorEastAsia" w:hAnsi="Cambria Math"/>
+                      <w:i/>
+                      <w:iCs/>
+                    </w:rPr>
+                  </m:ctrlPr>
+                </m:sSubPr>
+                <m:e>
+                  <m:r>
+                    <w:rPr>
+                      <w:rFonts w:ascii="Cambria Math" w:eastAsiaTheme="minorEastAsia" w:hAnsi="Cambria Math"/>
+                    </w:rPr>
+                    <m:t>L</m:t>
+                  </m:r>
+                </m:e>
+                <m:sub>
+                  <m:r>
+                    <w:rPr>
+                      <w:rFonts w:ascii="Cambria Math" w:eastAsiaTheme="minorEastAsia" w:hAnsi="Cambria Math"/>
+                    </w:rPr>
+                    <m:t>aq</m:t>
+                  </m:r>
+                </m:sub>
+              </m:sSub>
+              <m:sSub>
+                <m:sSubPr>
+                  <m:ctrlPr>
+                    <w:rPr>
+                      <w:rFonts w:ascii="Cambria Math" w:eastAsiaTheme="minorEastAsia" w:hAnsi="Cambria Math"/>
+                      <w:i/>
+                      <w:iCs/>
+                    </w:rPr>
+                  </m:ctrlPr>
+                </m:sSubPr>
+                <m:e>
+                  <m:r>
+                    <w:rPr>
+                      <w:rFonts w:ascii="Cambria Math" w:eastAsiaTheme="minorEastAsia" w:hAnsi="Cambria Math"/>
+                    </w:rPr>
+                    <m:t>L</m:t>
+                  </m:r>
+                </m:e>
+                <m:sub>
+                  <m:r>
+                    <w:rPr>
+                      <w:rFonts w:ascii="Cambria Math" w:eastAsiaTheme="minorEastAsia" w:hAnsi="Cambria Math"/>
+                    </w:rPr>
+                    <m:t>1q</m:t>
+                  </m:r>
+                </m:sub>
+              </m:sSub>
+            </m:num>
+            <m:den>
+              <m:r>
+                <w:rPr>
+                  <w:rFonts w:ascii="Cambria Math" w:eastAsiaTheme="minorEastAsia" w:hAnsi="Cambria Math"/>
+                </w:rPr>
+                <m:t>detq</m:t>
+              </m:r>
+            </m:den>
+          </m:f>
+          <m:sSub>
+            <m:sSubPr>
+              <m:ctrlPr>
+                <w:rPr>
+                  <w:rFonts w:ascii="Cambria Math" w:eastAsiaTheme="minorEastAsia" w:hAnsi="Cambria Math"/>
+                  <w:i/>
+                  <w:iCs/>
+                </w:rPr>
+              </m:ctrlPr>
+            </m:sSubPr>
+            <m:e>
+              <m:r>
+                <w:rPr>
+                  <w:rFonts w:ascii="Cambria Math" w:eastAsiaTheme="minorEastAsia" w:hAnsi="Cambria Math"/>
+                </w:rPr>
+                <m:t>i</m:t>
+              </m:r>
+            </m:e>
+            <m:sub>
+              <m:r>
+                <w:rPr>
+                  <w:rFonts w:ascii="Cambria Math" w:eastAsiaTheme="minorEastAsia" w:hAnsi="Cambria Math"/>
+                </w:rPr>
+                <m:t>q</m:t>
+              </m:r>
+            </m:sub>
+          </m:sSub>
+        </m:oMath>
+      </m:oMathPara>
+    </w:p>
+    <w:p>
+      <w:pPr>
+        <w:rPr>
+          <w:rFonts w:eastAsiaTheme="minorEastAsia"/>
+          <w:b/>
+          <w:bCs/>
+          <w:i/>
+          <w:lang w:val="en-US"/>
+        </w:rPr>
+      </w:pPr>
+    </w:p>
+    <w:p>
+      <w:pPr>
+        <w:rPr>
+          <w:rFonts w:eastAsiaTheme="minorEastAsia"/>
+          <w:i/>
+          <w:iCs/>
+          <w:lang w:val="en-US"/>
+        </w:rPr>
+      </w:pPr>
+    </w:p>
+    <w:p>
+      <w:pPr>
+        <w:rPr>
+          <w:rFonts w:eastAsiaTheme="minorEastAsia"/>
+          <w:i/>
+          <w:lang w:val="en-US"/>
+        </w:rPr>
+      </w:pPr>
+      <m:oMathPara>
+        <m:oMath>
+          <m:sSub>
+            <m:sSubPr>
+              <m:ctrlPr>
+                <w:rPr>
+                  <w:rFonts w:ascii="Cambria Math" w:eastAsiaTheme="minorEastAsia" w:hAnsi="Cambria Math"/>
+                  <w:i/>
+                  <w:lang w:val="en-US"/>
+                </w:rPr>
+              </m:ctrlPr>
+            </m:sSubPr>
+            <m:e>
+              <m:r>
+                <w:rPr>
+                  <w:rFonts w:ascii="Cambria Math" w:eastAsiaTheme="minorEastAsia" w:hAnsi="Cambria Math"/>
+                  <w:lang w:val="en-US"/>
+                </w:rPr>
+                <m:t>Ψ</m:t>
+              </m:r>
+            </m:e>
+            <m:sub>
+              <m:r>
+                <w:rPr>
+                  <w:rFonts w:ascii="Cambria Math" w:eastAsiaTheme="minorEastAsia" w:hAnsi="Cambria Math"/>
+                  <w:lang w:val="en-US"/>
+                </w:rPr>
+                <m:t>d</m:t>
+              </m:r>
+            </m:sub>
+          </m:sSub>
+          <m:r>
+            <w:rPr>
+              <w:rFonts w:ascii="Cambria Math" w:eastAsiaTheme="minorEastAsia" w:hAnsi="Cambria Math"/>
+              <w:lang w:val="en-US"/>
+            </w:rPr>
+            <m:t>=</m:t>
+          </m:r>
+          <m:sSub>
+            <m:sSubPr>
+              <m:ctrlPr>
+                <w:rPr>
+                  <w:rFonts w:ascii="Cambria Math" w:eastAsiaTheme="minorEastAsia" w:hAnsi="Cambria Math"/>
+                  <w:i/>
+                  <w:lang w:val="en-US"/>
+                </w:rPr>
+              </m:ctrlPr>
+            </m:sSubPr>
+            <m:e>
+              <m:r>
+                <w:rPr>
+                  <w:rFonts w:ascii="Cambria Math" w:eastAsiaTheme="minorEastAsia" w:hAnsi="Cambria Math"/>
+                  <w:lang w:val="en-US"/>
+                </w:rPr>
+                <m:t>(L</m:t>
+              </m:r>
+            </m:e>
+            <m:sub>
+              <m:r>
+                <w:rPr>
+                  <w:rFonts w:ascii="Cambria Math" w:eastAsiaTheme="minorEastAsia" w:hAnsi="Cambria Math"/>
+                  <w:lang w:val="en-US"/>
+                </w:rPr>
+                <m:t>ad</m:t>
+              </m:r>
+            </m:sub>
+          </m:sSub>
+          <m:r>
+            <w:rPr>
+              <w:rFonts w:ascii="Cambria Math" w:eastAsiaTheme="minorEastAsia" w:hAnsi="Cambria Math"/>
+              <w:lang w:val="en-US"/>
+            </w:rPr>
+            <m:t>+</m:t>
+          </m:r>
+          <m:sSub>
+            <m:sSubPr>
+              <m:ctrlPr>
+                <w:rPr>
+                  <w:rFonts w:ascii="Cambria Math" w:eastAsiaTheme="minorEastAsia" w:hAnsi="Cambria Math"/>
+                  <w:i/>
+                  <w:lang w:val="en-US"/>
+                </w:rPr>
+              </m:ctrlPr>
+            </m:sSubPr>
+            <m:e>
+              <m:sSub>
+                <m:sSubPr>
+                  <m:ctrlPr>
+                    <w:rPr>
+                      <w:rFonts w:ascii="Cambria Math" w:eastAsiaTheme="minorEastAsia" w:hAnsi="Cambria Math"/>
+                      <w:i/>
+                      <w:lang w:val="en-US"/>
+                    </w:rPr>
+                  </m:ctrlPr>
+                </m:sSubPr>
+                <m:e>
+                  <m:r>
+                    <w:rPr>
+                      <w:rFonts w:ascii="Cambria Math" w:eastAsiaTheme="minorEastAsia" w:hAnsi="Cambria Math"/>
+                      <w:lang w:val="en-US"/>
+                    </w:rPr>
+                    <m:t>L</m:t>
+                  </m:r>
+                </m:e>
+                <m:sub>
+                  <m:r>
+                    <w:rPr>
+                      <w:rFonts w:ascii="Cambria Math" w:eastAsiaTheme="minorEastAsia" w:hAnsi="Cambria Math"/>
+                      <w:lang w:val="en-US"/>
+                    </w:rPr>
+                    <m:t>l</m:t>
+                  </m:r>
+                </m:sub>
+              </m:sSub>
+              <m:r>
+                <w:rPr>
+                  <w:rFonts w:ascii="Cambria Math" w:eastAsiaTheme="minorEastAsia" w:hAnsi="Cambria Math"/>
+                  <w:lang w:val="en-US"/>
+                </w:rPr>
+                <m:t>)i</m:t>
+              </m:r>
+            </m:e>
+            <m:sub>
+              <m:r>
+                <w:rPr>
+                  <w:rFonts w:ascii="Cambria Math" w:eastAsiaTheme="minorEastAsia" w:hAnsi="Cambria Math"/>
+                  <w:lang w:val="en-US"/>
+                </w:rPr>
+                <m:t>d</m:t>
+              </m:r>
+            </m:sub>
+          </m:sSub>
+          <m:r>
+            <w:rPr>
+              <w:rFonts w:ascii="Cambria Math" w:eastAsiaTheme="minorEastAsia" w:hAnsi="Cambria Math"/>
+              <w:lang w:val="en-US"/>
+            </w:rPr>
+            <m:t>+</m:t>
+          </m:r>
+          <m:sSub>
+            <m:sSubPr>
+              <m:ctrlPr>
+                <w:rPr>
+                  <w:rFonts w:ascii="Cambria Math" w:eastAsiaTheme="minorEastAsia" w:hAnsi="Cambria Math"/>
+                  <w:i/>
+                  <w:lang w:val="en-US"/>
+                </w:rPr>
+              </m:ctrlPr>
+            </m:sSubPr>
+            <m:e>
+              <m:sSub>
+                <m:sSubPr>
+                  <m:ctrlPr>
+                    <w:rPr>
+                      <w:rFonts w:ascii="Cambria Math" w:eastAsiaTheme="minorEastAsia" w:hAnsi="Cambria Math"/>
+                      <w:i/>
+                      <w:lang w:val="en-US"/>
+                    </w:rPr>
+                  </m:ctrlPr>
+                </m:sSubPr>
+                <m:e>
+                  <m:r>
+                    <w:rPr>
+                      <w:rFonts w:ascii="Cambria Math" w:eastAsiaTheme="minorEastAsia" w:hAnsi="Cambria Math"/>
+                      <w:lang w:val="en-US"/>
+                    </w:rPr>
+                    <m:t>L</m:t>
+                  </m:r>
+                </m:e>
+                <m:sub>
+                  <m:r>
+                    <w:rPr>
+                      <w:rFonts w:ascii="Cambria Math" w:eastAsiaTheme="minorEastAsia" w:hAnsi="Cambria Math"/>
+                      <w:lang w:val="en-US"/>
+                    </w:rPr>
+                    <m:t>ad</m:t>
+                  </m:r>
+                </m:sub>
+              </m:sSub>
+              <m:d>
+                <m:dPr>
+                  <m:ctrlPr>
+                    <w:rPr>
+                      <w:rFonts w:ascii="Cambria Math" w:eastAsiaTheme="minorEastAsia" w:hAnsi="Cambria Math"/>
+                      <w:i/>
+                      <w:lang w:val="en-US"/>
+                    </w:rPr>
+                  </m:ctrlPr>
+                </m:dPr>
+                <m:e>
+                  <m:r>
+                    <w:rPr>
+                      <w:rFonts w:ascii="Cambria Math" w:eastAsiaTheme="minorEastAsia" w:hAnsi="Cambria Math"/>
+                      <w:lang w:val="en-US"/>
+                    </w:rPr>
+                    <m:t>-</m:t>
+                  </m:r>
+                  <m:f>
+                    <m:fPr>
+                      <m:ctrlPr>
+                        <w:rPr>
+                          <w:rFonts w:ascii="Cambria Math" w:eastAsiaTheme="minorEastAsia" w:hAnsi="Cambria Math"/>
+                          <w:i/>
+                          <w:iCs/>
+                          <w:lang w:val="en-US"/>
+                        </w:rPr>
+                      </m:ctrlPr>
+                    </m:fPr>
+                    <m:num>
+                      <m:r>
+                        <w:rPr>
+                          <w:rFonts w:ascii="Cambria Math" w:eastAsiaTheme="minorEastAsia" w:hAnsi="Cambria Math"/>
+                          <w:lang w:val="en-US"/>
+                        </w:rPr>
+                        <m:t>B</m:t>
+                      </m:r>
+                    </m:num>
+                    <m:den>
+                      <m:r>
+                        <w:rPr>
+                          <w:rFonts w:ascii="Cambria Math" w:eastAsiaTheme="minorEastAsia" w:hAnsi="Cambria Math"/>
+                          <w:lang w:val="en-US"/>
+                        </w:rPr>
+                        <m:t>detd</m:t>
+                      </m:r>
+                    </m:den>
+                  </m:f>
+                  <m:sSub>
+                    <m:sSubPr>
+                      <m:ctrlPr>
+                        <w:rPr>
+                          <w:rFonts w:ascii="Cambria Math" w:eastAsiaTheme="minorEastAsia" w:hAnsi="Cambria Math"/>
+                          <w:i/>
+                          <w:iCs/>
+                          <w:lang w:val="en-US"/>
+                        </w:rPr>
+                      </m:ctrlPr>
+                    </m:sSubPr>
+                    <m:e>
+                      <m:r>
+                        <m:rPr>
+                          <m:sty m:val="p"/>
+                        </m:rPr>
+                        <w:rPr>
+                          <w:rFonts w:ascii="Cambria Math" w:eastAsiaTheme="minorEastAsia" w:hAnsi="Cambria Math"/>
+                          <w:lang w:val="en-US"/>
+                        </w:rPr>
+                        <m:t>Ψ</m:t>
+                      </m:r>
+                      <m:ctrlPr>
+                        <w:rPr>
+                          <w:rFonts w:ascii="Cambria Math" w:eastAsiaTheme="minorEastAsia" w:hAnsi="Cambria Math"/>
+                          <w:iCs/>
+                          <w:lang w:val="en-US"/>
+                        </w:rPr>
+                      </m:ctrlPr>
+                    </m:e>
+                    <m:sub>
+                      <m:r>
+                        <w:rPr>
+                          <w:rFonts w:ascii="Cambria Math" w:eastAsiaTheme="minorEastAsia" w:hAnsi="Cambria Math"/>
+                          <w:lang w:val="en-US"/>
+                        </w:rPr>
+                        <m:t>fd</m:t>
+                      </m:r>
+                    </m:sub>
+                  </m:sSub>
+                  <m:r>
+                    <w:rPr>
+                      <w:rFonts w:ascii="Cambria Math" w:eastAsiaTheme="minorEastAsia" w:hAnsi="Cambria Math"/>
+                      <w:lang w:val="en-US"/>
+                    </w:rPr>
+                    <m:t>+</m:t>
+                  </m:r>
+                  <m:f>
+                    <m:fPr>
+                      <m:ctrlPr>
+                        <w:rPr>
+                          <w:rFonts w:ascii="Cambria Math" w:eastAsiaTheme="minorEastAsia" w:hAnsi="Cambria Math"/>
+                          <w:i/>
+                          <w:iCs/>
+                          <w:lang w:val="en-US"/>
+                        </w:rPr>
+                      </m:ctrlPr>
+                    </m:fPr>
+                    <m:num>
+                      <m:r>
+                        <w:rPr>
+                          <w:rFonts w:ascii="Cambria Math" w:eastAsiaTheme="minorEastAsia" w:hAnsi="Cambria Math"/>
+                          <w:lang w:val="en-US"/>
+                        </w:rPr>
+                        <m:t>C</m:t>
+                      </m:r>
+                    </m:num>
+                    <m:den>
+                      <m:r>
+                        <w:rPr>
+                          <w:rFonts w:ascii="Cambria Math" w:eastAsiaTheme="minorEastAsia" w:hAnsi="Cambria Math"/>
+                          <w:lang w:val="en-US"/>
+                        </w:rPr>
+                        <m:t>detd</m:t>
+                      </m:r>
+                    </m:den>
+                  </m:f>
+                  <m:sSub>
+                    <m:sSubPr>
+                      <m:ctrlPr>
+                        <w:rPr>
+                          <w:rFonts w:ascii="Cambria Math" w:eastAsiaTheme="minorEastAsia" w:hAnsi="Cambria Math"/>
+                          <w:i/>
+                          <w:iCs/>
+                          <w:lang w:val="en-US"/>
+                        </w:rPr>
+                      </m:ctrlPr>
+                    </m:sSubPr>
+                    <m:e>
+                      <m:r>
+                        <m:rPr>
+                          <m:sty m:val="p"/>
+                        </m:rPr>
+                        <w:rPr>
+                          <w:rFonts w:ascii="Cambria Math" w:eastAsiaTheme="minorEastAsia" w:hAnsi="Cambria Math"/>
+                          <w:lang w:val="en-US"/>
+                        </w:rPr>
+                        <m:t>Ψ</m:t>
+                      </m:r>
+                      <m:ctrlPr>
+                        <w:rPr>
+                          <w:rFonts w:ascii="Cambria Math" w:eastAsiaTheme="minorEastAsia" w:hAnsi="Cambria Math"/>
+                          <w:iCs/>
+                          <w:lang w:val="en-US"/>
+                        </w:rPr>
+                      </m:ctrlPr>
+                    </m:e>
+                    <m:sub>
+                      <m:r>
+                        <w:rPr>
+                          <w:rFonts w:ascii="Cambria Math" w:eastAsiaTheme="minorEastAsia" w:hAnsi="Cambria Math"/>
+                          <w:lang w:val="en-US"/>
+                        </w:rPr>
+                        <m:t>1d</m:t>
+                      </m:r>
+                    </m:sub>
+                  </m:sSub>
+                  <m:r>
+                    <w:rPr>
+                      <w:rFonts w:ascii="Cambria Math" w:eastAsiaTheme="minorEastAsia" w:hAnsi="Cambria Math"/>
+                      <w:lang w:val="en-US"/>
+                    </w:rPr>
+                    <m:t>+</m:t>
+                  </m:r>
+                  <m:f>
+                    <m:fPr>
+                      <m:ctrlPr>
+                        <w:rPr>
+                          <w:rFonts w:ascii="Cambria Math" w:eastAsiaTheme="minorEastAsia" w:hAnsi="Cambria Math"/>
+                          <w:i/>
+                          <w:iCs/>
+                          <w:lang w:val="en-US"/>
+                        </w:rPr>
+                      </m:ctrlPr>
+                    </m:fPr>
+                    <m:num>
+                      <m:sSub>
+                        <m:sSubPr>
+                          <m:ctrlPr>
+                            <w:rPr>
+                              <w:rFonts w:ascii="Cambria Math" w:eastAsiaTheme="minorEastAsia" w:hAnsi="Cambria Math"/>
+                              <w:i/>
+                              <w:iCs/>
+                              <w:lang w:val="en-US"/>
+                            </w:rPr>
+                          </m:ctrlPr>
+                        </m:sSubPr>
+                        <m:e>
+                          <m:r>
+                            <w:rPr>
+                              <w:rFonts w:ascii="Cambria Math" w:eastAsiaTheme="minorEastAsia" w:hAnsi="Cambria Math"/>
+                              <w:lang w:val="en-US"/>
+                            </w:rPr>
+                            <m:t>L</m:t>
+                          </m:r>
+                        </m:e>
+                        <m:sub>
+                          <m:r>
+                            <w:rPr>
+                              <w:rFonts w:ascii="Cambria Math" w:eastAsiaTheme="minorEastAsia" w:hAnsi="Cambria Math"/>
+                              <w:lang w:val="en-US"/>
+                            </w:rPr>
+                            <m:t>1d</m:t>
+                          </m:r>
+                        </m:sub>
+                      </m:sSub>
+                      <m:sSub>
+                        <m:sSubPr>
+                          <m:ctrlPr>
+                            <w:rPr>
+                              <w:rFonts w:ascii="Cambria Math" w:eastAsiaTheme="minorEastAsia" w:hAnsi="Cambria Math"/>
+                              <w:i/>
+                              <w:iCs/>
+                              <w:lang w:val="en-US"/>
+                            </w:rPr>
+                          </m:ctrlPr>
+                        </m:sSubPr>
+                        <m:e>
+                          <m:r>
+                            <w:rPr>
+                              <w:rFonts w:ascii="Cambria Math" w:eastAsiaTheme="minorEastAsia" w:hAnsi="Cambria Math"/>
+                              <w:lang w:val="en-US"/>
+                            </w:rPr>
+                            <m:t>L</m:t>
+                          </m:r>
+                        </m:e>
+                        <m:sub>
+                          <m:r>
+                            <w:rPr>
+                              <w:rFonts w:ascii="Cambria Math" w:eastAsiaTheme="minorEastAsia" w:hAnsi="Cambria Math"/>
+                              <w:lang w:val="en-US"/>
+                            </w:rPr>
+                            <m:t>ad</m:t>
+                          </m:r>
+                        </m:sub>
+                      </m:sSub>
+                    </m:num>
+                    <m:den>
+                      <m:r>
+                        <w:rPr>
+                          <w:rFonts w:ascii="Cambria Math" w:eastAsiaTheme="minorEastAsia" w:hAnsi="Cambria Math"/>
+                          <w:lang w:val="en-US"/>
+                        </w:rPr>
+                        <m:t>detd</m:t>
+                      </m:r>
+                    </m:den>
+                  </m:f>
+                  <m:sSub>
+                    <m:sSubPr>
+                      <m:ctrlPr>
+                        <w:rPr>
+                          <w:rFonts w:ascii="Cambria Math" w:eastAsiaTheme="minorEastAsia" w:hAnsi="Cambria Math"/>
+                          <w:i/>
+                          <w:iCs/>
+                          <w:lang w:val="en-US"/>
+                        </w:rPr>
+                      </m:ctrlPr>
+                    </m:sSubPr>
+                    <m:e>
+                      <m:r>
+                        <w:rPr>
+                          <w:rFonts w:ascii="Cambria Math" w:eastAsiaTheme="minorEastAsia" w:hAnsi="Cambria Math"/>
+                          <w:lang w:val="en-US"/>
+                        </w:rPr>
+                        <m:t>i</m:t>
+                      </m:r>
+                    </m:e>
+                    <m:sub>
+                      <m:r>
+                        <w:rPr>
+                          <w:rFonts w:ascii="Cambria Math" w:eastAsiaTheme="minorEastAsia" w:hAnsi="Cambria Math"/>
+                          <w:lang w:val="en-US"/>
+                        </w:rPr>
+                        <m:t>d</m:t>
+                      </m:r>
+                    </m:sub>
+                  </m:sSub>
+                </m:e>
+              </m:d>
+              <m:r>
+                <w:rPr>
+                  <w:rFonts w:ascii="Cambria Math" w:eastAsiaTheme="minorEastAsia" w:hAnsi="Cambria Math"/>
+                  <w:lang w:val="en-US"/>
+                </w:rPr>
+                <m:t>+</m:t>
+              </m:r>
+              <m:r>
+                <w:rPr>
+                  <w:rFonts w:ascii="Cambria Math" w:eastAsiaTheme="minorEastAsia" w:hAnsi="Cambria Math"/>
+                  <w:lang w:val="en-US"/>
+                </w:rPr>
+                <m:t>L</m:t>
+              </m:r>
+            </m:e>
+            <m:sub>
+              <m:r>
+                <w:rPr>
+                  <w:rFonts w:ascii="Cambria Math" w:eastAsiaTheme="minorEastAsia" w:hAnsi="Cambria Math"/>
+                  <w:lang w:val="en-US"/>
+                </w:rPr>
+                <m:t>ad</m:t>
+              </m:r>
+            </m:sub>
+          </m:sSub>
+          <m:d>
+            <m:dPr>
+              <m:ctrlPr>
+                <w:rPr>
+                  <w:rFonts w:ascii="Cambria Math" w:eastAsiaTheme="minorEastAsia" w:hAnsi="Cambria Math"/>
+                  <w:i/>
+                  <w:lang w:val="en-US"/>
+                </w:rPr>
+              </m:ctrlPr>
+            </m:dPr>
+            <m:e>
+              <m:f>
+                <m:fPr>
+                  <m:ctrlPr>
+                    <w:rPr>
+                      <w:rFonts w:ascii="Cambria Math" w:eastAsiaTheme="minorEastAsia" w:hAnsi="Cambria Math"/>
+                      <w:i/>
+                      <w:iCs/>
+                      <w:lang w:val="en-US"/>
+                    </w:rPr>
+                  </m:ctrlPr>
+                </m:fPr>
+                <m:num>
+                  <m:r>
+                    <w:rPr>
+                      <w:rFonts w:ascii="Cambria Math" w:eastAsiaTheme="minorEastAsia" w:hAnsi="Cambria Math"/>
+                      <w:lang w:val="en-US"/>
+                    </w:rPr>
+                    <m:t>C</m:t>
+                  </m:r>
+                </m:num>
+                <m:den>
+                  <m:r>
+                    <w:rPr>
+                      <w:rFonts w:ascii="Cambria Math" w:eastAsiaTheme="minorEastAsia" w:hAnsi="Cambria Math"/>
+                      <w:lang w:val="en-US"/>
+                    </w:rPr>
+                    <m:t>detd</m:t>
+                  </m:r>
+                </m:den>
+              </m:f>
+              <m:sSub>
+                <m:sSubPr>
+                  <m:ctrlPr>
+                    <w:rPr>
+                      <w:rFonts w:ascii="Cambria Math" w:eastAsiaTheme="minorEastAsia" w:hAnsi="Cambria Math"/>
+                      <w:i/>
+                      <w:iCs/>
+                      <w:lang w:val="en-US"/>
+                    </w:rPr>
+                  </m:ctrlPr>
+                </m:sSubPr>
+                <m:e>
+                  <m:r>
+                    <m:rPr>
+                      <m:sty m:val="p"/>
+                    </m:rPr>
+                    <w:rPr>
+                      <w:rFonts w:ascii="Cambria Math" w:eastAsiaTheme="minorEastAsia" w:hAnsi="Cambria Math"/>
+                      <w:lang w:val="en-US"/>
+                    </w:rPr>
+                    <m:t>Ψ</m:t>
+                  </m:r>
+                  <m:ctrlPr>
+                    <w:rPr>
+                      <w:rFonts w:ascii="Cambria Math" w:eastAsiaTheme="minorEastAsia" w:hAnsi="Cambria Math"/>
+                      <w:iCs/>
+                      <w:lang w:val="en-US"/>
+                    </w:rPr>
+                  </m:ctrlPr>
+                </m:e>
+                <m:sub>
+                  <m:r>
+                    <w:rPr>
+                      <w:rFonts w:ascii="Cambria Math" w:eastAsiaTheme="minorEastAsia" w:hAnsi="Cambria Math"/>
+                      <w:lang w:val="en-US"/>
+                    </w:rPr>
+                    <m:t>fd</m:t>
+                  </m:r>
+                </m:sub>
+              </m:sSub>
+              <m:r>
+                <w:rPr>
+                  <w:rFonts w:ascii="Cambria Math" w:eastAsiaTheme="minorEastAsia" w:hAnsi="Cambria Math"/>
+                  <w:lang w:val="en-US"/>
+                </w:rPr>
+                <m:t>-</m:t>
+              </m:r>
+              <m:f>
+                <m:fPr>
+                  <m:ctrlPr>
+                    <w:rPr>
+                      <w:rFonts w:ascii="Cambria Math" w:eastAsiaTheme="minorEastAsia" w:hAnsi="Cambria Math"/>
+                      <w:i/>
+                      <w:iCs/>
+                      <w:lang w:val="en-US"/>
+                    </w:rPr>
+                  </m:ctrlPr>
+                </m:fPr>
+                <m:num>
+                  <m:r>
+                    <w:rPr>
+                      <w:rFonts w:ascii="Cambria Math" w:eastAsiaTheme="minorEastAsia" w:hAnsi="Cambria Math"/>
+                      <w:lang w:val="en-US"/>
+                    </w:rPr>
+                    <m:t>A</m:t>
+                  </m:r>
+                </m:num>
+                <m:den>
+                  <m:r>
+                    <w:rPr>
+                      <w:rFonts w:ascii="Cambria Math" w:eastAsiaTheme="minorEastAsia" w:hAnsi="Cambria Math"/>
+                      <w:lang w:val="en-US"/>
+                    </w:rPr>
+                    <m:t>detd</m:t>
+                  </m:r>
+                </m:den>
+              </m:f>
+              <m:sSub>
+                <m:sSubPr>
+                  <m:ctrlPr>
+                    <w:rPr>
+                      <w:rFonts w:ascii="Cambria Math" w:eastAsiaTheme="minorEastAsia" w:hAnsi="Cambria Math"/>
+                      <w:i/>
+                      <w:iCs/>
+                      <w:lang w:val="en-US"/>
+                    </w:rPr>
+                  </m:ctrlPr>
+                </m:sSubPr>
+                <m:e>
+                  <m:r>
+                    <m:rPr>
+                      <m:sty m:val="p"/>
+                    </m:rPr>
+                    <w:rPr>
+                      <w:rFonts w:ascii="Cambria Math" w:eastAsiaTheme="minorEastAsia" w:hAnsi="Cambria Math"/>
+                      <w:lang w:val="en-US"/>
+                    </w:rPr>
+                    <m:t>Ψ</m:t>
+                  </m:r>
+                  <m:ctrlPr>
+                    <w:rPr>
+                      <w:rFonts w:ascii="Cambria Math" w:eastAsiaTheme="minorEastAsia" w:hAnsi="Cambria Math"/>
+                      <w:iCs/>
+                      <w:lang w:val="en-US"/>
+                    </w:rPr>
+                  </m:ctrlPr>
+                </m:e>
+                <m:sub>
+                  <m:r>
+                    <w:rPr>
+                      <w:rFonts w:ascii="Cambria Math" w:eastAsiaTheme="minorEastAsia" w:hAnsi="Cambria Math"/>
+                      <w:lang w:val="en-US"/>
+                    </w:rPr>
+                    <m:t>1d</m:t>
+                  </m:r>
+                </m:sub>
+              </m:sSub>
+              <m:r>
+                <w:rPr>
+                  <w:rFonts w:ascii="Cambria Math" w:eastAsiaTheme="minorEastAsia" w:hAnsi="Cambria Math"/>
+                  <w:lang w:val="en-US"/>
+                </w:rPr>
+                <m:t>+</m:t>
+              </m:r>
+              <m:f>
+                <m:fPr>
+                  <m:ctrlPr>
+                    <w:rPr>
+                      <w:rFonts w:ascii="Cambria Math" w:eastAsiaTheme="minorEastAsia" w:hAnsi="Cambria Math"/>
+                      <w:i/>
+                      <w:iCs/>
+                      <w:lang w:val="en-US"/>
+                    </w:rPr>
+                  </m:ctrlPr>
+                </m:fPr>
+                <m:num>
+                  <m:sSub>
+                    <m:sSubPr>
+                      <m:ctrlPr>
+                        <w:rPr>
+                          <w:rFonts w:ascii="Cambria Math" w:eastAsiaTheme="minorEastAsia" w:hAnsi="Cambria Math"/>
+                          <w:i/>
+                          <w:iCs/>
+                          <w:lang w:val="en-US"/>
+                        </w:rPr>
+                      </m:ctrlPr>
+                    </m:sSubPr>
+                    <m:e>
+                      <m:r>
+                        <w:rPr>
+                          <w:rFonts w:ascii="Cambria Math" w:eastAsiaTheme="minorEastAsia" w:hAnsi="Cambria Math"/>
+                          <w:lang w:val="en-US"/>
+                        </w:rPr>
+                        <m:t>L</m:t>
+                      </m:r>
+                    </m:e>
+                    <m:sub>
+                      <m:r>
+                        <w:rPr>
+                          <w:rFonts w:ascii="Cambria Math" w:eastAsiaTheme="minorEastAsia" w:hAnsi="Cambria Math"/>
+                          <w:lang w:val="en-US"/>
+                        </w:rPr>
+                        <m:t>fd</m:t>
+                      </m:r>
+                    </m:sub>
+                  </m:sSub>
+                  <m:sSub>
+                    <m:sSubPr>
+                      <m:ctrlPr>
+                        <w:rPr>
+                          <w:rFonts w:ascii="Cambria Math" w:eastAsiaTheme="minorEastAsia" w:hAnsi="Cambria Math"/>
+                          <w:i/>
+                          <w:iCs/>
+                          <w:lang w:val="en-US"/>
+                        </w:rPr>
+                      </m:ctrlPr>
+                    </m:sSubPr>
+                    <m:e>
+                      <m:r>
+                        <w:rPr>
+                          <w:rFonts w:ascii="Cambria Math" w:eastAsiaTheme="minorEastAsia" w:hAnsi="Cambria Math"/>
+                          <w:lang w:val="en-US"/>
+                        </w:rPr>
+                        <m:t>L</m:t>
+                      </m:r>
+                    </m:e>
+                    <m:sub>
+                      <m:r>
+                        <w:rPr>
+                          <w:rFonts w:ascii="Cambria Math" w:eastAsiaTheme="minorEastAsia" w:hAnsi="Cambria Math"/>
+                          <w:lang w:val="en-US"/>
+                        </w:rPr>
+                        <m:t>ad</m:t>
+                      </m:r>
+                    </m:sub>
+                  </m:sSub>
+                </m:num>
+                <m:den>
+                  <m:r>
+                    <w:rPr>
+                      <w:rFonts w:ascii="Cambria Math" w:eastAsiaTheme="minorEastAsia" w:hAnsi="Cambria Math"/>
+                      <w:lang w:val="en-US"/>
+                    </w:rPr>
+                    <m:t>detd</m:t>
+                  </m:r>
+                </m:den>
+              </m:f>
+              <m:sSub>
+                <m:sSubPr>
+                  <m:ctrlPr>
+                    <w:rPr>
+                      <w:rFonts w:ascii="Cambria Math" w:eastAsiaTheme="minorEastAsia" w:hAnsi="Cambria Math"/>
+                      <w:i/>
+                      <w:iCs/>
+                      <w:lang w:val="en-US"/>
+                    </w:rPr>
+                  </m:ctrlPr>
+                </m:sSubPr>
+                <m:e>
+                  <m:r>
+                    <w:rPr>
+                      <w:rFonts w:ascii="Cambria Math" w:eastAsiaTheme="minorEastAsia" w:hAnsi="Cambria Math"/>
+                      <w:lang w:val="en-US"/>
+                    </w:rPr>
+                    <m:t>i</m:t>
+                  </m:r>
+                </m:e>
+                <m:sub>
+                  <m:r>
+                    <w:rPr>
+                      <w:rFonts w:ascii="Cambria Math" w:eastAsiaTheme="minorEastAsia" w:hAnsi="Cambria Math"/>
+                      <w:lang w:val="en-US"/>
+                    </w:rPr>
+                    <m:t>d</m:t>
+                  </m:r>
+                </m:sub>
+              </m:sSub>
+            </m:e>
+          </m:d>
+        </m:oMath>
+      </m:oMathPara>
+    </w:p>
+    <w:p>
+      <w:pPr>
+        <w:rPr>
+          <w:rFonts w:eastAsiaTheme="minorEastAsia"/>
+          <w:i/>
+          <w:lang w:val="en-US"/>
+        </w:rPr>
+      </w:pPr>
+      <m:oMathPara>
+        <m:oMath>
+          <m:sSub>
+            <m:sSubPr>
+              <m:ctrlPr>
+                <w:rPr>
+                  <w:rFonts w:ascii="Cambria Math" w:eastAsiaTheme="minorEastAsia" w:hAnsi="Cambria Math"/>
+                  <w:i/>
+                  <w:lang w:val="en-US"/>
+                </w:rPr>
+              </m:ctrlPr>
+            </m:sSubPr>
+            <m:e>
+              <m:r>
+                <w:rPr>
+                  <w:rFonts w:ascii="Cambria Math" w:eastAsiaTheme="minorEastAsia" w:hAnsi="Cambria Math"/>
+                  <w:lang w:val="en-US"/>
+                </w:rPr>
+                <m:t>Ψ</m:t>
+              </m:r>
+            </m:e>
+            <m:sub>
+              <m:r>
+                <w:rPr>
+                  <w:rFonts w:ascii="Cambria Math" w:eastAsiaTheme="minorEastAsia" w:hAnsi="Cambria Math"/>
+                  <w:lang w:val="en-US"/>
+                </w:rPr>
+                <m:t>q</m:t>
+              </m:r>
+            </m:sub>
+          </m:sSub>
+          <m:r>
+            <w:rPr>
+              <w:rFonts w:ascii="Cambria Math" w:eastAsiaTheme="minorEastAsia" w:hAnsi="Cambria Math"/>
+              <w:lang w:val="en-US"/>
+            </w:rPr>
+            <m:t>=</m:t>
+          </m:r>
+          <m:d>
+            <m:dPr>
+              <m:ctrlPr>
+                <w:rPr>
+                  <w:rFonts w:ascii="Cambria Math" w:eastAsiaTheme="minorEastAsia" w:hAnsi="Cambria Math"/>
+                  <w:i/>
+                  <w:lang w:val="en-US"/>
+                </w:rPr>
+              </m:ctrlPr>
+            </m:dPr>
+            <m:e>
+              <m:sSub>
+                <m:sSubPr>
+                  <m:ctrlPr>
+                    <w:rPr>
+                      <w:rFonts w:ascii="Cambria Math" w:eastAsiaTheme="minorEastAsia" w:hAnsi="Cambria Math"/>
+                      <w:i/>
+                      <w:lang w:val="en-US"/>
+                    </w:rPr>
+                  </m:ctrlPr>
+                </m:sSubPr>
+                <m:e>
+                  <m:r>
+                    <w:rPr>
+                      <w:rFonts w:ascii="Cambria Math" w:eastAsiaTheme="minorEastAsia" w:hAnsi="Cambria Math"/>
+                      <w:lang w:val="en-US"/>
+                    </w:rPr>
+                    <m:t>L</m:t>
+                  </m:r>
+                </m:e>
+                <m:sub>
+                  <m:r>
+                    <w:rPr>
+                      <w:rFonts w:ascii="Cambria Math" w:eastAsiaTheme="minorEastAsia" w:hAnsi="Cambria Math"/>
+                      <w:lang w:val="en-US"/>
+                    </w:rPr>
+                    <m:t>aq</m:t>
+                  </m:r>
+                </m:sub>
+              </m:sSub>
+              <m:r>
+                <w:rPr>
+                  <w:rFonts w:ascii="Cambria Math" w:eastAsiaTheme="minorEastAsia" w:hAnsi="Cambria Math"/>
+                  <w:lang w:val="en-US"/>
+                </w:rPr>
+                <m:t>+</m:t>
+              </m:r>
+              <m:sSub>
+                <m:sSubPr>
+                  <m:ctrlPr>
+                    <w:rPr>
+                      <w:rFonts w:ascii="Cambria Math" w:eastAsiaTheme="minorEastAsia" w:hAnsi="Cambria Math"/>
+                      <w:i/>
+                      <w:lang w:val="en-US"/>
+                    </w:rPr>
+                  </m:ctrlPr>
+                </m:sSubPr>
+                <m:e>
+                  <m:r>
+                    <w:rPr>
+                      <w:rFonts w:ascii="Cambria Math" w:eastAsiaTheme="minorEastAsia" w:hAnsi="Cambria Math"/>
+                      <w:lang w:val="en-US"/>
+                    </w:rPr>
+                    <m:t>L</m:t>
+                  </m:r>
+                </m:e>
+                <m:sub>
+                  <m:r>
+                    <w:rPr>
+                      <w:rFonts w:ascii="Cambria Math" w:eastAsiaTheme="minorEastAsia" w:hAnsi="Cambria Math"/>
+                      <w:lang w:val="en-US"/>
+                    </w:rPr>
+                    <m:t>l</m:t>
+                  </m:r>
+                </m:sub>
+              </m:sSub>
+            </m:e>
+          </m:d>
+          <m:sSub>
+            <m:sSubPr>
+              <m:ctrlPr>
+                <w:rPr>
+                  <w:rFonts w:ascii="Cambria Math" w:eastAsiaTheme="minorEastAsia" w:hAnsi="Cambria Math"/>
+                  <w:i/>
+                  <w:lang w:val="en-US"/>
+                </w:rPr>
+              </m:ctrlPr>
+            </m:sSubPr>
+            <m:e>
+              <m:r>
+                <w:rPr>
+                  <w:rFonts w:ascii="Cambria Math" w:eastAsiaTheme="minorEastAsia" w:hAnsi="Cambria Math"/>
+                  <w:lang w:val="en-US"/>
+                </w:rPr>
+                <m:t>i</m:t>
+              </m:r>
+            </m:e>
+            <m:sub>
+              <m:r>
+                <w:rPr>
+                  <w:rFonts w:ascii="Cambria Math" w:eastAsiaTheme="minorEastAsia" w:hAnsi="Cambria Math"/>
+                  <w:lang w:val="en-US"/>
+                </w:rPr>
+                <m:t>q</m:t>
+              </m:r>
+            </m:sub>
+          </m:sSub>
+          <m:r>
+            <w:rPr>
+              <w:rFonts w:ascii="Cambria Math" w:eastAsiaTheme="minorEastAsia" w:hAnsi="Cambria Math"/>
+              <w:lang w:val="en-US"/>
+            </w:rPr>
+            <m:t>+</m:t>
+          </m:r>
+          <m:sSub>
+            <m:sSubPr>
+              <m:ctrlPr>
+                <w:rPr>
+                  <w:rFonts w:ascii="Cambria Math" w:eastAsiaTheme="minorEastAsia" w:hAnsi="Cambria Math"/>
+                  <w:i/>
+                  <w:lang w:val="en-US"/>
+                </w:rPr>
+              </m:ctrlPr>
+            </m:sSubPr>
+            <m:e>
+              <m:r>
+                <w:rPr>
+                  <w:rFonts w:ascii="Cambria Math" w:eastAsiaTheme="minorEastAsia" w:hAnsi="Cambria Math"/>
+                  <w:lang w:val="en-US"/>
+                </w:rPr>
+                <m:t>L</m:t>
+              </m:r>
+            </m:e>
+            <m:sub>
+              <m:r>
+                <w:rPr>
+                  <w:rFonts w:ascii="Cambria Math" w:eastAsiaTheme="minorEastAsia" w:hAnsi="Cambria Math"/>
+                  <w:lang w:val="en-US"/>
+                </w:rPr>
+                <m:t>aq</m:t>
+              </m:r>
+            </m:sub>
+          </m:sSub>
+          <m:d>
+            <m:dPr>
+              <m:ctrlPr>
+                <w:rPr>
+                  <w:rFonts w:ascii="Cambria Math" w:eastAsiaTheme="minorEastAsia" w:hAnsi="Cambria Math"/>
+                  <w:i/>
+                  <w:lang w:val="en-US"/>
+                </w:rPr>
+              </m:ctrlPr>
+            </m:dPr>
+            <m:e>
+              <m:r>
+                <w:rPr>
+                  <w:rFonts w:ascii="Cambria Math" w:eastAsiaTheme="minorEastAsia" w:hAnsi="Cambria Math"/>
+                </w:rPr>
+                <m:t>-</m:t>
+              </m:r>
+              <m:f>
+                <m:fPr>
+                  <m:ctrlPr>
+                    <w:rPr>
+                      <w:rFonts w:ascii="Cambria Math" w:eastAsiaTheme="minorEastAsia" w:hAnsi="Cambria Math"/>
+                      <w:i/>
+                      <w:iCs/>
+                    </w:rPr>
+                  </m:ctrlPr>
+                </m:fPr>
+                <m:num>
+                  <m:r>
+                    <w:rPr>
+                      <w:rFonts w:ascii="Cambria Math" w:eastAsiaTheme="minorEastAsia" w:hAnsi="Cambria Math"/>
+                    </w:rPr>
+                    <m:t>F</m:t>
+                  </m:r>
+                </m:num>
+                <m:den>
+                  <m:r>
+                    <w:rPr>
+                      <w:rFonts w:ascii="Cambria Math" w:eastAsiaTheme="minorEastAsia" w:hAnsi="Cambria Math"/>
+                    </w:rPr>
+                    <m:t>detq</m:t>
+                  </m:r>
+                </m:den>
+              </m:f>
+              <m:sSub>
+                <m:sSubPr>
+                  <m:ctrlPr>
+                    <w:rPr>
+                      <w:rFonts w:ascii="Cambria Math" w:eastAsiaTheme="minorEastAsia" w:hAnsi="Cambria Math"/>
+                      <w:i/>
+                      <w:iCs/>
+                    </w:rPr>
+                  </m:ctrlPr>
+                </m:sSubPr>
+                <m:e>
+                  <m:r>
+                    <m:rPr>
+                      <m:sty m:val="p"/>
+                    </m:rPr>
+                    <w:rPr>
+                      <w:rFonts w:ascii="Cambria Math" w:eastAsiaTheme="minorEastAsia" w:hAnsi="Cambria Math"/>
+                    </w:rPr>
+                    <m:t>Ψ</m:t>
+                  </m:r>
+                  <m:ctrlPr>
+                    <w:rPr>
+                      <w:rFonts w:ascii="Cambria Math" w:eastAsiaTheme="minorEastAsia" w:hAnsi="Cambria Math"/>
+                      <w:iCs/>
+                    </w:rPr>
+                  </m:ctrlPr>
+                </m:e>
+                <m:sub>
+                  <m:r>
+                    <w:rPr>
+                      <w:rFonts w:ascii="Cambria Math" w:eastAsiaTheme="minorEastAsia" w:hAnsi="Cambria Math"/>
+                    </w:rPr>
+                    <m:t>1q</m:t>
+                  </m:r>
+                </m:sub>
+              </m:sSub>
+              <m:r>
+                <w:rPr>
+                  <w:rFonts w:ascii="Cambria Math" w:eastAsiaTheme="minorEastAsia" w:hAnsi="Cambria Math"/>
+                </w:rPr>
+                <m:t>+</m:t>
+              </m:r>
+              <m:f>
+                <m:fPr>
+                  <m:ctrlPr>
+                    <w:rPr>
+                      <w:rFonts w:ascii="Cambria Math" w:eastAsiaTheme="minorEastAsia" w:hAnsi="Cambria Math"/>
+                      <w:i/>
+                      <w:iCs/>
+                    </w:rPr>
+                  </m:ctrlPr>
+                </m:fPr>
+                <m:num>
+                  <m:sSub>
+                    <m:sSubPr>
+                      <m:ctrlPr>
+                        <w:rPr>
+                          <w:rFonts w:ascii="Cambria Math" w:eastAsiaTheme="minorEastAsia" w:hAnsi="Cambria Math"/>
+                          <w:i/>
+                          <w:iCs/>
+                        </w:rPr>
+                      </m:ctrlPr>
+                    </m:sSubPr>
+                    <m:e>
+                      <m:r>
+                        <w:rPr>
+                          <w:rFonts w:ascii="Cambria Math" w:eastAsiaTheme="minorEastAsia" w:hAnsi="Cambria Math"/>
+                        </w:rPr>
+                        <m:t>L</m:t>
+                      </m:r>
+                    </m:e>
+                    <m:sub>
+                      <m:r>
+                        <w:rPr>
+                          <w:rFonts w:ascii="Cambria Math" w:eastAsiaTheme="minorEastAsia" w:hAnsi="Cambria Math"/>
+                        </w:rPr>
+                        <m:t>aq</m:t>
+                      </m:r>
+                    </m:sub>
+                  </m:sSub>
+                </m:num>
+                <m:den>
+                  <m:r>
+                    <w:rPr>
+                      <w:rFonts w:ascii="Cambria Math" w:eastAsiaTheme="minorEastAsia" w:hAnsi="Cambria Math"/>
+                    </w:rPr>
+                    <m:t>detq</m:t>
+                  </m:r>
+                </m:den>
+              </m:f>
+              <m:sSub>
+                <m:sSubPr>
+                  <m:ctrlPr>
+                    <w:rPr>
+                      <w:rFonts w:ascii="Cambria Math" w:eastAsiaTheme="minorEastAsia" w:hAnsi="Cambria Math"/>
+                      <w:i/>
+                      <w:iCs/>
+                    </w:rPr>
+                  </m:ctrlPr>
+                </m:sSubPr>
+                <m:e>
+                  <m:r>
+                    <m:rPr>
+                      <m:sty m:val="p"/>
+                    </m:rPr>
+                    <w:rPr>
+                      <w:rFonts w:ascii="Cambria Math" w:eastAsiaTheme="minorEastAsia" w:hAnsi="Cambria Math"/>
+                    </w:rPr>
+                    <m:t>Ψ</m:t>
+                  </m:r>
+                  <m:ctrlPr>
+                    <w:rPr>
+                      <w:rFonts w:ascii="Cambria Math" w:eastAsiaTheme="minorEastAsia" w:hAnsi="Cambria Math"/>
+                      <w:iCs/>
+                    </w:rPr>
+                  </m:ctrlPr>
+                </m:e>
+                <m:sub>
+                  <m:r>
+                    <w:rPr>
+                      <w:rFonts w:ascii="Cambria Math" w:eastAsiaTheme="minorEastAsia" w:hAnsi="Cambria Math"/>
+                    </w:rPr>
+                    <m:t>2q</m:t>
+                  </m:r>
+                </m:sub>
+              </m:sSub>
+              <m:r>
+                <w:rPr>
+                  <w:rFonts w:ascii="Cambria Math" w:eastAsiaTheme="minorEastAsia" w:hAnsi="Cambria Math"/>
+                </w:rPr>
+                <m:t>+</m:t>
+              </m:r>
+              <m:f>
+                <m:fPr>
+                  <m:ctrlPr>
+                    <w:rPr>
+                      <w:rFonts w:ascii="Cambria Math" w:eastAsiaTheme="minorEastAsia" w:hAnsi="Cambria Math"/>
+                      <w:i/>
+                      <w:iCs/>
+                    </w:rPr>
+                  </m:ctrlPr>
+                </m:fPr>
+                <m:num>
+                  <m:sSub>
+                    <m:sSubPr>
+                      <m:ctrlPr>
+                        <w:rPr>
+                          <w:rFonts w:ascii="Cambria Math" w:eastAsiaTheme="minorEastAsia" w:hAnsi="Cambria Math"/>
+                          <w:i/>
+                          <w:iCs/>
+                        </w:rPr>
+                      </m:ctrlPr>
+                    </m:sSubPr>
+                    <m:e>
+                      <m:r>
+                        <w:rPr>
+                          <w:rFonts w:ascii="Cambria Math" w:eastAsiaTheme="minorEastAsia" w:hAnsi="Cambria Math"/>
+                        </w:rPr>
+                        <m:t>L</m:t>
+                      </m:r>
+                    </m:e>
+                    <m:sub>
+                      <m:r>
+                        <w:rPr>
+                          <w:rFonts w:ascii="Cambria Math" w:eastAsiaTheme="minorEastAsia" w:hAnsi="Cambria Math"/>
+                        </w:rPr>
+                        <m:t>aq</m:t>
+                      </m:r>
+                    </m:sub>
+                  </m:sSub>
+                  <m:sSub>
+                    <m:sSubPr>
+                      <m:ctrlPr>
+                        <w:rPr>
+                          <w:rFonts w:ascii="Cambria Math" w:eastAsiaTheme="minorEastAsia" w:hAnsi="Cambria Math"/>
+                          <w:i/>
+                          <w:iCs/>
+                        </w:rPr>
+                      </m:ctrlPr>
+                    </m:sSubPr>
+                    <m:e>
+                      <m:r>
+                        <w:rPr>
+                          <w:rFonts w:ascii="Cambria Math" w:eastAsiaTheme="minorEastAsia" w:hAnsi="Cambria Math"/>
+                        </w:rPr>
+                        <m:t>L</m:t>
+                      </m:r>
+                    </m:e>
+                    <m:sub>
+                      <m:r>
+                        <w:rPr>
+                          <w:rFonts w:ascii="Cambria Math" w:eastAsiaTheme="minorEastAsia" w:hAnsi="Cambria Math"/>
+                        </w:rPr>
+                        <m:t>2q</m:t>
+                      </m:r>
+                    </m:sub>
+                  </m:sSub>
+                </m:num>
+                <m:den>
+                  <m:r>
+                    <w:rPr>
+                      <w:rFonts w:ascii="Cambria Math" w:eastAsiaTheme="minorEastAsia" w:hAnsi="Cambria Math"/>
+                    </w:rPr>
+                    <m:t>detq</m:t>
+                  </m:r>
+                </m:den>
+              </m:f>
+              <m:sSub>
+                <m:sSubPr>
+                  <m:ctrlPr>
+                    <w:rPr>
+                      <w:rFonts w:ascii="Cambria Math" w:eastAsiaTheme="minorEastAsia" w:hAnsi="Cambria Math"/>
+                      <w:i/>
+                      <w:iCs/>
+                    </w:rPr>
+                  </m:ctrlPr>
+                </m:sSubPr>
+                <m:e>
+                  <m:r>
+                    <w:rPr>
+                      <w:rFonts w:ascii="Cambria Math" w:eastAsiaTheme="minorEastAsia" w:hAnsi="Cambria Math"/>
+                    </w:rPr>
+                    <m:t>i</m:t>
+                  </m:r>
+                </m:e>
+                <m:sub>
+                  <m:r>
+                    <w:rPr>
+                      <w:rFonts w:ascii="Cambria Math" w:eastAsiaTheme="minorEastAsia" w:hAnsi="Cambria Math"/>
+                    </w:rPr>
+                    <m:t>q</m:t>
+                  </m:r>
+                </m:sub>
+              </m:sSub>
+            </m:e>
+          </m:d>
+          <m:r>
+            <w:rPr>
+              <w:rFonts w:ascii="Cambria Math" w:eastAsiaTheme="minorEastAsia" w:hAnsi="Cambria Math"/>
+              <w:lang w:val="en-US"/>
+            </w:rPr>
+            <m:t>+</m:t>
+          </m:r>
+          <m:sSub>
+            <m:sSubPr>
+              <m:ctrlPr>
+                <w:rPr>
+                  <w:rFonts w:ascii="Cambria Math" w:eastAsiaTheme="minorEastAsia" w:hAnsi="Cambria Math"/>
+                  <w:i/>
+                  <w:lang w:val="en-US"/>
+                </w:rPr>
+              </m:ctrlPr>
+            </m:sSubPr>
+            <m:e>
+              <m:r>
+                <w:rPr>
+                  <w:rFonts w:ascii="Cambria Math" w:eastAsiaTheme="minorEastAsia" w:hAnsi="Cambria Math"/>
+                  <w:lang w:val="en-US"/>
+                </w:rPr>
+                <m:t>L</m:t>
+              </m:r>
+            </m:e>
+            <m:sub>
+              <m:r>
+                <w:rPr>
+                  <w:rFonts w:ascii="Cambria Math" w:eastAsiaTheme="minorEastAsia" w:hAnsi="Cambria Math"/>
+                  <w:lang w:val="en-US"/>
+                </w:rPr>
+                <m:t>aq</m:t>
+              </m:r>
+            </m:sub>
+          </m:sSub>
+          <m:d>
+            <m:dPr>
+              <m:ctrlPr>
+                <w:rPr>
+                  <w:rFonts w:ascii="Cambria Math" w:eastAsiaTheme="minorEastAsia" w:hAnsi="Cambria Math"/>
+                  <w:i/>
+                  <w:lang w:val="en-US"/>
+                </w:rPr>
+              </m:ctrlPr>
+            </m:dPr>
+            <m:e>
+              <m:f>
+                <m:fPr>
+                  <m:ctrlPr>
+                    <w:rPr>
+                      <w:rFonts w:ascii="Cambria Math" w:eastAsiaTheme="minorEastAsia" w:hAnsi="Cambria Math"/>
+                      <w:i/>
+                      <w:iCs/>
+                    </w:rPr>
+                  </m:ctrlPr>
+                </m:fPr>
+                <m:num>
+                  <m:sSub>
+                    <m:sSubPr>
+                      <m:ctrlPr>
+                        <w:rPr>
+                          <w:rFonts w:ascii="Cambria Math" w:eastAsiaTheme="minorEastAsia" w:hAnsi="Cambria Math"/>
+                          <w:i/>
+                          <w:iCs/>
+                        </w:rPr>
+                      </m:ctrlPr>
+                    </m:sSubPr>
+                    <m:e>
+                      <m:r>
+                        <w:rPr>
+                          <w:rFonts w:ascii="Cambria Math" w:eastAsiaTheme="minorEastAsia" w:hAnsi="Cambria Math"/>
+                        </w:rPr>
+                        <m:t>L</m:t>
+                      </m:r>
+                    </m:e>
+                    <m:sub>
+                      <m:r>
+                        <w:rPr>
+                          <w:rFonts w:ascii="Cambria Math" w:eastAsiaTheme="minorEastAsia" w:hAnsi="Cambria Math"/>
+                        </w:rPr>
+                        <m:t>aq</m:t>
+                      </m:r>
+                    </m:sub>
+                  </m:sSub>
+                </m:num>
+                <m:den>
+                  <m:r>
+                    <w:rPr>
+                      <w:rFonts w:ascii="Cambria Math" w:eastAsiaTheme="minorEastAsia" w:hAnsi="Cambria Math"/>
+                    </w:rPr>
+                    <m:t>detq</m:t>
+                  </m:r>
+                </m:den>
+              </m:f>
+              <m:sSub>
+                <m:sSubPr>
+                  <m:ctrlPr>
+                    <w:rPr>
+                      <w:rFonts w:ascii="Cambria Math" w:eastAsiaTheme="minorEastAsia" w:hAnsi="Cambria Math"/>
+                      <w:i/>
+                      <w:iCs/>
+                    </w:rPr>
+                  </m:ctrlPr>
+                </m:sSubPr>
+                <m:e>
+                  <m:r>
+                    <m:rPr>
+                      <m:sty m:val="p"/>
+                    </m:rPr>
+                    <w:rPr>
+                      <w:rFonts w:ascii="Cambria Math" w:eastAsiaTheme="minorEastAsia" w:hAnsi="Cambria Math"/>
+                    </w:rPr>
+                    <m:t>Ψ</m:t>
+                  </m:r>
+                  <m:ctrlPr>
+                    <w:rPr>
+                      <w:rFonts w:ascii="Cambria Math" w:eastAsiaTheme="minorEastAsia" w:hAnsi="Cambria Math"/>
+                      <w:iCs/>
+                    </w:rPr>
+                  </m:ctrlPr>
+                </m:e>
+                <m:sub>
+                  <m:r>
+                    <w:rPr>
+                      <w:rFonts w:ascii="Cambria Math" w:eastAsiaTheme="minorEastAsia" w:hAnsi="Cambria Math"/>
+                    </w:rPr>
+                    <m:t>1q</m:t>
+                  </m:r>
+                </m:sub>
+              </m:sSub>
+              <m:r>
+                <w:rPr>
+                  <w:rFonts w:ascii="Cambria Math" w:eastAsiaTheme="minorEastAsia" w:hAnsi="Cambria Math"/>
+                </w:rPr>
+                <m:t>-</m:t>
+              </m:r>
+              <m:f>
+                <m:fPr>
+                  <m:ctrlPr>
+                    <w:rPr>
+                      <w:rFonts w:ascii="Cambria Math" w:eastAsiaTheme="minorEastAsia" w:hAnsi="Cambria Math"/>
+                      <w:i/>
+                      <w:iCs/>
+                    </w:rPr>
+                  </m:ctrlPr>
+                </m:fPr>
+                <m:num>
+                  <m:r>
+                    <w:rPr>
+                      <w:rFonts w:ascii="Cambria Math" w:eastAsiaTheme="minorEastAsia" w:hAnsi="Cambria Math"/>
+                    </w:rPr>
+                    <m:t>D</m:t>
+                  </m:r>
+                </m:num>
+                <m:den>
+                  <m:r>
+                    <w:rPr>
+                      <w:rFonts w:ascii="Cambria Math" w:eastAsiaTheme="minorEastAsia" w:hAnsi="Cambria Math"/>
+                    </w:rPr>
+                    <m:t>detq</m:t>
+                  </m:r>
+                </m:den>
+              </m:f>
+              <m:sSub>
+                <m:sSubPr>
+                  <m:ctrlPr>
+                    <w:rPr>
+                      <w:rFonts w:ascii="Cambria Math" w:eastAsiaTheme="minorEastAsia" w:hAnsi="Cambria Math"/>
+                      <w:i/>
+                      <w:iCs/>
+                    </w:rPr>
+                  </m:ctrlPr>
+                </m:sSubPr>
+                <m:e>
+                  <m:r>
+                    <m:rPr>
+                      <m:sty m:val="p"/>
+                    </m:rPr>
+                    <w:rPr>
+                      <w:rFonts w:ascii="Cambria Math" w:eastAsiaTheme="minorEastAsia" w:hAnsi="Cambria Math"/>
+                    </w:rPr>
+                    <m:t>Ψ</m:t>
+                  </m:r>
+                  <m:ctrlPr>
+                    <w:rPr>
+                      <w:rFonts w:ascii="Cambria Math" w:eastAsiaTheme="minorEastAsia" w:hAnsi="Cambria Math"/>
+                      <w:iCs/>
+                    </w:rPr>
+                  </m:ctrlPr>
+                </m:e>
+                <m:sub>
+                  <m:r>
+                    <w:rPr>
+                      <w:rFonts w:ascii="Cambria Math" w:eastAsiaTheme="minorEastAsia" w:hAnsi="Cambria Math"/>
+                    </w:rPr>
+                    <m:t>2q</m:t>
+                  </m:r>
+                </m:sub>
+              </m:sSub>
+              <m:r>
+                <w:rPr>
+                  <w:rFonts w:ascii="Cambria Math" w:eastAsiaTheme="minorEastAsia" w:hAnsi="Cambria Math"/>
+                </w:rPr>
+                <m:t>+</m:t>
+              </m:r>
+              <m:f>
+                <m:fPr>
+                  <m:ctrlPr>
+                    <w:rPr>
+                      <w:rFonts w:ascii="Cambria Math" w:eastAsiaTheme="minorEastAsia" w:hAnsi="Cambria Math"/>
+                      <w:i/>
+                      <w:iCs/>
+                    </w:rPr>
+                  </m:ctrlPr>
+                </m:fPr>
+                <m:num>
+                  <m:sSub>
+                    <m:sSubPr>
+                      <m:ctrlPr>
+                        <w:rPr>
+                          <w:rFonts w:ascii="Cambria Math" w:eastAsiaTheme="minorEastAsia" w:hAnsi="Cambria Math"/>
+                          <w:i/>
+                          <w:iCs/>
+                        </w:rPr>
+                      </m:ctrlPr>
+                    </m:sSubPr>
+                    <m:e>
+                      <m:r>
+                        <w:rPr>
+                          <w:rFonts w:ascii="Cambria Math" w:eastAsiaTheme="minorEastAsia" w:hAnsi="Cambria Math"/>
+                        </w:rPr>
+                        <m:t>L</m:t>
+                      </m:r>
+                    </m:e>
+                    <m:sub>
+                      <m:r>
+                        <w:rPr>
+                          <w:rFonts w:ascii="Cambria Math" w:eastAsiaTheme="minorEastAsia" w:hAnsi="Cambria Math"/>
+                        </w:rPr>
+                        <m:t>aq</m:t>
+                      </m:r>
+                    </m:sub>
+                  </m:sSub>
+                  <m:sSub>
+                    <m:sSubPr>
+                      <m:ctrlPr>
+                        <w:rPr>
+                          <w:rFonts w:ascii="Cambria Math" w:eastAsiaTheme="minorEastAsia" w:hAnsi="Cambria Math"/>
+                          <w:i/>
+                          <w:iCs/>
+                        </w:rPr>
+                      </m:ctrlPr>
+                    </m:sSubPr>
+                    <m:e>
+                      <m:r>
+                        <w:rPr>
+                          <w:rFonts w:ascii="Cambria Math" w:eastAsiaTheme="minorEastAsia" w:hAnsi="Cambria Math"/>
+                        </w:rPr>
+                        <m:t>L</m:t>
+                      </m:r>
+                    </m:e>
+                    <m:sub>
+                      <m:r>
+                        <w:rPr>
+                          <w:rFonts w:ascii="Cambria Math" w:eastAsiaTheme="minorEastAsia" w:hAnsi="Cambria Math"/>
+                        </w:rPr>
+                        <m:t>1q</m:t>
+                      </m:r>
+                    </m:sub>
+                  </m:sSub>
+                </m:num>
+                <m:den>
+                  <m:r>
+                    <w:rPr>
+                      <w:rFonts w:ascii="Cambria Math" w:eastAsiaTheme="minorEastAsia" w:hAnsi="Cambria Math"/>
+                    </w:rPr>
+                    <m:t>detq</m:t>
+                  </m:r>
+                </m:den>
+              </m:f>
+              <m:sSub>
+                <m:sSubPr>
+                  <m:ctrlPr>
+                    <w:rPr>
+                      <w:rFonts w:ascii="Cambria Math" w:eastAsiaTheme="minorEastAsia" w:hAnsi="Cambria Math"/>
+                      <w:i/>
+                      <w:iCs/>
+                    </w:rPr>
+                  </m:ctrlPr>
+                </m:sSubPr>
+                <m:e>
+                  <m:r>
+                    <w:rPr>
+                      <w:rFonts w:ascii="Cambria Math" w:eastAsiaTheme="minorEastAsia" w:hAnsi="Cambria Math"/>
+                    </w:rPr>
+                    <m:t>i</m:t>
+                  </m:r>
+                </m:e>
+                <m:sub>
+                  <m:r>
+                    <w:rPr>
+                      <w:rFonts w:ascii="Cambria Math" w:eastAsiaTheme="minorEastAsia" w:hAnsi="Cambria Math"/>
+                    </w:rPr>
+                    <m:t>q</m:t>
+                  </m:r>
+                </m:sub>
+              </m:sSub>
+            </m:e>
+          </m:d>
+        </m:oMath>
+      </m:oMathPara>
+    </w:p>
+    <w:p>
+      <w:pPr>
+        <w:rPr>
+          <w:rFonts w:eastAsiaTheme="minorEastAsia"/>
+          <w:i/>
+          <w:lang w:val="en-US"/>
+        </w:rPr>
+      </w:pPr>
     </w:p>
     <w:p>
       <w:pPr>

</xml_diff>